<commit_message>
Part A, B, C done
</commit_message>
<xml_diff>
--- a/Database Solutions.docx
+++ b/Database Solutions.docx
@@ -164,10 +164,7 @@
         <w:pStyle w:val="Heading2"/>
       </w:pPr>
       <w:r>
-        <w:t>Q</w:t>
-      </w:r>
-      <w:r>
-        <w:t>2.</w:t>
+        <w:t>Q2.</w:t>
       </w:r>
     </w:p>
     <w:p>
@@ -196,13 +193,91 @@
         <w:pStyle w:val="Heading2"/>
       </w:pPr>
       <w:r>
-        <w:t>Q</w:t>
-      </w:r>
-      <w:r>
-        <w:t>3</w:t>
-      </w:r>
-      <w:r>
-        <w:t>.</w:t>
+        <w:t>Q3.</w:t>
+      </w:r>
+    </w:p>
+    <w:p>
+      <w:pPr>
+        <w:rPr>
+          <w:rFonts w:ascii="Times-Italic" w:hAnsi="Times-Italic"/>
+          <w:sz w:val="24"/>
+          <w:szCs w:val="24"/>
+        </w:rPr>
+      </w:pPr>
+      <w:r>
+        <w:tab/>
+      </w:r>
+      <w:r>
+        <w:rPr>
+          <w:rFonts w:ascii="Times-Italic" w:hAnsi="Times-Italic"/>
+          <w:i/>
+          <w:iCs/>
+          <w:sz w:val="24"/>
+          <w:szCs w:val="24"/>
+        </w:rPr>
+        <w:t>CREATE INDEX</w:t>
+      </w:r>
+      <w:r>
+        <w:rPr>
+          <w:rFonts w:ascii="Times-Italic" w:hAnsi="Times-Italic"/>
+          <w:sz w:val="24"/>
+          <w:szCs w:val="24"/>
+        </w:rPr>
+        <w:t xml:space="preserve"> </w:t>
+      </w:r>
+      <w:proofErr w:type="spellStart"/>
+      <w:r>
+        <w:rPr>
+          <w:rFonts w:ascii="Times-Italic" w:hAnsi="Times-Italic"/>
+          <w:sz w:val="24"/>
+          <w:szCs w:val="24"/>
+        </w:rPr>
+        <w:t>name_indexing</w:t>
+      </w:r>
+      <w:proofErr w:type="spellEnd"/>
+      <w:r>
+        <w:rPr>
+          <w:rFonts w:ascii="Times-Italic" w:hAnsi="Times-Italic"/>
+          <w:sz w:val="24"/>
+          <w:szCs w:val="24"/>
+        </w:rPr>
+        <w:t xml:space="preserve"> </w:t>
+      </w:r>
+      <w:r>
+        <w:rPr>
+          <w:rFonts w:ascii="Times-Italic" w:hAnsi="Times-Italic"/>
+          <w:i/>
+          <w:iCs/>
+          <w:sz w:val="24"/>
+          <w:szCs w:val="24"/>
+        </w:rPr>
+        <w:t>ON</w:t>
+      </w:r>
+      <w:r>
+        <w:rPr>
+          <w:rFonts w:ascii="Times-Italic" w:hAnsi="Times-Italic"/>
+          <w:sz w:val="24"/>
+          <w:szCs w:val="24"/>
+        </w:rPr>
+        <w:t xml:space="preserve"> </w:t>
+      </w:r>
+      <w:proofErr w:type="spellStart"/>
+      <w:r>
+        <w:rPr>
+          <w:rFonts w:ascii="Times-Italic" w:hAnsi="Times-Italic"/>
+          <w:sz w:val="24"/>
+          <w:szCs w:val="24"/>
+        </w:rPr>
+        <w:t>played_in</w:t>
+      </w:r>
+      <w:proofErr w:type="spellEnd"/>
+      <w:r>
+        <w:rPr>
+          <w:rFonts w:ascii="Times-Italic" w:hAnsi="Times-Italic"/>
+          <w:sz w:val="24"/>
+          <w:szCs w:val="24"/>
+        </w:rPr>
+        <w:t xml:space="preserve"> (name);</w:t>
       </w:r>
     </w:p>
     <w:p>
@@ -248,6 +323,16 @@
         </w:rPr>
         <w:t xml:space="preserve"> WHERE position=1;</w:t>
       </w:r>
+      <w:r>
+        <w:rPr>
+          <w:rFonts w:ascii="Times-Italic" w:hAnsi="Times-Italic" w:cs="Times-Italic"/>
+          <w:i/>
+          <w:iCs/>
+          <w:sz w:val="24"/>
+          <w:szCs w:val="24"/>
+        </w:rPr>
+        <w:t xml:space="preserve"> </w:t>
+      </w:r>
     </w:p>
     <w:p>
       <w:pPr>
@@ -264,23 +349,7 @@
           <w:sz w:val="24"/>
           <w:szCs w:val="24"/>
         </w:rPr>
-        <w:t xml:space="preserve">Execution Plan: </w:t>
-      </w:r>
-      <w:r>
-        <w:rPr>
-          <w:rFonts w:cstheme="minorHAnsi"/>
-          <w:sz w:val="24"/>
-          <w:szCs w:val="24"/>
-        </w:rPr>
-        <w:t>Bitmap Heap</w:t>
-      </w:r>
-      <w:r>
-        <w:rPr>
-          <w:rFonts w:cstheme="minorHAnsi"/>
-          <w:sz w:val="24"/>
-          <w:szCs w:val="24"/>
-        </w:rPr>
-        <w:t xml:space="preserve"> Scan</w:t>
+        <w:t>Execution Plan: Bitmap Heap Scan</w:t>
       </w:r>
     </w:p>
     <w:p>
@@ -339,36 +408,701 @@
         <w:pStyle w:val="Heading2"/>
       </w:pPr>
       <w:r>
-        <w:t>Q</w:t>
-      </w:r>
-      <w:r>
-        <w:t>4</w:t>
+        <w:t>Q4.</w:t>
+      </w:r>
+    </w:p>
+    <w:p>
+      <w:r>
+        <w:tab/>
+        <w:t xml:space="preserve">Estimated Cost for this query with the above execution plan was </w:t>
+      </w:r>
+      <w:r>
+        <w:t xml:space="preserve">283.14 + </w:t>
+      </w:r>
+      <w:r>
+        <w:t>787.37.</w:t>
+      </w:r>
+    </w:p>
+    <w:p>
+      <w:pPr>
+        <w:pStyle w:val="Heading2"/>
+      </w:pPr>
+      <w:r>
+        <w:t>Q5.</w:t>
+      </w:r>
+    </w:p>
+    <w:p>
+      <w:pPr>
+        <w:ind w:left="720"/>
+      </w:pPr>
+      <w:r>
+        <w:t>Yes, the cost changed from 0.00 + 1056.00 to 283.14 + 787.37 because the bitmap index scan was used. Instead of brute-force iterations over the data.</w:t>
+      </w:r>
+    </w:p>
+    <w:p/>
+    <w:p>
+      <w:pPr>
+        <w:pStyle w:val="Heading1"/>
+        <w:rPr>
+          <w:rFonts w:ascii="Lato" w:hAnsi="Lato"/>
+          <w:b/>
+          <w:bCs/>
+          <w:color w:val="000000" w:themeColor="text1"/>
+        </w:rPr>
+      </w:pPr>
+      <w:r>
+        <w:rPr>
+          <w:rFonts w:ascii="Lato" w:hAnsi="Lato"/>
+          <w:b/>
+          <w:bCs/>
+          <w:color w:val="000000" w:themeColor="text1"/>
+        </w:rPr>
+        <w:lastRenderedPageBreak/>
+        <w:t>Part B</w:t>
+      </w:r>
+    </w:p>
+    <w:p>
+      <w:pPr>
+        <w:pStyle w:val="Heading2"/>
+      </w:pPr>
+      <w:r>
+        <w:t>Q1.</w:t>
+      </w:r>
+    </w:p>
+    <w:p>
+      <w:pPr>
+        <w:ind w:firstLine="720"/>
+        <w:rPr>
+          <w:rFonts w:ascii="Times-Italic" w:hAnsi="Times-Italic" w:cs="Times-Italic"/>
+          <w:i/>
+          <w:iCs/>
+          <w:sz w:val="24"/>
+          <w:szCs w:val="24"/>
+        </w:rPr>
+      </w:pPr>
+      <w:r>
+        <w:rPr>
+          <w:rFonts w:ascii="Times-Italic" w:hAnsi="Times-Italic" w:cs="Times-Italic"/>
+          <w:i/>
+          <w:iCs/>
+          <w:sz w:val="24"/>
+          <w:szCs w:val="24"/>
+        </w:rPr>
+        <w:t xml:space="preserve">EXPLAIN ANALYZE SELECT * from </w:t>
+      </w:r>
+      <w:proofErr w:type="spellStart"/>
+      <w:r>
+        <w:rPr>
+          <w:rFonts w:ascii="Times-Italic" w:hAnsi="Times-Italic" w:cs="Times-Italic"/>
+          <w:i/>
+          <w:iCs/>
+          <w:sz w:val="24"/>
+          <w:szCs w:val="24"/>
+        </w:rPr>
+        <w:t>played_in</w:t>
+      </w:r>
+      <w:proofErr w:type="spellEnd"/>
+      <w:r>
+        <w:rPr>
+          <w:rFonts w:ascii="Times-Italic" w:hAnsi="Times-Italic" w:cs="Times-Italic"/>
+          <w:i/>
+          <w:iCs/>
+          <w:sz w:val="24"/>
+          <w:szCs w:val="24"/>
+        </w:rPr>
+        <w:t xml:space="preserve"> WHERE name like '%</w:t>
+      </w:r>
+      <w:proofErr w:type="spellStart"/>
+      <w:proofErr w:type="gramStart"/>
+      <w:r>
+        <w:rPr>
+          <w:rFonts w:ascii="Times-Italic" w:hAnsi="Times-Italic" w:cs="Times-Italic"/>
+          <w:i/>
+          <w:iCs/>
+          <w:sz w:val="24"/>
+          <w:szCs w:val="24"/>
+        </w:rPr>
+        <w:t>pele</w:t>
+      </w:r>
+      <w:proofErr w:type="spellEnd"/>
+      <w:proofErr w:type="gramEnd"/>
+      <w:r>
+        <w:rPr>
+          <w:rFonts w:ascii="Times-Italic" w:hAnsi="Times-Italic" w:cs="Times-Italic"/>
+          <w:i/>
+          <w:iCs/>
+          <w:sz w:val="24"/>
+          <w:szCs w:val="24"/>
+        </w:rPr>
+        <w:t>%';</w:t>
+      </w:r>
+    </w:p>
+    <w:p>
+      <w:pPr>
+        <w:ind w:firstLine="720"/>
+        <w:rPr>
+          <w:rFonts w:cstheme="minorHAnsi"/>
+          <w:sz w:val="24"/>
+          <w:szCs w:val="24"/>
+        </w:rPr>
+      </w:pPr>
+      <w:r>
+        <w:rPr>
+          <w:rFonts w:cstheme="minorHAnsi"/>
+          <w:sz w:val="24"/>
+          <w:szCs w:val="24"/>
+        </w:rPr>
+        <w:t>Execution Plan: Sequential Scan</w:t>
+      </w:r>
+    </w:p>
+    <w:p>
+      <w:pPr>
+        <w:ind w:firstLine="720"/>
+        <w:rPr>
+          <w:rFonts w:cstheme="minorHAnsi"/>
+          <w:noProof/>
+          <w:color w:val="000000" w:themeColor="text1"/>
+        </w:rPr>
+      </w:pPr>
+    </w:p>
+    <w:p>
+      <w:pPr>
+        <w:ind w:firstLine="720"/>
+        <w:rPr>
+          <w:rFonts w:cstheme="minorHAnsi"/>
+          <w:color w:val="000000" w:themeColor="text1"/>
+        </w:rPr>
+      </w:pPr>
+      <w:r>
+        <w:rPr>
+          <w:rFonts w:cstheme="minorHAnsi"/>
+          <w:noProof/>
+          <w:color w:val="000000" w:themeColor="text1"/>
+        </w:rPr>
+        <w:drawing>
+          <wp:inline distT="0" distB="0" distL="0" distR="0">
+            <wp:extent cx="5943600" cy="1139190"/>
+            <wp:effectExtent l="0" t="0" r="0" b="3810"/>
+            <wp:docPr id="5" name="Picture 5"/>
+            <wp:cNvGraphicFramePr>
+              <a:graphicFrameLocks xmlns:a="http://schemas.openxmlformats.org/drawingml/2006/main" noChangeAspect="1"/>
+            </wp:cNvGraphicFramePr>
+            <a:graphic xmlns:a="http://schemas.openxmlformats.org/drawingml/2006/main">
+              <a:graphicData uri="http://schemas.openxmlformats.org/drawingml/2006/picture">
+                <pic:pic xmlns:pic="http://schemas.openxmlformats.org/drawingml/2006/picture">
+                  <pic:nvPicPr>
+                    <pic:cNvPr id="5" name="B.Q1.PNG"/>
+                    <pic:cNvPicPr/>
+                  </pic:nvPicPr>
+                  <pic:blipFill rotWithShape="1">
+                    <a:blip r:embed="rId7">
+                      <a:extLst>
+                        <a:ext uri="{28A0092B-C50C-407E-A947-70E740481C1C}">
+                          <a14:useLocalDpi xmlns:a14="http://schemas.microsoft.com/office/drawing/2010/main" val="0"/>
+                        </a:ext>
+                      </a:extLst>
+                    </a:blip>
+                    <a:srcRect t="24112"/>
+                    <a:stretch/>
+                  </pic:blipFill>
+                  <pic:spPr bwMode="auto">
+                    <a:xfrm>
+                      <a:off x="0" y="0"/>
+                      <a:ext cx="5943600" cy="1139190"/>
+                    </a:xfrm>
+                    <a:prstGeom prst="rect">
+                      <a:avLst/>
+                    </a:prstGeom>
+                    <a:ln>
+                      <a:noFill/>
+                    </a:ln>
+                    <a:extLst>
+                      <a:ext uri="{53640926-AAD7-44D8-BBD7-CCE9431645EC}">
+                        <a14:shadowObscured xmlns:a14="http://schemas.microsoft.com/office/drawing/2010/main"/>
+                      </a:ext>
+                    </a:extLst>
+                  </pic:spPr>
+                </pic:pic>
+              </a:graphicData>
+            </a:graphic>
+          </wp:inline>
+        </w:drawing>
+      </w:r>
+    </w:p>
+    <w:p>
+      <w:pPr>
+        <w:pStyle w:val="Heading2"/>
+      </w:pPr>
+      <w:r>
+        <w:t>Q2.</w:t>
+      </w:r>
+    </w:p>
+    <w:p>
+      <w:r>
+        <w:tab/>
+        <w:t>Estimated Cost for this query with the above execution plan was 0.00 + 1056.00.</w:t>
+      </w:r>
+    </w:p>
+    <w:p>
+      <w:pPr>
+        <w:pStyle w:val="Heading2"/>
+      </w:pPr>
+      <w:r>
+        <w:t>Q3.</w:t>
+      </w:r>
+    </w:p>
+    <w:p>
+      <w:pPr>
+        <w:rPr>
+          <w:rFonts w:ascii="Times-Italic" w:hAnsi="Times-Italic"/>
+          <w:sz w:val="24"/>
+          <w:szCs w:val="24"/>
+        </w:rPr>
+      </w:pPr>
+      <w:r>
+        <w:tab/>
+      </w:r>
+      <w:r>
+        <w:rPr>
+          <w:rFonts w:ascii="Times-Italic" w:hAnsi="Times-Italic"/>
+          <w:i/>
+          <w:iCs/>
+          <w:sz w:val="24"/>
+          <w:szCs w:val="24"/>
+        </w:rPr>
+        <w:t>CREATE INDEX</w:t>
+      </w:r>
+      <w:r>
+        <w:rPr>
+          <w:rFonts w:ascii="Times-Italic" w:hAnsi="Times-Italic"/>
+          <w:sz w:val="24"/>
+          <w:szCs w:val="24"/>
+        </w:rPr>
+        <w:t xml:space="preserve"> </w:t>
+      </w:r>
+      <w:proofErr w:type="spellStart"/>
+      <w:r>
+        <w:rPr>
+          <w:rFonts w:ascii="Times-Italic" w:hAnsi="Times-Italic"/>
+          <w:sz w:val="24"/>
+          <w:szCs w:val="24"/>
+        </w:rPr>
+        <w:t>name_indexing</w:t>
+      </w:r>
+      <w:proofErr w:type="spellEnd"/>
+      <w:r>
+        <w:rPr>
+          <w:rFonts w:ascii="Times-Italic" w:hAnsi="Times-Italic"/>
+          <w:sz w:val="24"/>
+          <w:szCs w:val="24"/>
+        </w:rPr>
+        <w:t xml:space="preserve"> </w:t>
+      </w:r>
+      <w:r>
+        <w:rPr>
+          <w:rFonts w:ascii="Times-Italic" w:hAnsi="Times-Italic"/>
+          <w:i/>
+          <w:iCs/>
+          <w:sz w:val="24"/>
+          <w:szCs w:val="24"/>
+        </w:rPr>
+        <w:t>ON</w:t>
+      </w:r>
+      <w:r>
+        <w:rPr>
+          <w:rFonts w:ascii="Times-Italic" w:hAnsi="Times-Italic"/>
+          <w:sz w:val="24"/>
+          <w:szCs w:val="24"/>
+        </w:rPr>
+        <w:t xml:space="preserve"> </w:t>
+      </w:r>
+      <w:proofErr w:type="spellStart"/>
+      <w:r>
+        <w:rPr>
+          <w:rFonts w:ascii="Times-Italic" w:hAnsi="Times-Italic"/>
+          <w:sz w:val="24"/>
+          <w:szCs w:val="24"/>
+        </w:rPr>
+        <w:t>played_in</w:t>
+      </w:r>
+      <w:proofErr w:type="spellEnd"/>
+      <w:r>
+        <w:rPr>
+          <w:rFonts w:ascii="Times-Italic" w:hAnsi="Times-Italic"/>
+          <w:sz w:val="24"/>
+          <w:szCs w:val="24"/>
+        </w:rPr>
+        <w:t xml:space="preserve"> (name);</w:t>
+      </w:r>
+    </w:p>
+    <w:p>
+      <w:pPr>
+        <w:ind w:firstLine="720"/>
+        <w:rPr>
+          <w:rFonts w:ascii="Times-Italic" w:hAnsi="Times-Italic" w:cs="Times-Italic"/>
+          <w:i/>
+          <w:iCs/>
+          <w:sz w:val="24"/>
+          <w:szCs w:val="24"/>
+        </w:rPr>
+      </w:pPr>
+      <w:r>
+        <w:rPr>
+          <w:rFonts w:ascii="Times-Italic" w:hAnsi="Times-Italic" w:cs="Times-Italic"/>
+          <w:i/>
+          <w:iCs/>
+          <w:sz w:val="24"/>
+          <w:szCs w:val="24"/>
+        </w:rPr>
+        <w:t xml:space="preserve">EXPLAIN ANALYZE SELECT * from </w:t>
+      </w:r>
+      <w:proofErr w:type="spellStart"/>
+      <w:r>
+        <w:rPr>
+          <w:rFonts w:ascii="Times-Italic" w:hAnsi="Times-Italic" w:cs="Times-Italic"/>
+          <w:i/>
+          <w:iCs/>
+          <w:sz w:val="24"/>
+          <w:szCs w:val="24"/>
+        </w:rPr>
+        <w:t>played_in</w:t>
+      </w:r>
+      <w:proofErr w:type="spellEnd"/>
+      <w:r>
+        <w:rPr>
+          <w:rFonts w:ascii="Times-Italic" w:hAnsi="Times-Italic" w:cs="Times-Italic"/>
+          <w:i/>
+          <w:iCs/>
+          <w:sz w:val="24"/>
+          <w:szCs w:val="24"/>
+        </w:rPr>
+        <w:t xml:space="preserve"> WHERE name like '%</w:t>
+      </w:r>
+      <w:proofErr w:type="spellStart"/>
+      <w:proofErr w:type="gramStart"/>
+      <w:r>
+        <w:rPr>
+          <w:rFonts w:ascii="Times-Italic" w:hAnsi="Times-Italic" w:cs="Times-Italic"/>
+          <w:i/>
+          <w:iCs/>
+          <w:sz w:val="24"/>
+          <w:szCs w:val="24"/>
+        </w:rPr>
+        <w:t>pele</w:t>
+      </w:r>
+      <w:proofErr w:type="spellEnd"/>
+      <w:proofErr w:type="gramEnd"/>
+      <w:r>
+        <w:rPr>
+          <w:rFonts w:ascii="Times-Italic" w:hAnsi="Times-Italic" w:cs="Times-Italic"/>
+          <w:i/>
+          <w:iCs/>
+          <w:sz w:val="24"/>
+          <w:szCs w:val="24"/>
+        </w:rPr>
+        <w:t>%';</w:t>
+      </w:r>
+    </w:p>
+    <w:p>
+      <w:pPr>
+        <w:ind w:firstLine="720"/>
+        <w:rPr>
+          <w:rFonts w:cstheme="minorHAnsi"/>
+          <w:sz w:val="24"/>
+          <w:szCs w:val="24"/>
+        </w:rPr>
+      </w:pPr>
+      <w:r>
+        <w:rPr>
+          <w:rFonts w:cstheme="minorHAnsi"/>
+          <w:sz w:val="24"/>
+          <w:szCs w:val="24"/>
+        </w:rPr>
+        <w:t>Execution Plan: Sequential Scan</w:t>
+      </w:r>
+    </w:p>
+    <w:p>
+      <w:pPr>
+        <w:ind w:left="720"/>
+      </w:pPr>
+      <w:r>
+        <w:rPr>
+          <w:noProof/>
+        </w:rPr>
+        <w:drawing>
+          <wp:inline distT="0" distB="0" distL="0" distR="0">
+            <wp:extent cx="5943600" cy="1106170"/>
+            <wp:effectExtent l="0" t="0" r="0" b="0"/>
+            <wp:docPr id="4" name="Picture 4"/>
+            <wp:cNvGraphicFramePr>
+              <a:graphicFrameLocks xmlns:a="http://schemas.openxmlformats.org/drawingml/2006/main" noChangeAspect="1"/>
+            </wp:cNvGraphicFramePr>
+            <a:graphic xmlns:a="http://schemas.openxmlformats.org/drawingml/2006/main">
+              <a:graphicData uri="http://schemas.openxmlformats.org/drawingml/2006/picture">
+                <pic:pic xmlns:pic="http://schemas.openxmlformats.org/drawingml/2006/picture">
+                  <pic:nvPicPr>
+                    <pic:cNvPr id="4" name="B.Q3.PNG"/>
+                    <pic:cNvPicPr/>
+                  </pic:nvPicPr>
+                  <pic:blipFill>
+                    <a:blip r:embed="rId8">
+                      <a:extLst>
+                        <a:ext uri="{28A0092B-C50C-407E-A947-70E740481C1C}">
+                          <a14:useLocalDpi xmlns:a14="http://schemas.microsoft.com/office/drawing/2010/main" val="0"/>
+                        </a:ext>
+                      </a:extLst>
+                    </a:blip>
+                    <a:stretch>
+                      <a:fillRect/>
+                    </a:stretch>
+                  </pic:blipFill>
+                  <pic:spPr>
+                    <a:xfrm>
+                      <a:off x="0" y="0"/>
+                      <a:ext cx="5943600" cy="1106170"/>
+                    </a:xfrm>
+                    <a:prstGeom prst="rect">
+                      <a:avLst/>
+                    </a:prstGeom>
+                  </pic:spPr>
+                </pic:pic>
+              </a:graphicData>
+            </a:graphic>
+          </wp:inline>
+        </w:drawing>
+      </w:r>
+    </w:p>
+    <w:p>
+      <w:pPr>
+        <w:pStyle w:val="Heading2"/>
+      </w:pPr>
+      <w:r>
+        <w:t>Q4.</w:t>
+      </w:r>
+    </w:p>
+    <w:p>
+      <w:r>
+        <w:tab/>
+        <w:t xml:space="preserve">Estimated Cost for this query with the above execution plan was </w:t>
+      </w:r>
+      <w:r>
+        <w:t>0.00</w:t>
+      </w:r>
+      <w:r>
+        <w:t xml:space="preserve"> + </w:t>
+      </w:r>
+      <w:r>
+        <w:t>1056.00</w:t>
       </w:r>
       <w:r>
         <w:t>.</w:t>
       </w:r>
     </w:p>
     <w:p>
+      <w:pPr>
+        <w:pStyle w:val="Heading2"/>
+      </w:pPr>
+      <w:r>
+        <w:t>Q5.</w:t>
+      </w:r>
+    </w:p>
+    <w:p>
+      <w:pPr>
+        <w:ind w:left="720"/>
+      </w:pPr>
+      <w:r>
+        <w:t>No</w:t>
+      </w:r>
+      <w:r>
+        <w:t xml:space="preserve">, the cost </w:t>
+      </w:r>
+      <w:r>
+        <w:t>did not change as no indexing was needed for this query because unification over strings was performed with all possible prefixes and suffixes, therefore no indexing was needed and brute-force iteration over the data is used</w:t>
+      </w:r>
+      <w:r>
+        <w:t>.</w:t>
+      </w:r>
+    </w:p>
+    <w:p/>
+    <w:p>
+      <w:pPr>
+        <w:pStyle w:val="Heading2"/>
+      </w:pPr>
+    </w:p>
+    <w:p/>
+    <w:p>
+      <w:pPr>
+        <w:pStyle w:val="Heading1"/>
+        <w:rPr>
+          <w:rFonts w:ascii="Lato" w:hAnsi="Lato"/>
+          <w:b/>
+          <w:bCs/>
+          <w:color w:val="000000" w:themeColor="text1"/>
+        </w:rPr>
+      </w:pPr>
+      <w:r>
+        <w:rPr>
+          <w:rFonts w:ascii="Lato" w:hAnsi="Lato"/>
+          <w:b/>
+          <w:bCs/>
+          <w:color w:val="000000" w:themeColor="text1"/>
+        </w:rPr>
+        <w:lastRenderedPageBreak/>
+        <w:t>Part C</w:t>
+      </w:r>
+    </w:p>
+    <w:p>
+      <w:pPr>
+        <w:pStyle w:val="Heading2"/>
+      </w:pPr>
+      <w:r>
+        <w:t>Q1.</w:t>
+      </w:r>
+    </w:p>
+    <w:p>
+      <w:pPr>
+        <w:ind w:firstLine="720"/>
+        <w:rPr>
+          <w:rFonts w:ascii="Times-Italic" w:hAnsi="Times-Italic" w:cs="Times-Italic"/>
+          <w:i/>
+          <w:iCs/>
+          <w:sz w:val="24"/>
+          <w:szCs w:val="24"/>
+        </w:rPr>
+      </w:pPr>
+      <w:r>
+        <w:rPr>
+          <w:rFonts w:ascii="Times-Italic" w:hAnsi="Times-Italic" w:cs="Times-Italic"/>
+          <w:i/>
+          <w:iCs/>
+          <w:sz w:val="24"/>
+          <w:szCs w:val="24"/>
+        </w:rPr>
+        <w:t xml:space="preserve">EXPLAIN ANALYZE SELECT * from </w:t>
+      </w:r>
+      <w:proofErr w:type="spellStart"/>
+      <w:r>
+        <w:rPr>
+          <w:rFonts w:ascii="Times-Italic" w:hAnsi="Times-Italic" w:cs="Times-Italic"/>
+          <w:i/>
+          <w:iCs/>
+          <w:sz w:val="24"/>
+          <w:szCs w:val="24"/>
+        </w:rPr>
+        <w:t>cup_matches</w:t>
+      </w:r>
+      <w:proofErr w:type="spellEnd"/>
+      <w:r>
+        <w:rPr>
+          <w:rFonts w:ascii="Times-Italic" w:hAnsi="Times-Italic" w:cs="Times-Italic"/>
+          <w:i/>
+          <w:iCs/>
+          <w:sz w:val="24"/>
+          <w:szCs w:val="24"/>
+        </w:rPr>
+        <w:t xml:space="preserve"> WHERE rating*3 &gt; 20;</w:t>
+      </w:r>
+    </w:p>
+    <w:p>
+      <w:pPr>
+        <w:ind w:firstLine="720"/>
+        <w:rPr>
+          <w:rFonts w:cstheme="minorHAnsi"/>
+          <w:sz w:val="24"/>
+          <w:szCs w:val="24"/>
+        </w:rPr>
+      </w:pPr>
+      <w:r>
+        <w:rPr>
+          <w:rFonts w:cstheme="minorHAnsi"/>
+          <w:sz w:val="24"/>
+          <w:szCs w:val="24"/>
+        </w:rPr>
+        <w:t>Execution Plan: Sequential Scan</w:t>
+      </w:r>
+    </w:p>
+    <w:p>
+      <w:pPr>
+        <w:ind w:firstLine="720"/>
+        <w:rPr>
+          <w:rFonts w:cstheme="minorHAnsi"/>
+          <w:color w:val="000000" w:themeColor="text1"/>
+        </w:rPr>
+      </w:pPr>
+      <w:r>
+        <w:rPr>
+          <w:rFonts w:cstheme="minorHAnsi"/>
+          <w:noProof/>
+          <w:color w:val="000000" w:themeColor="text1"/>
+        </w:rPr>
+        <w:drawing>
+          <wp:inline distT="0" distB="0" distL="0" distR="0">
+            <wp:extent cx="5943600" cy="1095375"/>
+            <wp:effectExtent l="0" t="0" r="0" b="9525"/>
+            <wp:docPr id="9" name="Picture 9"/>
+            <wp:cNvGraphicFramePr>
+              <a:graphicFrameLocks xmlns:a="http://schemas.openxmlformats.org/drawingml/2006/main" noChangeAspect="1"/>
+            </wp:cNvGraphicFramePr>
+            <a:graphic xmlns:a="http://schemas.openxmlformats.org/drawingml/2006/main">
+              <a:graphicData uri="http://schemas.openxmlformats.org/drawingml/2006/picture">
+                <pic:pic xmlns:pic="http://schemas.openxmlformats.org/drawingml/2006/picture">
+                  <pic:nvPicPr>
+                    <pic:cNvPr id="9" name="C.Q1.PNG"/>
+                    <pic:cNvPicPr/>
+                  </pic:nvPicPr>
+                  <pic:blipFill rotWithShape="1">
+                    <a:blip r:embed="rId9">
+                      <a:extLst>
+                        <a:ext uri="{28A0092B-C50C-407E-A947-70E740481C1C}">
+                          <a14:useLocalDpi xmlns:a14="http://schemas.microsoft.com/office/drawing/2010/main" val="0"/>
+                        </a:ext>
+                      </a:extLst>
+                    </a:blip>
+                    <a:srcRect t="23841"/>
+                    <a:stretch/>
+                  </pic:blipFill>
+                  <pic:spPr bwMode="auto">
+                    <a:xfrm>
+                      <a:off x="0" y="0"/>
+                      <a:ext cx="5943600" cy="1095375"/>
+                    </a:xfrm>
+                    <a:prstGeom prst="rect">
+                      <a:avLst/>
+                    </a:prstGeom>
+                    <a:ln>
+                      <a:noFill/>
+                    </a:ln>
+                    <a:extLst>
+                      <a:ext uri="{53640926-AAD7-44D8-BBD7-CCE9431645EC}">
+                        <a14:shadowObscured xmlns:a14="http://schemas.microsoft.com/office/drawing/2010/main"/>
+                      </a:ext>
+                    </a:extLst>
+                  </pic:spPr>
+                </pic:pic>
+              </a:graphicData>
+            </a:graphic>
+          </wp:inline>
+        </w:drawing>
+      </w:r>
+    </w:p>
+    <w:p>
+      <w:pPr>
+        <w:pStyle w:val="Heading2"/>
+      </w:pPr>
+      <w:r>
+        <w:t>Q2.</w:t>
+      </w:r>
+    </w:p>
+    <w:p>
       <w:r>
         <w:tab/>
-      </w:r>
-      <w:r>
-        <w:t xml:space="preserve">Estimated Cost for this query with the </w:t>
-      </w:r>
-      <w:r>
-        <w:t>above</w:t>
-      </w:r>
-      <w:r>
-        <w:t xml:space="preserve"> execution plan was </w:t>
-      </w:r>
-      <w:r>
-        <w:t xml:space="preserve">283.14 + </w:t>
-      </w:r>
-      <w:r>
-        <w:t>787.37</w:t>
-      </w:r>
-      <w:r>
-        <w:t>.</w:t>
+        <w:t xml:space="preserve">Estimated Cost for this query with the above execution plan was 0.00 + </w:t>
+      </w:r>
+      <w:r>
+        <w:t>61.2</w:t>
+      </w:r>
+      <w:r>
+        <w:t>0.</w:t>
       </w:r>
     </w:p>
     <w:p>
@@ -376,7 +1110,137 @@
         <w:pStyle w:val="Heading2"/>
       </w:pPr>
       <w:r>
-        <w:t>Q5.</w:t>
+        <w:t>Q3.</w:t>
+      </w:r>
+    </w:p>
+    <w:p>
+      <w:pPr>
+        <w:rPr>
+          <w:rFonts w:ascii="Times-Italic" w:hAnsi="Times-Italic"/>
+          <w:i/>
+          <w:iCs/>
+          <w:sz w:val="24"/>
+          <w:szCs w:val="24"/>
+        </w:rPr>
+      </w:pPr>
+      <w:r>
+        <w:tab/>
+      </w:r>
+      <w:r>
+        <w:rPr>
+          <w:rFonts w:ascii="Times-Italic" w:hAnsi="Times-Italic"/>
+          <w:i/>
+          <w:iCs/>
+          <w:sz w:val="24"/>
+          <w:szCs w:val="24"/>
+        </w:rPr>
+        <w:t xml:space="preserve">CREATE INDEX </w:t>
+      </w:r>
+      <w:proofErr w:type="spellStart"/>
+      <w:r>
+        <w:rPr>
+          <w:rFonts w:ascii="Times-Italic" w:hAnsi="Times-Italic"/>
+          <w:i/>
+          <w:iCs/>
+          <w:sz w:val="24"/>
+          <w:szCs w:val="24"/>
+        </w:rPr>
+        <w:t>rating_indexing</w:t>
+      </w:r>
+      <w:proofErr w:type="spellEnd"/>
+      <w:r>
+        <w:rPr>
+          <w:rFonts w:ascii="Times-Italic" w:hAnsi="Times-Italic"/>
+          <w:i/>
+          <w:iCs/>
+          <w:sz w:val="24"/>
+          <w:szCs w:val="24"/>
+        </w:rPr>
+        <w:t xml:space="preserve"> ON </w:t>
+      </w:r>
+      <w:proofErr w:type="spellStart"/>
+      <w:r>
+        <w:rPr>
+          <w:rFonts w:ascii="Times-Italic" w:hAnsi="Times-Italic"/>
+          <w:i/>
+          <w:iCs/>
+          <w:sz w:val="24"/>
+          <w:szCs w:val="24"/>
+        </w:rPr>
+        <w:t>cup_matches</w:t>
+      </w:r>
+      <w:proofErr w:type="spellEnd"/>
+      <w:r>
+        <w:rPr>
+          <w:rFonts w:ascii="Times-Italic" w:hAnsi="Times-Italic"/>
+          <w:i/>
+          <w:iCs/>
+          <w:sz w:val="24"/>
+          <w:szCs w:val="24"/>
+        </w:rPr>
+        <w:t xml:space="preserve"> (rating);</w:t>
+      </w:r>
+    </w:p>
+    <w:p>
+      <w:pPr>
+        <w:ind w:firstLine="720"/>
+        <w:rPr>
+          <w:rFonts w:ascii="Times-Italic" w:hAnsi="Times-Italic" w:cs="Times-Italic"/>
+          <w:i/>
+          <w:iCs/>
+          <w:sz w:val="24"/>
+          <w:szCs w:val="24"/>
+        </w:rPr>
+      </w:pPr>
+      <w:r>
+        <w:rPr>
+          <w:rFonts w:ascii="Times-Italic" w:hAnsi="Times-Italic" w:cs="Times-Italic"/>
+          <w:i/>
+          <w:iCs/>
+          <w:sz w:val="24"/>
+          <w:szCs w:val="24"/>
+        </w:rPr>
+        <w:t xml:space="preserve">EXPLAIN ANALYZE SELECT * from </w:t>
+      </w:r>
+      <w:proofErr w:type="spellStart"/>
+      <w:r>
+        <w:rPr>
+          <w:rFonts w:ascii="Times-Italic" w:hAnsi="Times-Italic" w:cs="Times-Italic"/>
+          <w:i/>
+          <w:iCs/>
+          <w:sz w:val="24"/>
+          <w:szCs w:val="24"/>
+        </w:rPr>
+        <w:t>cup_matches</w:t>
+      </w:r>
+      <w:proofErr w:type="spellEnd"/>
+      <w:r>
+        <w:rPr>
+          <w:rFonts w:ascii="Times-Italic" w:hAnsi="Times-Italic" w:cs="Times-Italic"/>
+          <w:i/>
+          <w:iCs/>
+          <w:sz w:val="24"/>
+          <w:szCs w:val="24"/>
+        </w:rPr>
+        <w:t xml:space="preserve"> WHERE rating*3 &gt; 20;</w:t>
+      </w:r>
+    </w:p>
+    <w:p>
+      <w:pPr>
+        <w:ind w:firstLine="720"/>
+        <w:rPr>
+          <w:rFonts w:cstheme="minorHAnsi"/>
+          <w:sz w:val="24"/>
+          <w:szCs w:val="24"/>
+        </w:rPr>
+      </w:pPr>
+      <w:r>
+        <w:rPr>
+          <w:rFonts w:cstheme="minorHAnsi"/>
+          <w:sz w:val="24"/>
+          <w:szCs w:val="24"/>
+        </w:rPr>
+        <w:t>Execution Plan: Sequential Scan</w:t>
       </w:r>
     </w:p>
     <w:p>
@@ -384,10 +1248,92 @@
         <w:ind w:left="720"/>
       </w:pPr>
       <w:r>
-        <w:t>Yes, the cost changed from 0.00 + 1056.00 to 283.14 + 787.37 because the bitmap index scan was used. Instead of brute-force iterations over the data.</w:t>
+        <w:rPr>
+          <w:noProof/>
+        </w:rPr>
+        <w:drawing>
+          <wp:inline distT="0" distB="0" distL="0" distR="0">
+            <wp:extent cx="5943600" cy="1094105"/>
+            <wp:effectExtent l="0" t="0" r="0" b="0"/>
+            <wp:docPr id="1" name="Picture 1"/>
+            <wp:cNvGraphicFramePr>
+              <a:graphicFrameLocks xmlns:a="http://schemas.openxmlformats.org/drawingml/2006/main" noChangeAspect="1"/>
+            </wp:cNvGraphicFramePr>
+            <a:graphic xmlns:a="http://schemas.openxmlformats.org/drawingml/2006/main">
+              <a:graphicData uri="http://schemas.openxmlformats.org/drawingml/2006/picture">
+                <pic:pic xmlns:pic="http://schemas.openxmlformats.org/drawingml/2006/picture">
+                  <pic:nvPicPr>
+                    <pic:cNvPr id="1" name="C.Q3.PNG"/>
+                    <pic:cNvPicPr/>
+                  </pic:nvPicPr>
+                  <pic:blipFill>
+                    <a:blip r:embed="rId10">
+                      <a:extLst>
+                        <a:ext uri="{28A0092B-C50C-407E-A947-70E740481C1C}">
+                          <a14:useLocalDpi xmlns:a14="http://schemas.microsoft.com/office/drawing/2010/main" val="0"/>
+                        </a:ext>
+                      </a:extLst>
+                    </a:blip>
+                    <a:stretch>
+                      <a:fillRect/>
+                    </a:stretch>
+                  </pic:blipFill>
+                  <pic:spPr>
+                    <a:xfrm>
+                      <a:off x="0" y="0"/>
+                      <a:ext cx="5943600" cy="1094105"/>
+                    </a:xfrm>
+                    <a:prstGeom prst="rect">
+                      <a:avLst/>
+                    </a:prstGeom>
+                  </pic:spPr>
+                </pic:pic>
+              </a:graphicData>
+            </a:graphic>
+          </wp:inline>
+        </w:drawing>
+      </w:r>
+    </w:p>
+    <w:p>
+      <w:pPr>
+        <w:pStyle w:val="Heading2"/>
+      </w:pPr>
+      <w:r>
+        <w:t>Q4.</w:t>
+      </w:r>
+    </w:p>
+    <w:p>
+      <w:r>
+        <w:tab/>
+        <w:t xml:space="preserve">Estimated Cost for this query with the above execution </w:t>
       </w:r>
       <w:bookmarkStart w:id="0" w:name="_GoBack"/>
       <w:bookmarkEnd w:id="0"/>
+      <w:r>
+        <w:t>plan was 0.00 + 1056.00.</w:t>
+      </w:r>
+    </w:p>
+    <w:p>
+      <w:pPr>
+        <w:pStyle w:val="Heading2"/>
+      </w:pPr>
+      <w:r>
+        <w:t>Q5.</w:t>
+      </w:r>
+    </w:p>
+    <w:p>
+      <w:pPr>
+        <w:ind w:left="720"/>
+      </w:pPr>
+      <w:r>
+        <w:t>No, the cost did not change as no indexing was needed for this query because unification over strings was performed with all possible prefixes and suffixes, therefore no indexing was needed and brute-force iteration over the data is used.</w:t>
+      </w:r>
+    </w:p>
+    <w:p/>
+    <w:p>
+      <w:pPr>
+        <w:pStyle w:val="Heading2"/>
+      </w:pPr>
     </w:p>
     <w:p/>
     <w:p>
@@ -1196,7 +2142,7 @@
 </file>
 
 <file path=customXml/itemProps1.xml><?xml version="1.0" encoding="utf-8"?>
-<ds:datastoreItem xmlns:ds="http://schemas.openxmlformats.org/officeDocument/2006/customXml" ds:itemID="{9C280A48-6342-4D9E-B06F-15E27DDE2A6B}">
+<ds:datastoreItem xmlns:ds="http://schemas.openxmlformats.org/officeDocument/2006/customXml" ds:itemID="{684C8D53-0114-4B07-A3F7-FCB2F110EBA8}">
   <ds:schemaRefs>
     <ds:schemaRef ds:uri="http://schemas.openxmlformats.org/officeDocument/2006/bibliography"/>
   </ds:schemaRefs>

</xml_diff>

<commit_message>
Latest before D completion
</commit_message>
<xml_diff>
--- a/Database Solutions.docx
+++ b/Database Solutions.docx
@@ -59,29 +59,7 @@
           <w:sz w:val="24"/>
           <w:szCs w:val="24"/>
         </w:rPr>
-        <w:t xml:space="preserve">SELECT * from </w:t>
-      </w:r>
-      <w:proofErr w:type="spellStart"/>
-      <w:r>
-        <w:rPr>
-          <w:rFonts w:ascii="Times-Italic" w:hAnsi="Times-Italic" w:cs="Times-Italic"/>
-          <w:i/>
-          <w:iCs/>
-          <w:sz w:val="24"/>
-          <w:szCs w:val="24"/>
-        </w:rPr>
-        <w:t>played_in</w:t>
-      </w:r>
-      <w:proofErr w:type="spellEnd"/>
-      <w:r>
-        <w:rPr>
-          <w:rFonts w:ascii="Times-Italic" w:hAnsi="Times-Italic" w:cs="Times-Italic"/>
-          <w:i/>
-          <w:iCs/>
-          <w:sz w:val="24"/>
-          <w:szCs w:val="24"/>
-        </w:rPr>
-        <w:t xml:space="preserve"> WHERE position=1;</w:t>
+        <w:t>SELECT * from played_in WHERE position=1;</w:t>
       </w:r>
     </w:p>
     <w:p>
@@ -118,7 +96,7 @@
         </w:rPr>
         <w:drawing>
           <wp:inline distT="0" distB="0" distL="0" distR="0">
-            <wp:extent cx="5943600" cy="1428750"/>
+            <wp:extent cx="5943600" cy="1085850"/>
             <wp:effectExtent l="0" t="0" r="0" b="0"/>
             <wp:docPr id="2" name="Picture 2"/>
             <wp:cNvGraphicFramePr>
@@ -131,7 +109,7 @@
                     <pic:cNvPr id="2" name="A.Q1.PNG"/>
                     <pic:cNvPicPr/>
                   </pic:nvPicPr>
-                  <pic:blipFill>
+                  <pic:blipFill rotWithShape="1">
                     <a:blip r:embed="rId5">
                       <a:extLst>
                         <a:ext uri="{28A0092B-C50C-407E-A947-70E740481C1C}">
@@ -139,18 +117,25 @@
                         </a:ext>
                       </a:extLst>
                     </a:blip>
-                    <a:stretch>
-                      <a:fillRect/>
-                    </a:stretch>
+                    <a:srcRect t="24000"/>
+                    <a:stretch/>
                   </pic:blipFill>
-                  <pic:spPr>
+                  <pic:spPr bwMode="auto">
                     <a:xfrm>
                       <a:off x="0" y="0"/>
-                      <a:ext cx="5943600" cy="1428750"/>
+                      <a:ext cx="5943600" cy="1085850"/>
                     </a:xfrm>
                     <a:prstGeom prst="rect">
                       <a:avLst/>
                     </a:prstGeom>
+                    <a:ln>
+                      <a:noFill/>
+                    </a:ln>
+                    <a:extLst>
+                      <a:ext uri="{53640926-AAD7-44D8-BBD7-CCE9431645EC}">
+                        <a14:shadowObscured xmlns:a14="http://schemas.microsoft.com/office/drawing/2010/main"/>
+                      </a:ext>
+                    </a:extLst>
                   </pic:spPr>
                 </pic:pic>
               </a:graphicData>
@@ -223,61 +208,25 @@
           <w:sz w:val="24"/>
           <w:szCs w:val="24"/>
         </w:rPr>
-        <w:t xml:space="preserve"> </w:t>
-      </w:r>
-      <w:proofErr w:type="spellStart"/>
+        <w:t xml:space="preserve"> name_indexing </w:t>
+      </w:r>
       <w:r>
         <w:rPr>
           <w:rFonts w:ascii="Times-Italic" w:hAnsi="Times-Italic"/>
-          <w:sz w:val="24"/>
-          <w:szCs w:val="24"/>
-        </w:rPr>
-        <w:t>name_indexing</w:t>
-      </w:r>
-      <w:proofErr w:type="spellEnd"/>
+          <w:i/>
+          <w:iCs/>
+          <w:sz w:val="24"/>
+          <w:szCs w:val="24"/>
+        </w:rPr>
+        <w:t>ON</w:t>
+      </w:r>
       <w:r>
         <w:rPr>
           <w:rFonts w:ascii="Times-Italic" w:hAnsi="Times-Italic"/>
           <w:sz w:val="24"/>
           <w:szCs w:val="24"/>
         </w:rPr>
-        <w:t xml:space="preserve"> </w:t>
-      </w:r>
-      <w:r>
-        <w:rPr>
-          <w:rFonts w:ascii="Times-Italic" w:hAnsi="Times-Italic"/>
-          <w:i/>
-          <w:iCs/>
-          <w:sz w:val="24"/>
-          <w:szCs w:val="24"/>
-        </w:rPr>
-        <w:t>ON</w:t>
-      </w:r>
-      <w:r>
-        <w:rPr>
-          <w:rFonts w:ascii="Times-Italic" w:hAnsi="Times-Italic"/>
-          <w:sz w:val="24"/>
-          <w:szCs w:val="24"/>
-        </w:rPr>
-        <w:t xml:space="preserve"> </w:t>
-      </w:r>
-      <w:proofErr w:type="spellStart"/>
-      <w:r>
-        <w:rPr>
-          <w:rFonts w:ascii="Times-Italic" w:hAnsi="Times-Italic"/>
-          <w:sz w:val="24"/>
-          <w:szCs w:val="24"/>
-        </w:rPr>
-        <w:t>played_in</w:t>
-      </w:r>
-      <w:proofErr w:type="spellEnd"/>
-      <w:r>
-        <w:rPr>
-          <w:rFonts w:ascii="Times-Italic" w:hAnsi="Times-Italic"/>
-          <w:sz w:val="24"/>
-          <w:szCs w:val="24"/>
-        </w:rPr>
-        <w:t xml:space="preserve"> (name);</w:t>
+        <w:t xml:space="preserve"> played_in (name);</w:t>
       </w:r>
     </w:p>
     <w:p>
@@ -299,29 +248,7 @@
           <w:sz w:val="24"/>
           <w:szCs w:val="24"/>
         </w:rPr>
-        <w:t xml:space="preserve">EXPLAIN ANALYZE SELECT * from </w:t>
-      </w:r>
-      <w:proofErr w:type="spellStart"/>
-      <w:r>
-        <w:rPr>
-          <w:rFonts w:ascii="Times-Italic" w:hAnsi="Times-Italic" w:cs="Times-Italic"/>
-          <w:i/>
-          <w:iCs/>
-          <w:sz w:val="24"/>
-          <w:szCs w:val="24"/>
-        </w:rPr>
-        <w:t>played_in</w:t>
-      </w:r>
-      <w:proofErr w:type="spellEnd"/>
-      <w:r>
-        <w:rPr>
-          <w:rFonts w:ascii="Times-Italic" w:hAnsi="Times-Italic" w:cs="Times-Italic"/>
-          <w:i/>
-          <w:iCs/>
-          <w:sz w:val="24"/>
-          <w:szCs w:val="24"/>
-        </w:rPr>
-        <w:t xml:space="preserve"> WHERE position=1;</w:t>
+        <w:t>EXPLAIN ANALYZE SELECT * from played_in WHERE position=1;</w:t>
       </w:r>
       <w:r>
         <w:rPr>
@@ -362,8 +289,8 @@
         </w:rPr>
         <w:drawing>
           <wp:inline distT="0" distB="0" distL="0" distR="0">
-            <wp:extent cx="5943600" cy="1585595"/>
-            <wp:effectExtent l="0" t="0" r="0" b="0"/>
+            <wp:extent cx="5943600" cy="1290320"/>
+            <wp:effectExtent l="0" t="0" r="0" b="5080"/>
             <wp:docPr id="3" name="Picture 3"/>
             <wp:cNvGraphicFramePr>
               <a:graphicFrameLocks xmlns:a="http://schemas.openxmlformats.org/drawingml/2006/main" noChangeAspect="1"/>
@@ -375,7 +302,7 @@
                     <pic:cNvPr id="3" name="A.Q3.PNG"/>
                     <pic:cNvPicPr/>
                   </pic:nvPicPr>
-                  <pic:blipFill>
+                  <pic:blipFill rotWithShape="1">
                     <a:blip r:embed="rId6">
                       <a:extLst>
                         <a:ext uri="{28A0092B-C50C-407E-A947-70E740481C1C}">
@@ -383,18 +310,25 @@
                         </a:ext>
                       </a:extLst>
                     </a:blip>
-                    <a:stretch>
-                      <a:fillRect/>
-                    </a:stretch>
+                    <a:srcRect t="18622"/>
+                    <a:stretch/>
                   </pic:blipFill>
-                  <pic:spPr>
+                  <pic:spPr bwMode="auto">
                     <a:xfrm>
                       <a:off x="0" y="0"/>
-                      <a:ext cx="5943600" cy="1585595"/>
+                      <a:ext cx="5943600" cy="1290320"/>
                     </a:xfrm>
                     <a:prstGeom prst="rect">
                       <a:avLst/>
                     </a:prstGeom>
+                    <a:ln>
+                      <a:noFill/>
+                    </a:ln>
+                    <a:extLst>
+                      <a:ext uri="{53640926-AAD7-44D8-BBD7-CCE9431645EC}">
+                        <a14:shadowObscured xmlns:a14="http://schemas.microsoft.com/office/drawing/2010/main"/>
+                      </a:ext>
+                    </a:extLst>
                   </pic:spPr>
                 </pic:pic>
               </a:graphicData>
@@ -439,6 +373,16 @@
         <w:t>Yes, the cost changed from 0.00 + 1056.00 to 283.14 + 787.37 because the bitmap index scan was used. Instead of brute-force iterations over the data.</w:t>
       </w:r>
     </w:p>
+    <w:p>
+      <w:pPr>
+        <w:ind w:left="720"/>
+      </w:pPr>
+    </w:p>
+    <w:p>
+      <w:pPr>
+        <w:ind w:left="720"/>
+      </w:pPr>
+    </w:p>
     <w:p/>
     <w:p>
       <w:pPr>
@@ -488,53 +432,7 @@
           <w:sz w:val="24"/>
           <w:szCs w:val="24"/>
         </w:rPr>
-        <w:t xml:space="preserve">EXPLAIN ANALYZE SELECT * from </w:t>
-      </w:r>
-      <w:proofErr w:type="spellStart"/>
-      <w:r>
-        <w:rPr>
-          <w:rFonts w:ascii="Times-Italic" w:hAnsi="Times-Italic" w:cs="Times-Italic"/>
-          <w:i/>
-          <w:iCs/>
-          <w:sz w:val="24"/>
-          <w:szCs w:val="24"/>
-        </w:rPr>
-        <w:t>played_in</w:t>
-      </w:r>
-      <w:proofErr w:type="spellEnd"/>
-      <w:r>
-        <w:rPr>
-          <w:rFonts w:ascii="Times-Italic" w:hAnsi="Times-Italic" w:cs="Times-Italic"/>
-          <w:i/>
-          <w:iCs/>
-          <w:sz w:val="24"/>
-          <w:szCs w:val="24"/>
-        </w:rPr>
-        <w:t xml:space="preserve"> WHERE name like '%</w:t>
-      </w:r>
-      <w:proofErr w:type="spellStart"/>
-      <w:proofErr w:type="gramStart"/>
-      <w:r>
-        <w:rPr>
-          <w:rFonts w:ascii="Times-Italic" w:hAnsi="Times-Italic" w:cs="Times-Italic"/>
-          <w:i/>
-          <w:iCs/>
-          <w:sz w:val="24"/>
-          <w:szCs w:val="24"/>
-        </w:rPr>
-        <w:t>pele</w:t>
-      </w:r>
-      <w:proofErr w:type="spellEnd"/>
-      <w:proofErr w:type="gramEnd"/>
-      <w:r>
-        <w:rPr>
-          <w:rFonts w:ascii="Times-Italic" w:hAnsi="Times-Italic" w:cs="Times-Italic"/>
-          <w:i/>
-          <w:iCs/>
-          <w:sz w:val="24"/>
-          <w:szCs w:val="24"/>
-        </w:rPr>
-        <w:t>%';</w:t>
+        <w:t>EXPLAIN ANALYZE SELECT * from played_in WHERE name like '%pele%';</w:t>
       </w:r>
     </w:p>
     <w:p>
@@ -678,61 +576,25 @@
           <w:sz w:val="24"/>
           <w:szCs w:val="24"/>
         </w:rPr>
-        <w:t xml:space="preserve"> </w:t>
-      </w:r>
-      <w:proofErr w:type="spellStart"/>
+        <w:t xml:space="preserve"> name_indexing </w:t>
+      </w:r>
       <w:r>
         <w:rPr>
           <w:rFonts w:ascii="Times-Italic" w:hAnsi="Times-Italic"/>
-          <w:sz w:val="24"/>
-          <w:szCs w:val="24"/>
-        </w:rPr>
-        <w:t>name_indexing</w:t>
-      </w:r>
-      <w:proofErr w:type="spellEnd"/>
+          <w:i/>
+          <w:iCs/>
+          <w:sz w:val="24"/>
+          <w:szCs w:val="24"/>
+        </w:rPr>
+        <w:t>ON</w:t>
+      </w:r>
       <w:r>
         <w:rPr>
           <w:rFonts w:ascii="Times-Italic" w:hAnsi="Times-Italic"/>
           <w:sz w:val="24"/>
           <w:szCs w:val="24"/>
         </w:rPr>
-        <w:t xml:space="preserve"> </w:t>
-      </w:r>
-      <w:r>
-        <w:rPr>
-          <w:rFonts w:ascii="Times-Italic" w:hAnsi="Times-Italic"/>
-          <w:i/>
-          <w:iCs/>
-          <w:sz w:val="24"/>
-          <w:szCs w:val="24"/>
-        </w:rPr>
-        <w:t>ON</w:t>
-      </w:r>
-      <w:r>
-        <w:rPr>
-          <w:rFonts w:ascii="Times-Italic" w:hAnsi="Times-Italic"/>
-          <w:sz w:val="24"/>
-          <w:szCs w:val="24"/>
-        </w:rPr>
-        <w:t xml:space="preserve"> </w:t>
-      </w:r>
-      <w:proofErr w:type="spellStart"/>
-      <w:r>
-        <w:rPr>
-          <w:rFonts w:ascii="Times-Italic" w:hAnsi="Times-Italic"/>
-          <w:sz w:val="24"/>
-          <w:szCs w:val="24"/>
-        </w:rPr>
-        <w:t>played_in</w:t>
-      </w:r>
-      <w:proofErr w:type="spellEnd"/>
-      <w:r>
-        <w:rPr>
-          <w:rFonts w:ascii="Times-Italic" w:hAnsi="Times-Italic"/>
-          <w:sz w:val="24"/>
-          <w:szCs w:val="24"/>
-        </w:rPr>
-        <w:t xml:space="preserve"> (name);</w:t>
+        <w:t xml:space="preserve"> played_in (name);</w:t>
       </w:r>
     </w:p>
     <w:p>
@@ -754,53 +616,7 @@
           <w:sz w:val="24"/>
           <w:szCs w:val="24"/>
         </w:rPr>
-        <w:t xml:space="preserve">EXPLAIN ANALYZE SELECT * from </w:t>
-      </w:r>
-      <w:proofErr w:type="spellStart"/>
-      <w:r>
-        <w:rPr>
-          <w:rFonts w:ascii="Times-Italic" w:hAnsi="Times-Italic" w:cs="Times-Italic"/>
-          <w:i/>
-          <w:iCs/>
-          <w:sz w:val="24"/>
-          <w:szCs w:val="24"/>
-        </w:rPr>
-        <w:t>played_in</w:t>
-      </w:r>
-      <w:proofErr w:type="spellEnd"/>
-      <w:r>
-        <w:rPr>
-          <w:rFonts w:ascii="Times-Italic" w:hAnsi="Times-Italic" w:cs="Times-Italic"/>
-          <w:i/>
-          <w:iCs/>
-          <w:sz w:val="24"/>
-          <w:szCs w:val="24"/>
-        </w:rPr>
-        <w:t xml:space="preserve"> WHERE name like '%</w:t>
-      </w:r>
-      <w:proofErr w:type="spellStart"/>
-      <w:proofErr w:type="gramStart"/>
-      <w:r>
-        <w:rPr>
-          <w:rFonts w:ascii="Times-Italic" w:hAnsi="Times-Italic" w:cs="Times-Italic"/>
-          <w:i/>
-          <w:iCs/>
-          <w:sz w:val="24"/>
-          <w:szCs w:val="24"/>
-        </w:rPr>
-        <w:t>pele</w:t>
-      </w:r>
-      <w:proofErr w:type="spellEnd"/>
-      <w:proofErr w:type="gramEnd"/>
-      <w:r>
-        <w:rPr>
-          <w:rFonts w:ascii="Times-Italic" w:hAnsi="Times-Italic" w:cs="Times-Italic"/>
-          <w:i/>
-          <w:iCs/>
-          <w:sz w:val="24"/>
-          <w:szCs w:val="24"/>
-        </w:rPr>
-        <w:t>%';</w:t>
+        <w:t>EXPLAIN ANALYZE SELECT * from played_in WHERE name like '%pele%';</w:t>
       </w:r>
     </w:p>
     <w:p>
@@ -978,29 +794,7 @@
           <w:sz w:val="24"/>
           <w:szCs w:val="24"/>
         </w:rPr>
-        <w:t xml:space="preserve">EXPLAIN ANALYZE SELECT * from </w:t>
-      </w:r>
-      <w:proofErr w:type="spellStart"/>
-      <w:r>
-        <w:rPr>
-          <w:rFonts w:ascii="Times-Italic" w:hAnsi="Times-Italic" w:cs="Times-Italic"/>
-          <w:i/>
-          <w:iCs/>
-          <w:sz w:val="24"/>
-          <w:szCs w:val="24"/>
-        </w:rPr>
-        <w:t>cup_matches</w:t>
-      </w:r>
-      <w:proofErr w:type="spellEnd"/>
-      <w:r>
-        <w:rPr>
-          <w:rFonts w:ascii="Times-Italic" w:hAnsi="Times-Italic" w:cs="Times-Italic"/>
-          <w:i/>
-          <w:iCs/>
-          <w:sz w:val="24"/>
-          <w:szCs w:val="24"/>
-        </w:rPr>
-        <w:t xml:space="preserve"> WHERE rating*3 &gt; 20;</w:t>
+        <w:t>EXPLAIN ANALYZE SELECT * from cup_matches WHERE rating*3 &gt; 20;</w:t>
       </w:r>
     </w:p>
     <w:p>
@@ -1134,51 +928,7 @@
           <w:sz w:val="24"/>
           <w:szCs w:val="24"/>
         </w:rPr>
-        <w:t xml:space="preserve">CREATE INDEX </w:t>
-      </w:r>
-      <w:proofErr w:type="spellStart"/>
-      <w:r>
-        <w:rPr>
-          <w:rFonts w:ascii="Times-Italic" w:hAnsi="Times-Italic"/>
-          <w:i/>
-          <w:iCs/>
-          <w:sz w:val="24"/>
-          <w:szCs w:val="24"/>
-        </w:rPr>
-        <w:t>rating_indexing</w:t>
-      </w:r>
-      <w:proofErr w:type="spellEnd"/>
-      <w:r>
-        <w:rPr>
-          <w:rFonts w:ascii="Times-Italic" w:hAnsi="Times-Italic"/>
-          <w:i/>
-          <w:iCs/>
-          <w:sz w:val="24"/>
-          <w:szCs w:val="24"/>
-        </w:rPr>
-        <w:t xml:space="preserve"> ON </w:t>
-      </w:r>
-      <w:proofErr w:type="spellStart"/>
-      <w:r>
-        <w:rPr>
-          <w:rFonts w:ascii="Times-Italic" w:hAnsi="Times-Italic"/>
-          <w:i/>
-          <w:iCs/>
-          <w:sz w:val="24"/>
-          <w:szCs w:val="24"/>
-        </w:rPr>
-        <w:t>cup_matches</w:t>
-      </w:r>
-      <w:proofErr w:type="spellEnd"/>
-      <w:r>
-        <w:rPr>
-          <w:rFonts w:ascii="Times-Italic" w:hAnsi="Times-Italic"/>
-          <w:i/>
-          <w:iCs/>
-          <w:sz w:val="24"/>
-          <w:szCs w:val="24"/>
-        </w:rPr>
-        <w:t xml:space="preserve"> (rating);</w:t>
+        <w:t>CREATE INDEX rating_indexing ON cup_matches (rating);</w:t>
       </w:r>
     </w:p>
     <w:p>
@@ -1200,29 +950,7 @@
           <w:sz w:val="24"/>
           <w:szCs w:val="24"/>
         </w:rPr>
-        <w:t xml:space="preserve">EXPLAIN ANALYZE SELECT * from </w:t>
-      </w:r>
-      <w:proofErr w:type="spellStart"/>
-      <w:r>
-        <w:rPr>
-          <w:rFonts w:ascii="Times-Italic" w:hAnsi="Times-Italic" w:cs="Times-Italic"/>
-          <w:i/>
-          <w:iCs/>
-          <w:sz w:val="24"/>
-          <w:szCs w:val="24"/>
-        </w:rPr>
-        <w:t>cup_matches</w:t>
-      </w:r>
-      <w:proofErr w:type="spellEnd"/>
-      <w:r>
-        <w:rPr>
-          <w:rFonts w:ascii="Times-Italic" w:hAnsi="Times-Italic" w:cs="Times-Italic"/>
-          <w:i/>
-          <w:iCs/>
-          <w:sz w:val="24"/>
-          <w:szCs w:val="24"/>
-        </w:rPr>
-        <w:t xml:space="preserve"> WHERE rating*3 &gt; 20;</w:t>
+        <w:t>EXPLAIN ANALYZE SELECT * from cup_matches WHERE rating*3 &gt; 20;</w:t>
       </w:r>
     </w:p>
     <w:p>
@@ -1305,44 +1033,388 @@
     <w:p>
       <w:r>
         <w:tab/>
-        <w:t xml:space="preserve">Estimated Cost for this query with the above execution </w:t>
+        <w:t xml:space="preserve">Estimated Cost for this query with the above execution plan was 0.00 + </w:t>
+      </w:r>
+      <w:r>
+        <w:t>61.2</w:t>
+      </w:r>
+      <w:r>
+        <w:t>0.</w:t>
+      </w:r>
+    </w:p>
+    <w:p>
+      <w:pPr>
+        <w:pStyle w:val="Heading2"/>
+      </w:pPr>
+      <w:r>
+        <w:t>Q5.</w:t>
+      </w:r>
+    </w:p>
+    <w:p>
+      <w:pPr>
+        <w:ind w:left="720"/>
+      </w:pPr>
+      <w:r>
+        <w:t>No, the cost did not change as no indexing was needed for this query because</w:t>
+      </w:r>
+      <w:r>
+        <w:t xml:space="preserve"> index is only available for direct comparisons, not post-evaluation comparisons</w:t>
+      </w:r>
+      <w:r>
+        <w:t>.</w:t>
+      </w:r>
+    </w:p>
+    <w:p/>
+    <w:p>
+      <w:pPr>
+        <w:pStyle w:val="Heading2"/>
+      </w:pPr>
+    </w:p>
+    <w:p/>
+    <w:p>
+      <w:pPr>
+        <w:pStyle w:val="Heading2"/>
+      </w:pPr>
+    </w:p>
+    <w:p/>
+    <w:p/>
+    <w:p/>
+    <w:p>
+      <w:pPr>
+        <w:pStyle w:val="Heading1"/>
+        <w:rPr>
+          <w:rFonts w:ascii="Lato" w:hAnsi="Lato"/>
+          <w:b/>
+          <w:bCs/>
+          <w:color w:val="000000" w:themeColor="text1"/>
+        </w:rPr>
+      </w:pPr>
+      <w:r>
+        <w:rPr>
+          <w:rFonts w:ascii="Lato" w:hAnsi="Lato"/>
+          <w:b/>
+          <w:bCs/>
+          <w:color w:val="000000" w:themeColor="text1"/>
+        </w:rPr>
+        <w:lastRenderedPageBreak/>
+        <w:t>Part D</w:t>
+      </w:r>
+    </w:p>
+    <w:p>
+      <w:pPr>
+        <w:pStyle w:val="Heading2"/>
+      </w:pPr>
+      <w:r>
+        <w:t>Q1.</w:t>
+      </w:r>
+    </w:p>
+    <w:p>
+      <w:pPr>
+        <w:ind w:left="720"/>
+        <w:rPr>
+          <w:rFonts w:ascii="Times-Italic" w:hAnsi="Times-Italic" w:cs="Times-Italic"/>
+          <w:i/>
+          <w:iCs/>
+          <w:sz w:val="24"/>
+          <w:szCs w:val="24"/>
+        </w:rPr>
+      </w:pPr>
+      <w:r>
+        <w:rPr>
+          <w:rFonts w:ascii="Times-Italic" w:hAnsi="Times-Italic" w:cs="Times-Italic"/>
+          <w:i/>
+          <w:iCs/>
+          <w:sz w:val="24"/>
+          <w:szCs w:val="24"/>
+        </w:rPr>
+        <w:t xml:space="preserve">EXPLAIN ANALYZE </w:t>
+      </w:r>
+      <w:r>
+        <w:rPr>
+          <w:rFonts w:ascii="Times-Italic" w:hAnsi="Times-Italic" w:cs="Times-Italic"/>
+          <w:i/>
+          <w:iCs/>
+          <w:sz w:val="24"/>
+          <w:szCs w:val="24"/>
+        </w:rPr>
+        <w:t>SELECT * from cup_matches, played_in WHERE cup_matches.year=played_in.year;</w:t>
+      </w:r>
+    </w:p>
+    <w:p>
+      <w:pPr>
+        <w:ind w:firstLine="720"/>
+        <w:rPr>
+          <w:rFonts w:cstheme="minorHAnsi"/>
+          <w:sz w:val="24"/>
+          <w:szCs w:val="24"/>
+        </w:rPr>
+      </w:pPr>
+      <w:r>
+        <w:rPr>
+          <w:rFonts w:cstheme="minorHAnsi"/>
+          <w:sz w:val="24"/>
+          <w:szCs w:val="24"/>
+        </w:rPr>
+        <w:t>Execution Plan: Sequential Scan</w:t>
+      </w:r>
+    </w:p>
+    <w:p>
+      <w:pPr>
+        <w:ind w:firstLine="720"/>
+        <w:rPr>
+          <w:rFonts w:cstheme="minorHAnsi"/>
+          <w:color w:val="000000" w:themeColor="text1"/>
+        </w:rPr>
+      </w:pPr>
+      <w:r>
+        <w:rPr>
+          <w:rFonts w:cstheme="minorHAnsi"/>
+          <w:noProof/>
+          <w:color w:val="000000" w:themeColor="text1"/>
+        </w:rPr>
+        <w:drawing>
+          <wp:inline distT="0" distB="0" distL="0" distR="0">
+            <wp:extent cx="5943600" cy="1612900"/>
+            <wp:effectExtent l="0" t="0" r="0" b="6350"/>
+            <wp:docPr id="8" name="Picture 8"/>
+            <wp:cNvGraphicFramePr>
+              <a:graphicFrameLocks xmlns:a="http://schemas.openxmlformats.org/drawingml/2006/main" noChangeAspect="1"/>
+            </wp:cNvGraphicFramePr>
+            <a:graphic xmlns:a="http://schemas.openxmlformats.org/drawingml/2006/main">
+              <a:graphicData uri="http://schemas.openxmlformats.org/drawingml/2006/picture">
+                <pic:pic xmlns:pic="http://schemas.openxmlformats.org/drawingml/2006/picture">
+                  <pic:nvPicPr>
+                    <pic:cNvPr id="8" name="D.Q1.PNG"/>
+                    <pic:cNvPicPr/>
+                  </pic:nvPicPr>
+                  <pic:blipFill>
+                    <a:blip r:embed="rId11">
+                      <a:extLst>
+                        <a:ext uri="{28A0092B-C50C-407E-A947-70E740481C1C}">
+                          <a14:useLocalDpi xmlns:a14="http://schemas.microsoft.com/office/drawing/2010/main" val="0"/>
+                        </a:ext>
+                      </a:extLst>
+                    </a:blip>
+                    <a:stretch>
+                      <a:fillRect/>
+                    </a:stretch>
+                  </pic:blipFill>
+                  <pic:spPr>
+                    <a:xfrm>
+                      <a:off x="0" y="0"/>
+                      <a:ext cx="5943600" cy="1612900"/>
+                    </a:xfrm>
+                    <a:prstGeom prst="rect">
+                      <a:avLst/>
+                    </a:prstGeom>
+                  </pic:spPr>
+                </pic:pic>
+              </a:graphicData>
+            </a:graphic>
+          </wp:inline>
+        </w:drawing>
+      </w:r>
+    </w:p>
+    <w:p>
+      <w:pPr>
+        <w:pStyle w:val="Heading2"/>
+      </w:pPr>
+      <w:r>
+        <w:t>Q2.</w:t>
+      </w:r>
+    </w:p>
+    <w:p>
+      <w:r>
+        <w:tab/>
+        <w:t xml:space="preserve">Estimated Cost for this query with the above execution plan was </w:t>
+      </w:r>
+      <w:r>
+        <w:t>81.30</w:t>
+      </w:r>
+      <w:r>
+        <w:t xml:space="preserve"> + </w:t>
+      </w:r>
+      <w:r>
+        <w:t>1778781.30</w:t>
+      </w:r>
+      <w:r>
+        <w:t>.</w:t>
+      </w:r>
+    </w:p>
+    <w:p>
+      <w:pPr>
+        <w:pStyle w:val="Heading2"/>
+      </w:pPr>
+      <w:r>
+        <w:t>Q3.</w:t>
+      </w:r>
+    </w:p>
+    <w:p>
+      <w:pPr>
+        <w:rPr>
+          <w:rFonts w:ascii="Times-Italic" w:hAnsi="Times-Italic"/>
+          <w:i/>
+          <w:iCs/>
+          <w:sz w:val="24"/>
+          <w:szCs w:val="24"/>
+        </w:rPr>
+      </w:pPr>
+      <w:r>
+        <w:tab/>
+      </w:r>
+      <w:r>
+        <w:rPr>
+          <w:rFonts w:ascii="Times-Italic" w:hAnsi="Times-Italic"/>
+          <w:i/>
+          <w:iCs/>
+          <w:sz w:val="24"/>
+          <w:szCs w:val="24"/>
+        </w:rPr>
+        <w:t>CREATE INDEX year_indexing ON cup_matches (year)</w:t>
+      </w:r>
+      <w:r>
+        <w:rPr>
+          <w:rFonts w:ascii="Times-Italic" w:hAnsi="Times-Italic"/>
+          <w:i/>
+          <w:iCs/>
+          <w:sz w:val="24"/>
+          <w:szCs w:val="24"/>
+        </w:rPr>
+        <w:t>;</w:t>
+      </w:r>
+    </w:p>
+    <w:p>
+      <w:pPr>
+        <w:ind w:left="720"/>
+        <w:rPr>
+          <w:rFonts w:ascii="Times-Italic" w:hAnsi="Times-Italic" w:cs="Times-Italic"/>
+          <w:i/>
+          <w:iCs/>
+          <w:sz w:val="24"/>
+          <w:szCs w:val="24"/>
+        </w:rPr>
+      </w:pPr>
+      <w:r>
+        <w:rPr>
+          <w:rFonts w:ascii="Times-Italic" w:hAnsi="Times-Italic" w:cs="Times-Italic"/>
+          <w:i/>
+          <w:iCs/>
+          <w:sz w:val="24"/>
+          <w:szCs w:val="24"/>
+        </w:rPr>
+        <w:t>EXPLAIN ANALYZE SELECT * from cup_matches, played_in WHERE cup_matches.year=played_in.year;</w:t>
+      </w:r>
+    </w:p>
+    <w:p>
+      <w:pPr>
+        <w:ind w:firstLine="720"/>
+        <w:rPr>
+          <w:rFonts w:cstheme="minorHAnsi"/>
+          <w:sz w:val="24"/>
+          <w:szCs w:val="24"/>
+        </w:rPr>
+      </w:pPr>
+      <w:r>
+        <w:rPr>
+          <w:rFonts w:cstheme="minorHAnsi"/>
+          <w:sz w:val="24"/>
+          <w:szCs w:val="24"/>
+        </w:rPr>
+        <w:t>Execution Plan: Sequential Scan</w:t>
+      </w:r>
+    </w:p>
+    <w:p>
+      <w:pPr>
+        <w:ind w:left="720"/>
+      </w:pPr>
+      <w:r>
+        <w:rPr>
+          <w:noProof/>
+        </w:rPr>
+        <w:drawing>
+          <wp:inline distT="0" distB="0" distL="0" distR="0">
+            <wp:extent cx="5943600" cy="1631950"/>
+            <wp:effectExtent l="0" t="0" r="0" b="6350"/>
+            <wp:docPr id="10" name="Picture 10"/>
+            <wp:cNvGraphicFramePr>
+              <a:graphicFrameLocks xmlns:a="http://schemas.openxmlformats.org/drawingml/2006/main" noChangeAspect="1"/>
+            </wp:cNvGraphicFramePr>
+            <a:graphic xmlns:a="http://schemas.openxmlformats.org/drawingml/2006/main">
+              <a:graphicData uri="http://schemas.openxmlformats.org/drawingml/2006/picture">
+                <pic:pic xmlns:pic="http://schemas.openxmlformats.org/drawingml/2006/picture">
+                  <pic:nvPicPr>
+                    <pic:cNvPr id="10" name="D.Q3.PNG"/>
+                    <pic:cNvPicPr/>
+                  </pic:nvPicPr>
+                  <pic:blipFill>
+                    <a:blip r:embed="rId12">
+                      <a:extLst>
+                        <a:ext uri="{28A0092B-C50C-407E-A947-70E740481C1C}">
+                          <a14:useLocalDpi xmlns:a14="http://schemas.microsoft.com/office/drawing/2010/main" val="0"/>
+                        </a:ext>
+                      </a:extLst>
+                    </a:blip>
+                    <a:stretch>
+                      <a:fillRect/>
+                    </a:stretch>
+                  </pic:blipFill>
+                  <pic:spPr>
+                    <a:xfrm>
+                      <a:off x="0" y="0"/>
+                      <a:ext cx="5943600" cy="1631950"/>
+                    </a:xfrm>
+                    <a:prstGeom prst="rect">
+                      <a:avLst/>
+                    </a:prstGeom>
+                  </pic:spPr>
+                </pic:pic>
+              </a:graphicData>
+            </a:graphic>
+          </wp:inline>
+        </w:drawing>
+      </w:r>
+    </w:p>
+    <w:p>
+      <w:pPr>
+        <w:pStyle w:val="Heading2"/>
+      </w:pPr>
+      <w:r>
+        <w:t>Q4.</w:t>
+      </w:r>
+    </w:p>
+    <w:p>
+      <w:r>
+        <w:tab/>
+        <w:t xml:space="preserve">Estimated Cost for this query with the above execution plan was </w:t>
+      </w:r>
+      <w:r>
+        <w:t>81.3</w:t>
+      </w:r>
+      <w:r>
+        <w:t xml:space="preserve">0 + </w:t>
+      </w:r>
+      <w:r>
+        <w:t>1778781.3</w:t>
+      </w:r>
+      <w:r>
+        <w:t>0.</w:t>
+      </w:r>
+    </w:p>
+    <w:p>
+      <w:pPr>
+        <w:pStyle w:val="Heading2"/>
+      </w:pPr>
+      <w:r>
+        <w:t>Q5.</w:t>
+      </w:r>
+    </w:p>
+    <w:p>
+      <w:r>
+        <w:tab/>
       </w:r>
       <w:bookmarkStart w:id="0" w:name="_GoBack"/>
       <w:bookmarkEnd w:id="0"/>
-      <w:r>
-        <w:t>plan was 0.00 + 1056.00.</w:t>
-      </w:r>
-    </w:p>
-    <w:p>
-      <w:pPr>
-        <w:pStyle w:val="Heading2"/>
-      </w:pPr>
-      <w:r>
-        <w:t>Q5.</w:t>
-      </w:r>
-    </w:p>
-    <w:p>
-      <w:pPr>
-        <w:ind w:left="720"/>
-      </w:pPr>
-      <w:r>
-        <w:t>No, the cost did not change as no indexing was needed for this query because unification over strings was performed with all possible prefixes and suffixes, therefore no indexing was needed and brute-force iteration over the data is used.</w:t>
-      </w:r>
-    </w:p>
-    <w:p/>
-    <w:p>
-      <w:pPr>
-        <w:pStyle w:val="Heading2"/>
-      </w:pPr>
-    </w:p>
-    <w:p/>
-    <w:p>
-      <w:pPr>
-        <w:pStyle w:val="Heading2"/>
-      </w:pPr>
-    </w:p>
-    <w:p/>
-    <w:p/>
+    </w:p>
     <w:sectPr>
       <w:pgSz w:w="12240" w:h="15840"/>
       <w:pgMar w:top="1440" w:right="1440" w:bottom="1440" w:left="1440" w:header="720" w:footer="720" w:gutter="0"/>
@@ -2142,7 +2214,7 @@
 </file>
 
 <file path=customXml/itemProps1.xml><?xml version="1.0" encoding="utf-8"?>
-<ds:datastoreItem xmlns:ds="http://schemas.openxmlformats.org/officeDocument/2006/customXml" ds:itemID="{684C8D53-0114-4B07-A3F7-FCB2F110EBA8}">
+<ds:datastoreItem xmlns:ds="http://schemas.openxmlformats.org/officeDocument/2006/customXml" ds:itemID="{66402356-1368-4586-BDA7-235A71A88269}">
   <ds:schemaRefs>
     <ds:schemaRef ds:uri="http://schemas.openxmlformats.org/officeDocument/2006/bibliography"/>
   </ds:schemaRefs>

</xml_diff>

<commit_message>
Workspace updated without imports
</commit_message>
<xml_diff>
--- a/Database Solutions.docx
+++ b/Database Solutions.docx
@@ -208,7 +208,23 @@
           <w:sz w:val="24"/>
           <w:szCs w:val="24"/>
         </w:rPr>
-        <w:t xml:space="preserve"> name_indexing </w:t>
+        <w:t xml:space="preserve"> </w:t>
+      </w:r>
+      <w:r>
+        <w:rPr>
+          <w:rFonts w:ascii="Times-Italic" w:hAnsi="Times-Italic"/>
+          <w:sz w:val="24"/>
+          <w:szCs w:val="24"/>
+        </w:rPr>
+        <w:t>position</w:t>
+      </w:r>
+      <w:r>
+        <w:rPr>
+          <w:rFonts w:ascii="Times-Italic" w:hAnsi="Times-Italic"/>
+          <w:sz w:val="24"/>
+          <w:szCs w:val="24"/>
+        </w:rPr>
+        <w:t xml:space="preserve">_indexing </w:t>
       </w:r>
       <w:r>
         <w:rPr>
@@ -226,7 +242,23 @@
           <w:sz w:val="24"/>
           <w:szCs w:val="24"/>
         </w:rPr>
-        <w:t xml:space="preserve"> played_in (name);</w:t>
+        <w:t xml:space="preserve"> played_in (</w:t>
+      </w:r>
+      <w:r>
+        <w:rPr>
+          <w:rFonts w:ascii="Times-Italic" w:hAnsi="Times-Italic"/>
+          <w:sz w:val="24"/>
+          <w:szCs w:val="24"/>
+        </w:rPr>
+        <w:t>position</w:t>
+      </w:r>
+      <w:r>
+        <w:rPr>
+          <w:rFonts w:ascii="Times-Italic" w:hAnsi="Times-Italic"/>
+          <w:sz w:val="24"/>
+          <w:szCs w:val="24"/>
+        </w:rPr>
+        <w:t>);</w:t>
       </w:r>
     </w:p>
     <w:p>
@@ -401,7 +433,6 @@
           <w:bCs/>
           <w:color w:val="000000" w:themeColor="text1"/>
         </w:rPr>
-        <w:lastRenderedPageBreak/>
         <w:t>Part B</w:t>
       </w:r>
     </w:p>
@@ -763,7 +794,6 @@
           <w:bCs/>
           <w:color w:val="000000" w:themeColor="text1"/>
         </w:rPr>
-        <w:lastRenderedPageBreak/>
         <w:t>Part C</w:t>
       </w:r>
     </w:p>
@@ -1096,7 +1126,6 @@
           <w:bCs/>
           <w:color w:val="000000" w:themeColor="text1"/>
         </w:rPr>
-        <w:lastRenderedPageBreak/>
         <w:t>Part D</w:t>
       </w:r>
     </w:p>
@@ -1432,7 +1461,6 @@
           <w:bCs/>
           <w:color w:val="000000" w:themeColor="text1"/>
         </w:rPr>
-        <w:lastRenderedPageBreak/>
         <w:t>Part E</w:t>
       </w:r>
     </w:p>
@@ -1473,47 +1501,7 @@
           <w:sz w:val="24"/>
           <w:szCs w:val="24"/>
         </w:rPr>
-        <w:t>SELECT * from cup_matches, played_in WHERE cup_matches.</w:t>
-      </w:r>
-      <w:r>
-        <w:rPr>
-          <w:rFonts w:ascii="Times-Italic" w:hAnsi="Times-Italic" w:cs="Times-Italic"/>
-          <w:i/>
-          <w:iCs/>
-          <w:sz w:val="24"/>
-          <w:szCs w:val="24"/>
-        </w:rPr>
-        <w:t>mid</w:t>
-      </w:r>
-      <w:r>
-        <w:rPr>
-          <w:rFonts w:ascii="Times-Italic" w:hAnsi="Times-Italic" w:cs="Times-Italic"/>
-          <w:i/>
-          <w:iCs/>
-          <w:sz w:val="24"/>
-          <w:szCs w:val="24"/>
-        </w:rPr>
-        <w:t>=played_in.</w:t>
-      </w:r>
-      <w:r>
-        <w:rPr>
-          <w:rFonts w:ascii="Times-Italic" w:hAnsi="Times-Italic" w:cs="Times-Italic"/>
-          <w:i/>
-          <w:iCs/>
-          <w:sz w:val="24"/>
-          <w:szCs w:val="24"/>
-        </w:rPr>
-        <w:t>mid</w:t>
-      </w:r>
-      <w:r>
-        <w:rPr>
-          <w:rFonts w:ascii="Times-Italic" w:hAnsi="Times-Italic" w:cs="Times-Italic"/>
-          <w:i/>
-          <w:iCs/>
-          <w:sz w:val="24"/>
-          <w:szCs w:val="24"/>
-        </w:rPr>
-        <w:t>;</w:t>
+        <w:t>SELECT * from cup_matches, played_in WHERE cup_matches.mid=played_in.mid;</w:t>
       </w:r>
     </w:p>
     <w:p>
@@ -1618,19 +1606,7 @@
         </w:rPr>
       </w:pPr>
       <w:r>
-        <w:t xml:space="preserve">Estimated Cost for this query with the above execution plan was </w:t>
-      </w:r>
-      <w:r>
-        <w:t>81.30</w:t>
-      </w:r>
-      <w:r>
-        <w:t xml:space="preserve"> + </w:t>
-      </w:r>
-      <w:r>
-        <w:t>1734.07</w:t>
-      </w:r>
-      <w:r>
-        <w:t>.</w:t>
+        <w:t>Estimated Cost for this query with the above execution plan was 81.30 + 1734.07.</w:t>
       </w:r>
     </w:p>
     <w:p>
@@ -1694,17 +1670,7 @@
           <w:sz w:val="24"/>
           <w:szCs w:val="24"/>
         </w:rPr>
-        <w:t>SELECT * from cup_matches, played_in WHERE cup_matches.mid=played_in.mid;</w:t>
-      </w:r>
-      <w:r>
-        <w:rPr>
-          <w:rFonts w:ascii="Times-Italic" w:hAnsi="Times-Italic" w:cs="Times-Italic"/>
-          <w:i/>
-          <w:iCs/>
-          <w:sz w:val="24"/>
-          <w:szCs w:val="24"/>
-        </w:rPr>
-        <w:t xml:space="preserve"> </w:t>
+        <w:t xml:space="preserve">SELECT * from cup_matches, played_in WHERE cup_matches.mid=played_in.mid; </w:t>
       </w:r>
     </w:p>
     <w:p>
@@ -1919,25 +1885,7 @@
           <w:sz w:val="24"/>
           <w:szCs w:val="24"/>
         </w:rPr>
-        <w:t xml:space="preserve">Execution Plan: </w:t>
-      </w:r>
-      <w:r>
-        <w:rPr>
-          <w:rFonts w:cstheme="minorHAnsi"/>
-          <w:sz w:val="24"/>
-          <w:szCs w:val="24"/>
-        </w:rPr>
-        <w:t>Sequential</w:t>
-      </w:r>
-      <w:bookmarkStart w:id="0" w:name="_GoBack"/>
-      <w:bookmarkEnd w:id="0"/>
-      <w:r>
-        <w:rPr>
-          <w:rFonts w:cstheme="minorHAnsi"/>
-          <w:sz w:val="24"/>
-          <w:szCs w:val="24"/>
-        </w:rPr>
-        <w:t xml:space="preserve"> Scan</w:t>
+        <w:t>Execution Plan: Sequential Scan</w:t>
       </w:r>
     </w:p>
     <w:p>
@@ -1955,15 +1903,7 @@
           <w:sz w:val="24"/>
           <w:szCs w:val="24"/>
         </w:rPr>
-        <w:t xml:space="preserve">Join Algorithm: </w:t>
-      </w:r>
-      <w:r>
-        <w:rPr>
-          <w:rFonts w:cstheme="minorHAnsi"/>
-          <w:sz w:val="24"/>
-          <w:szCs w:val="24"/>
-        </w:rPr>
-        <w:t>Nested Loop</w:t>
+        <w:t>Join Algorithm: Nested Loop</w:t>
       </w:r>
     </w:p>
     <w:p>
@@ -1974,7 +1914,6 @@
         <w:rPr>
           <w:noProof/>
         </w:rPr>
-        <w:lastRenderedPageBreak/>
         <w:drawing>
           <wp:inline distT="0" distB="0" distL="0" distR="0">
             <wp:extent cx="5943600" cy="1089025"/>
@@ -2027,6 +1966,1994 @@
     <w:p>
       <w:r>
         <w:tab/>
+      </w:r>
+    </w:p>
+    <w:p/>
+    <w:p/>
+    <w:p/>
+    <w:p/>
+    <w:p/>
+    <w:p/>
+    <w:p/>
+    <w:p/>
+    <w:p/>
+    <w:p/>
+    <w:p/>
+    <w:p/>
+    <w:p/>
+    <w:p/>
+    <w:p/>
+    <w:p/>
+    <w:p/>
+    <w:p/>
+    <w:p/>
+    <w:p/>
+    <w:p/>
+    <w:p/>
+    <w:p>
+      <w:pPr>
+        <w:pStyle w:val="Heading1"/>
+        <w:rPr>
+          <w:rFonts w:ascii="Lato" w:hAnsi="Lato"/>
+          <w:b/>
+          <w:bCs/>
+          <w:color w:val="000000" w:themeColor="text1"/>
+        </w:rPr>
+      </w:pPr>
+      <w:r>
+        <w:rPr>
+          <w:rFonts w:ascii="Lato" w:hAnsi="Lato"/>
+          <w:b/>
+          <w:bCs/>
+          <w:color w:val="000000" w:themeColor="text1"/>
+        </w:rPr>
+        <w:t>Part F</w:t>
+      </w:r>
+    </w:p>
+    <w:p>
+      <w:pPr>
+        <w:pStyle w:val="Heading2"/>
+        <w:ind w:firstLine="720"/>
+        <w:rPr>
+          <w:rFonts w:ascii="Lato" w:hAnsi="Lato"/>
+          <w:b/>
+          <w:bCs/>
+          <w:color w:val="000000" w:themeColor="text1"/>
+        </w:rPr>
+      </w:pPr>
+      <w:r>
+        <w:rPr>
+          <w:rFonts w:ascii="Lato" w:hAnsi="Lato"/>
+          <w:b/>
+          <w:bCs/>
+          <w:color w:val="000000" w:themeColor="text1"/>
+        </w:rPr>
+        <w:t>Part A</w:t>
+      </w:r>
+    </w:p>
+    <w:p>
+      <w:pPr>
+        <w:pStyle w:val="Heading3"/>
+        <w:ind w:left="720" w:firstLine="720"/>
+      </w:pPr>
+      <w:r>
+        <w:t>Q1.</w:t>
+      </w:r>
+    </w:p>
+    <w:p>
+      <w:pPr>
+        <w:ind w:firstLine="720"/>
+        <w:rPr>
+          <w:rFonts w:ascii="Times-Italic" w:hAnsi="Times-Italic" w:cs="Times-Italic"/>
+          <w:i/>
+          <w:iCs/>
+          <w:sz w:val="24"/>
+          <w:szCs w:val="24"/>
+        </w:rPr>
+      </w:pPr>
+      <w:r>
+        <w:rPr>
+          <w:rFonts w:ascii="Times-Italic" w:hAnsi="Times-Italic" w:cs="Times-Italic"/>
+          <w:i/>
+          <w:iCs/>
+          <w:sz w:val="24"/>
+          <w:szCs w:val="24"/>
+        </w:rPr>
+        <w:t>EXPLAIN ANALYZE SELECT * from played_in WHERE position=1;</w:t>
+      </w:r>
+    </w:p>
+    <w:p>
+      <w:pPr>
+        <w:ind w:firstLine="720"/>
+        <w:rPr>
+          <w:rFonts w:cstheme="minorHAnsi"/>
+          <w:sz w:val="24"/>
+          <w:szCs w:val="24"/>
+        </w:rPr>
+      </w:pPr>
+      <w:r>
+        <w:rPr>
+          <w:rFonts w:cstheme="minorHAnsi"/>
+          <w:sz w:val="24"/>
+          <w:szCs w:val="24"/>
+        </w:rPr>
+        <w:t xml:space="preserve">Execution Plan: </w:t>
+      </w:r>
+      <w:r>
+        <w:rPr>
+          <w:rFonts w:cstheme="minorHAnsi"/>
+          <w:sz w:val="24"/>
+          <w:szCs w:val="24"/>
+        </w:rPr>
+        <w:t xml:space="preserve">Gather - Parallel </w:t>
+      </w:r>
+      <w:r>
+        <w:rPr>
+          <w:rFonts w:cstheme="minorHAnsi"/>
+          <w:sz w:val="24"/>
+          <w:szCs w:val="24"/>
+        </w:rPr>
+        <w:t>Sequential Scan</w:t>
+      </w:r>
+    </w:p>
+    <w:p>
+      <w:pPr>
+        <w:ind w:firstLine="720"/>
+        <w:rPr>
+          <w:rFonts w:cstheme="minorHAnsi"/>
+          <w:color w:val="000000" w:themeColor="text1"/>
+        </w:rPr>
+      </w:pPr>
+      <w:r>
+        <w:rPr>
+          <w:rFonts w:cstheme="minorHAnsi"/>
+          <w:noProof/>
+          <w:color w:val="000000" w:themeColor="text1"/>
+        </w:rPr>
+        <w:drawing>
+          <wp:inline distT="0" distB="0" distL="0" distR="0">
+            <wp:extent cx="5943600" cy="973455"/>
+            <wp:effectExtent l="0" t="0" r="0" b="0"/>
+            <wp:docPr id="51" name="Picture 51"/>
+            <wp:cNvGraphicFramePr>
+              <a:graphicFrameLocks xmlns:a="http://schemas.openxmlformats.org/drawingml/2006/main" noChangeAspect="1"/>
+            </wp:cNvGraphicFramePr>
+            <a:graphic xmlns:a="http://schemas.openxmlformats.org/drawingml/2006/main">
+              <a:graphicData uri="http://schemas.openxmlformats.org/drawingml/2006/picture">
+                <pic:pic xmlns:pic="http://schemas.openxmlformats.org/drawingml/2006/picture">
+                  <pic:nvPicPr>
+                    <pic:cNvPr id="51" name="F-A.Q1.PNG"/>
+                    <pic:cNvPicPr/>
+                  </pic:nvPicPr>
+                  <pic:blipFill>
+                    <a:blip r:embed="rId16">
+                      <a:extLst>
+                        <a:ext uri="{28A0092B-C50C-407E-A947-70E740481C1C}">
+                          <a14:useLocalDpi xmlns:a14="http://schemas.microsoft.com/office/drawing/2010/main" val="0"/>
+                        </a:ext>
+                      </a:extLst>
+                    </a:blip>
+                    <a:stretch>
+                      <a:fillRect/>
+                    </a:stretch>
+                  </pic:blipFill>
+                  <pic:spPr>
+                    <a:xfrm>
+                      <a:off x="0" y="0"/>
+                      <a:ext cx="5943600" cy="973455"/>
+                    </a:xfrm>
+                    <a:prstGeom prst="rect">
+                      <a:avLst/>
+                    </a:prstGeom>
+                  </pic:spPr>
+                </pic:pic>
+              </a:graphicData>
+            </a:graphic>
+          </wp:inline>
+        </w:drawing>
+      </w:r>
+    </w:p>
+    <w:p>
+      <w:pPr>
+        <w:pStyle w:val="Heading3"/>
+        <w:ind w:left="720" w:firstLine="720"/>
+      </w:pPr>
+      <w:r>
+        <w:t>Q2.</w:t>
+      </w:r>
+    </w:p>
+    <w:p>
+      <w:r>
+        <w:tab/>
+        <w:t xml:space="preserve">Estimated Cost for this query with the above execution plan was </w:t>
+      </w:r>
+      <w:r>
+        <w:t>0</w:t>
+      </w:r>
+      <w:r>
+        <w:t xml:space="preserve">.00 + </w:t>
+      </w:r>
+      <w:r>
+        <w:t>179076.00</w:t>
+      </w:r>
+      <w:r>
+        <w:t>.</w:t>
+      </w:r>
+    </w:p>
+    <w:p>
+      <w:pPr>
+        <w:pStyle w:val="Heading3"/>
+        <w:ind w:left="720" w:firstLine="720"/>
+      </w:pPr>
+      <w:r>
+        <w:t>Q3.</w:t>
+      </w:r>
+    </w:p>
+    <w:p>
+      <w:pPr>
+        <w:rPr>
+          <w:rFonts w:ascii="Times-Italic" w:hAnsi="Times-Italic"/>
+          <w:sz w:val="24"/>
+          <w:szCs w:val="24"/>
+        </w:rPr>
+      </w:pPr>
+      <w:r>
+        <w:tab/>
+      </w:r>
+      <w:r>
+        <w:rPr>
+          <w:rFonts w:ascii="Times-Italic" w:hAnsi="Times-Italic"/>
+          <w:i/>
+          <w:iCs/>
+          <w:sz w:val="24"/>
+          <w:szCs w:val="24"/>
+        </w:rPr>
+        <w:t>CREATE INDEX</w:t>
+      </w:r>
+      <w:r>
+        <w:rPr>
+          <w:rFonts w:ascii="Times-Italic" w:hAnsi="Times-Italic"/>
+          <w:sz w:val="24"/>
+          <w:szCs w:val="24"/>
+        </w:rPr>
+        <w:t xml:space="preserve"> </w:t>
+      </w:r>
+      <w:r>
+        <w:rPr>
+          <w:rFonts w:ascii="Times-Italic" w:hAnsi="Times-Italic"/>
+          <w:sz w:val="24"/>
+          <w:szCs w:val="24"/>
+        </w:rPr>
+        <w:t>position</w:t>
+      </w:r>
+      <w:r>
+        <w:rPr>
+          <w:rFonts w:ascii="Times-Italic" w:hAnsi="Times-Italic"/>
+          <w:sz w:val="24"/>
+          <w:szCs w:val="24"/>
+        </w:rPr>
+        <w:t xml:space="preserve">_indexing </w:t>
+      </w:r>
+      <w:r>
+        <w:rPr>
+          <w:rFonts w:ascii="Times-Italic" w:hAnsi="Times-Italic"/>
+          <w:i/>
+          <w:iCs/>
+          <w:sz w:val="24"/>
+          <w:szCs w:val="24"/>
+        </w:rPr>
+        <w:t>ON</w:t>
+      </w:r>
+      <w:r>
+        <w:rPr>
+          <w:rFonts w:ascii="Times-Italic" w:hAnsi="Times-Italic"/>
+          <w:sz w:val="24"/>
+          <w:szCs w:val="24"/>
+        </w:rPr>
+        <w:t xml:space="preserve"> played_in (</w:t>
+      </w:r>
+      <w:r>
+        <w:rPr>
+          <w:rFonts w:ascii="Times-Italic" w:hAnsi="Times-Italic"/>
+          <w:sz w:val="24"/>
+          <w:szCs w:val="24"/>
+        </w:rPr>
+        <w:t>position</w:t>
+      </w:r>
+      <w:r>
+        <w:rPr>
+          <w:rFonts w:ascii="Times-Italic" w:hAnsi="Times-Italic"/>
+          <w:sz w:val="24"/>
+          <w:szCs w:val="24"/>
+        </w:rPr>
+        <w:t>);</w:t>
+      </w:r>
+    </w:p>
+    <w:p>
+      <w:pPr>
+        <w:ind w:firstLine="720"/>
+        <w:rPr>
+          <w:rFonts w:ascii="Times-Italic" w:hAnsi="Times-Italic" w:cs="Times-Italic"/>
+          <w:i/>
+          <w:iCs/>
+          <w:sz w:val="24"/>
+          <w:szCs w:val="24"/>
+        </w:rPr>
+      </w:pPr>
+      <w:r>
+        <w:rPr>
+          <w:rFonts w:ascii="Times-Italic" w:hAnsi="Times-Italic" w:cs="Times-Italic"/>
+          <w:i/>
+          <w:iCs/>
+          <w:sz w:val="24"/>
+          <w:szCs w:val="24"/>
+        </w:rPr>
+        <w:t xml:space="preserve">EXPLAIN ANALYZE SELECT * from played_in WHERE position=1; </w:t>
+      </w:r>
+    </w:p>
+    <w:p>
+      <w:pPr>
+        <w:ind w:firstLine="720"/>
+        <w:rPr>
+          <w:rFonts w:cstheme="minorHAnsi"/>
+          <w:sz w:val="24"/>
+          <w:szCs w:val="24"/>
+        </w:rPr>
+      </w:pPr>
+      <w:r>
+        <w:rPr>
+          <w:rFonts w:cstheme="minorHAnsi"/>
+          <w:sz w:val="24"/>
+          <w:szCs w:val="24"/>
+        </w:rPr>
+        <w:t>Execution Plan: Bitmap Heap Scan</w:t>
+      </w:r>
+    </w:p>
+    <w:p>
+      <w:pPr>
+        <w:ind w:left="720"/>
+      </w:pPr>
+      <w:r>
+        <w:rPr>
+          <w:noProof/>
+        </w:rPr>
+        <w:drawing>
+          <wp:inline distT="0" distB="0" distL="0" distR="0">
+            <wp:extent cx="5943600" cy="1179195"/>
+            <wp:effectExtent l="0" t="0" r="0" b="1905"/>
+            <wp:docPr id="52" name="Picture 52"/>
+            <wp:cNvGraphicFramePr>
+              <a:graphicFrameLocks xmlns:a="http://schemas.openxmlformats.org/drawingml/2006/main" noChangeAspect="1"/>
+            </wp:cNvGraphicFramePr>
+            <a:graphic xmlns:a="http://schemas.openxmlformats.org/drawingml/2006/main">
+              <a:graphicData uri="http://schemas.openxmlformats.org/drawingml/2006/picture">
+                <pic:pic xmlns:pic="http://schemas.openxmlformats.org/drawingml/2006/picture">
+                  <pic:nvPicPr>
+                    <pic:cNvPr id="52" name="F-A.Q3.PNG"/>
+                    <pic:cNvPicPr/>
+                  </pic:nvPicPr>
+                  <pic:blipFill>
+                    <a:blip r:embed="rId17">
+                      <a:extLst>
+                        <a:ext uri="{28A0092B-C50C-407E-A947-70E740481C1C}">
+                          <a14:useLocalDpi xmlns:a14="http://schemas.microsoft.com/office/drawing/2010/main" val="0"/>
+                        </a:ext>
+                      </a:extLst>
+                    </a:blip>
+                    <a:stretch>
+                      <a:fillRect/>
+                    </a:stretch>
+                  </pic:blipFill>
+                  <pic:spPr>
+                    <a:xfrm>
+                      <a:off x="0" y="0"/>
+                      <a:ext cx="5943600" cy="1179195"/>
+                    </a:xfrm>
+                    <a:prstGeom prst="rect">
+                      <a:avLst/>
+                    </a:prstGeom>
+                  </pic:spPr>
+                </pic:pic>
+              </a:graphicData>
+            </a:graphic>
+          </wp:inline>
+        </w:drawing>
+      </w:r>
+    </w:p>
+    <w:p>
+      <w:pPr>
+        <w:pStyle w:val="Heading3"/>
+        <w:ind w:left="720" w:firstLine="720"/>
+      </w:pPr>
+      <w:r>
+        <w:t>Q4.</w:t>
+      </w:r>
+    </w:p>
+    <w:p>
+      <w:r>
+        <w:tab/>
+        <w:t xml:space="preserve">Estimated Cost for this query with the above execution plan was </w:t>
+      </w:r>
+      <w:r>
+        <w:t>37583.85</w:t>
+      </w:r>
+      <w:r>
+        <w:t xml:space="preserve"> + </w:t>
+      </w:r>
+      <w:r>
+        <w:t>116755.69</w:t>
+      </w:r>
+      <w:r>
+        <w:t>.</w:t>
+      </w:r>
+    </w:p>
+    <w:p>
+      <w:pPr>
+        <w:pStyle w:val="Heading3"/>
+        <w:ind w:left="720" w:firstLine="720"/>
+      </w:pPr>
+      <w:r>
+        <w:t>Q5.</w:t>
+      </w:r>
+    </w:p>
+    <w:p>
+      <w:pPr>
+        <w:ind w:left="720"/>
+      </w:pPr>
+      <w:r>
+        <w:t xml:space="preserve">Yes, the cost changed from </w:t>
+      </w:r>
+      <w:r>
+        <w:t>0.00 + 179076.00</w:t>
+      </w:r>
+      <w:r>
+        <w:t xml:space="preserve"> </w:t>
+      </w:r>
+      <w:r>
+        <w:t xml:space="preserve">to </w:t>
+      </w:r>
+      <w:r>
+        <w:t>37583.85 + 116755.69</w:t>
+      </w:r>
+      <w:r>
+        <w:t xml:space="preserve"> </w:t>
+      </w:r>
+      <w:r>
+        <w:t>because the bitmap index scan was used. Instead of brute-force iterations over the data.</w:t>
+      </w:r>
+    </w:p>
+    <w:p>
+      <w:pPr>
+        <w:ind w:left="720"/>
+      </w:pPr>
+    </w:p>
+    <w:p>
+      <w:pPr>
+        <w:ind w:left="720"/>
+      </w:pPr>
+    </w:p>
+    <w:p/>
+    <w:p>
+      <w:pPr>
+        <w:pStyle w:val="Heading2"/>
+        <w:ind w:firstLine="720"/>
+        <w:rPr>
+          <w:rFonts w:ascii="Lato" w:hAnsi="Lato"/>
+          <w:b/>
+          <w:bCs/>
+          <w:color w:val="000000" w:themeColor="text1"/>
+        </w:rPr>
+      </w:pPr>
+      <w:r>
+        <w:rPr>
+          <w:rFonts w:ascii="Lato" w:hAnsi="Lato"/>
+          <w:b/>
+          <w:bCs/>
+          <w:color w:val="000000" w:themeColor="text1"/>
+        </w:rPr>
+        <w:t>Part B</w:t>
+      </w:r>
+    </w:p>
+    <w:p>
+      <w:pPr>
+        <w:pStyle w:val="Heading3"/>
+        <w:ind w:left="720" w:firstLine="720"/>
+      </w:pPr>
+      <w:r>
+        <w:t>Q1.</w:t>
+      </w:r>
+    </w:p>
+    <w:p>
+      <w:pPr>
+        <w:ind w:firstLine="720"/>
+        <w:rPr>
+          <w:rFonts w:ascii="Times-Italic" w:hAnsi="Times-Italic" w:cs="Times-Italic"/>
+          <w:i/>
+          <w:iCs/>
+          <w:sz w:val="24"/>
+          <w:szCs w:val="24"/>
+        </w:rPr>
+      </w:pPr>
+      <w:r>
+        <w:rPr>
+          <w:rFonts w:ascii="Times-Italic" w:hAnsi="Times-Italic" w:cs="Times-Italic"/>
+          <w:i/>
+          <w:iCs/>
+          <w:sz w:val="24"/>
+          <w:szCs w:val="24"/>
+        </w:rPr>
+        <w:t>EXPLAIN ANALYZE SELECT * from played_in WHERE name like '%pele%';</w:t>
+      </w:r>
+    </w:p>
+    <w:p>
+      <w:pPr>
+        <w:ind w:firstLine="720"/>
+        <w:rPr>
+          <w:rFonts w:cstheme="minorHAnsi"/>
+          <w:sz w:val="24"/>
+          <w:szCs w:val="24"/>
+        </w:rPr>
+      </w:pPr>
+      <w:r>
+        <w:rPr>
+          <w:rFonts w:cstheme="minorHAnsi"/>
+          <w:sz w:val="24"/>
+          <w:szCs w:val="24"/>
+        </w:rPr>
+        <w:t xml:space="preserve">Execution Plan: </w:t>
+      </w:r>
+      <w:r>
+        <w:rPr>
+          <w:rFonts w:cstheme="minorHAnsi"/>
+          <w:sz w:val="24"/>
+          <w:szCs w:val="24"/>
+        </w:rPr>
+        <w:t xml:space="preserve">Gather - Parallel </w:t>
+      </w:r>
+      <w:r>
+        <w:rPr>
+          <w:rFonts w:cstheme="minorHAnsi"/>
+          <w:sz w:val="24"/>
+          <w:szCs w:val="24"/>
+        </w:rPr>
+        <w:t>Sequential Scan</w:t>
+      </w:r>
+    </w:p>
+    <w:p>
+      <w:pPr>
+        <w:ind w:firstLine="720"/>
+        <w:rPr>
+          <w:rFonts w:cstheme="minorHAnsi"/>
+          <w:color w:val="000000" w:themeColor="text1"/>
+        </w:rPr>
+      </w:pPr>
+      <w:r>
+        <w:rPr>
+          <w:rFonts w:cstheme="minorHAnsi"/>
+          <w:noProof/>
+          <w:color w:val="000000" w:themeColor="text1"/>
+        </w:rPr>
+        <w:drawing>
+          <wp:inline distT="0" distB="0" distL="0" distR="0">
+            <wp:extent cx="5943600" cy="1456690"/>
+            <wp:effectExtent l="0" t="0" r="0" b="0"/>
+            <wp:docPr id="53" name="Picture 53"/>
+            <wp:cNvGraphicFramePr>
+              <a:graphicFrameLocks xmlns:a="http://schemas.openxmlformats.org/drawingml/2006/main" noChangeAspect="1"/>
+            </wp:cNvGraphicFramePr>
+            <a:graphic xmlns:a="http://schemas.openxmlformats.org/drawingml/2006/main">
+              <a:graphicData uri="http://schemas.openxmlformats.org/drawingml/2006/picture">
+                <pic:pic xmlns:pic="http://schemas.openxmlformats.org/drawingml/2006/picture">
+                  <pic:nvPicPr>
+                    <pic:cNvPr id="53" name="F-B.Q1.PNG"/>
+                    <pic:cNvPicPr/>
+                  </pic:nvPicPr>
+                  <pic:blipFill>
+                    <a:blip r:embed="rId18">
+                      <a:extLst>
+                        <a:ext uri="{28A0092B-C50C-407E-A947-70E740481C1C}">
+                          <a14:useLocalDpi xmlns:a14="http://schemas.microsoft.com/office/drawing/2010/main" val="0"/>
+                        </a:ext>
+                      </a:extLst>
+                    </a:blip>
+                    <a:stretch>
+                      <a:fillRect/>
+                    </a:stretch>
+                  </pic:blipFill>
+                  <pic:spPr>
+                    <a:xfrm>
+                      <a:off x="0" y="0"/>
+                      <a:ext cx="5943600" cy="1456690"/>
+                    </a:xfrm>
+                    <a:prstGeom prst="rect">
+                      <a:avLst/>
+                    </a:prstGeom>
+                  </pic:spPr>
+                </pic:pic>
+              </a:graphicData>
+            </a:graphic>
+          </wp:inline>
+        </w:drawing>
+      </w:r>
+    </w:p>
+    <w:p>
+      <w:pPr>
+        <w:pStyle w:val="Heading3"/>
+        <w:ind w:left="720" w:firstLine="720"/>
+      </w:pPr>
+      <w:r>
+        <w:t>Q2.</w:t>
+      </w:r>
+    </w:p>
+    <w:p>
+      <w:r>
+        <w:tab/>
+        <w:t xml:space="preserve">Estimated Cost for this query with the above execution plan was </w:t>
+      </w:r>
+      <w:r>
+        <w:t>1000.00 + 110092.63</w:t>
+      </w:r>
+      <w:r>
+        <w:t>.</w:t>
+      </w:r>
+    </w:p>
+    <w:p>
+      <w:pPr>
+        <w:pStyle w:val="Heading3"/>
+        <w:ind w:left="720" w:firstLine="720"/>
+      </w:pPr>
+      <w:r>
+        <w:t>Q3.</w:t>
+      </w:r>
+    </w:p>
+    <w:p>
+      <w:pPr>
+        <w:rPr>
+          <w:rFonts w:ascii="Times-Italic" w:hAnsi="Times-Italic"/>
+          <w:sz w:val="24"/>
+          <w:szCs w:val="24"/>
+        </w:rPr>
+      </w:pPr>
+      <w:r>
+        <w:tab/>
+      </w:r>
+      <w:r>
+        <w:rPr>
+          <w:rFonts w:ascii="Times-Italic" w:hAnsi="Times-Italic"/>
+          <w:i/>
+          <w:iCs/>
+          <w:sz w:val="24"/>
+          <w:szCs w:val="24"/>
+        </w:rPr>
+        <w:t>CREATE INDEX</w:t>
+      </w:r>
+      <w:r>
+        <w:rPr>
+          <w:rFonts w:ascii="Times-Italic" w:hAnsi="Times-Italic"/>
+          <w:sz w:val="24"/>
+          <w:szCs w:val="24"/>
+        </w:rPr>
+        <w:t xml:space="preserve"> name_indexing </w:t>
+      </w:r>
+      <w:r>
+        <w:rPr>
+          <w:rFonts w:ascii="Times-Italic" w:hAnsi="Times-Italic"/>
+          <w:i/>
+          <w:iCs/>
+          <w:sz w:val="24"/>
+          <w:szCs w:val="24"/>
+        </w:rPr>
+        <w:t>ON</w:t>
+      </w:r>
+      <w:r>
+        <w:rPr>
+          <w:rFonts w:ascii="Times-Italic" w:hAnsi="Times-Italic"/>
+          <w:sz w:val="24"/>
+          <w:szCs w:val="24"/>
+        </w:rPr>
+        <w:t xml:space="preserve"> played_in (name);</w:t>
+      </w:r>
+    </w:p>
+    <w:p>
+      <w:pPr>
+        <w:ind w:firstLine="720"/>
+        <w:rPr>
+          <w:rFonts w:ascii="Times-Italic" w:hAnsi="Times-Italic" w:cs="Times-Italic"/>
+          <w:i/>
+          <w:iCs/>
+          <w:sz w:val="24"/>
+          <w:szCs w:val="24"/>
+        </w:rPr>
+      </w:pPr>
+      <w:r>
+        <w:rPr>
+          <w:rFonts w:ascii="Times-Italic" w:hAnsi="Times-Italic" w:cs="Times-Italic"/>
+          <w:i/>
+          <w:iCs/>
+          <w:sz w:val="24"/>
+          <w:szCs w:val="24"/>
+        </w:rPr>
+        <w:t>EXPLAIN ANALYZE SELECT * from played_in WHERE name like '%pele%';</w:t>
+      </w:r>
+    </w:p>
+    <w:p>
+      <w:pPr>
+        <w:ind w:firstLine="720"/>
+        <w:rPr>
+          <w:rFonts w:cstheme="minorHAnsi"/>
+          <w:sz w:val="24"/>
+          <w:szCs w:val="24"/>
+        </w:rPr>
+      </w:pPr>
+      <w:r>
+        <w:rPr>
+          <w:rFonts w:cstheme="minorHAnsi"/>
+          <w:sz w:val="24"/>
+          <w:szCs w:val="24"/>
+        </w:rPr>
+        <w:t xml:space="preserve">Execution Plan: </w:t>
+      </w:r>
+      <w:r>
+        <w:rPr>
+          <w:rFonts w:cstheme="minorHAnsi"/>
+          <w:sz w:val="24"/>
+          <w:szCs w:val="24"/>
+        </w:rPr>
+        <w:t xml:space="preserve">Gather – Parallel </w:t>
+      </w:r>
+      <w:r>
+        <w:rPr>
+          <w:rFonts w:cstheme="minorHAnsi"/>
+          <w:sz w:val="24"/>
+          <w:szCs w:val="24"/>
+        </w:rPr>
+        <w:t>Sequential Scan</w:t>
+      </w:r>
+    </w:p>
+    <w:p>
+      <w:pPr>
+        <w:ind w:left="720"/>
+      </w:pPr>
+      <w:r>
+        <w:rPr>
+          <w:noProof/>
+        </w:rPr>
+        <w:drawing>
+          <wp:inline distT="0" distB="0" distL="0" distR="0">
+            <wp:extent cx="5943600" cy="1469390"/>
+            <wp:effectExtent l="0" t="0" r="0" b="0"/>
+            <wp:docPr id="54" name="Picture 54"/>
+            <wp:cNvGraphicFramePr>
+              <a:graphicFrameLocks xmlns:a="http://schemas.openxmlformats.org/drawingml/2006/main" noChangeAspect="1"/>
+            </wp:cNvGraphicFramePr>
+            <a:graphic xmlns:a="http://schemas.openxmlformats.org/drawingml/2006/main">
+              <a:graphicData uri="http://schemas.openxmlformats.org/drawingml/2006/picture">
+                <pic:pic xmlns:pic="http://schemas.openxmlformats.org/drawingml/2006/picture">
+                  <pic:nvPicPr>
+                    <pic:cNvPr id="54" name="F-B.Q3.PNG"/>
+                    <pic:cNvPicPr/>
+                  </pic:nvPicPr>
+                  <pic:blipFill>
+                    <a:blip r:embed="rId19">
+                      <a:extLst>
+                        <a:ext uri="{28A0092B-C50C-407E-A947-70E740481C1C}">
+                          <a14:useLocalDpi xmlns:a14="http://schemas.microsoft.com/office/drawing/2010/main" val="0"/>
+                        </a:ext>
+                      </a:extLst>
+                    </a:blip>
+                    <a:stretch>
+                      <a:fillRect/>
+                    </a:stretch>
+                  </pic:blipFill>
+                  <pic:spPr>
+                    <a:xfrm>
+                      <a:off x="0" y="0"/>
+                      <a:ext cx="5943600" cy="1469390"/>
+                    </a:xfrm>
+                    <a:prstGeom prst="rect">
+                      <a:avLst/>
+                    </a:prstGeom>
+                  </pic:spPr>
+                </pic:pic>
+              </a:graphicData>
+            </a:graphic>
+          </wp:inline>
+        </w:drawing>
+      </w:r>
+    </w:p>
+    <w:p>
+      <w:pPr>
+        <w:pStyle w:val="Heading3"/>
+        <w:ind w:left="720" w:firstLine="720"/>
+      </w:pPr>
+      <w:r>
+        <w:t>Q4.</w:t>
+      </w:r>
+    </w:p>
+    <w:p>
+      <w:r>
+        <w:tab/>
+        <w:t xml:space="preserve">Estimated Cost for this query with the above execution plan was </w:t>
+      </w:r>
+      <w:r>
+        <w:t>100</w:t>
+      </w:r>
+      <w:r>
+        <w:t xml:space="preserve">0.00 + </w:t>
+      </w:r>
+      <w:r>
+        <w:t>1</w:t>
+      </w:r>
+      <w:r>
+        <w:t>10</w:t>
+      </w:r>
+      <w:r>
+        <w:t>092.63</w:t>
+      </w:r>
+      <w:r>
+        <w:t>.</w:t>
+      </w:r>
+    </w:p>
+    <w:p>
+      <w:pPr>
+        <w:pStyle w:val="Heading3"/>
+        <w:ind w:left="720" w:firstLine="720"/>
+      </w:pPr>
+      <w:r>
+        <w:t>Q5.</w:t>
+      </w:r>
+    </w:p>
+    <w:p>
+      <w:pPr>
+        <w:ind w:left="720"/>
+      </w:pPr>
+      <w:r>
+        <w:t>No, the cost did not change as no indexing was needed for this query because unification over strings was performed with all possible prefixes and suffixes, therefore no indexing was needed and brute-force iteration over the data is used.</w:t>
+      </w:r>
+    </w:p>
+    <w:p/>
+    <w:p/>
+    <w:p>
+      <w:pPr>
+        <w:pStyle w:val="Heading2"/>
+        <w:ind w:firstLine="720"/>
+        <w:rPr>
+          <w:rFonts w:ascii="Lato" w:hAnsi="Lato"/>
+          <w:b/>
+          <w:bCs/>
+          <w:color w:val="000000" w:themeColor="text1"/>
+        </w:rPr>
+      </w:pPr>
+      <w:r>
+        <w:rPr>
+          <w:rFonts w:ascii="Lato" w:hAnsi="Lato"/>
+          <w:b/>
+          <w:bCs/>
+          <w:color w:val="000000" w:themeColor="text1"/>
+        </w:rPr>
+        <w:t>Part C</w:t>
+      </w:r>
+    </w:p>
+    <w:p>
+      <w:pPr>
+        <w:pStyle w:val="Heading3"/>
+        <w:ind w:left="720" w:firstLine="720"/>
+      </w:pPr>
+      <w:r>
+        <w:t>Q1.</w:t>
+      </w:r>
+    </w:p>
+    <w:p>
+      <w:pPr>
+        <w:ind w:firstLine="720"/>
+        <w:rPr>
+          <w:rFonts w:ascii="Times-Italic" w:hAnsi="Times-Italic" w:cs="Times-Italic"/>
+          <w:i/>
+          <w:iCs/>
+          <w:sz w:val="24"/>
+          <w:szCs w:val="24"/>
+        </w:rPr>
+      </w:pPr>
+      <w:r>
+        <w:rPr>
+          <w:rFonts w:ascii="Times-Italic" w:hAnsi="Times-Italic" w:cs="Times-Italic"/>
+          <w:i/>
+          <w:iCs/>
+          <w:sz w:val="24"/>
+          <w:szCs w:val="24"/>
+        </w:rPr>
+        <w:t>EXPLAIN ANALYZE SELECT * from cup_matches WHERE rating*3 &gt; 20;</w:t>
+      </w:r>
+    </w:p>
+    <w:p>
+      <w:pPr>
+        <w:ind w:firstLine="720"/>
+        <w:rPr>
+          <w:rFonts w:cstheme="minorHAnsi"/>
+          <w:sz w:val="24"/>
+          <w:szCs w:val="24"/>
+        </w:rPr>
+      </w:pPr>
+      <w:r>
+        <w:rPr>
+          <w:rFonts w:cstheme="minorHAnsi"/>
+          <w:sz w:val="24"/>
+          <w:szCs w:val="24"/>
+        </w:rPr>
+        <w:t>Execution Plan: Sequential Scan</w:t>
+      </w:r>
+    </w:p>
+    <w:p>
+      <w:pPr>
+        <w:ind w:firstLine="720"/>
+        <w:rPr>
+          <w:rFonts w:cstheme="minorHAnsi"/>
+          <w:color w:val="000000" w:themeColor="text1"/>
+        </w:rPr>
+      </w:pPr>
+      <w:r>
+        <w:rPr>
+          <w:rFonts w:cstheme="minorHAnsi"/>
+          <w:noProof/>
+          <w:color w:val="000000" w:themeColor="text1"/>
+        </w:rPr>
+        <w:drawing>
+          <wp:inline distT="0" distB="0" distL="0" distR="0">
+            <wp:extent cx="5943600" cy="961390"/>
+            <wp:effectExtent l="0" t="0" r="0" b="0"/>
+            <wp:docPr id="55" name="Picture 55"/>
+            <wp:cNvGraphicFramePr>
+              <a:graphicFrameLocks xmlns:a="http://schemas.openxmlformats.org/drawingml/2006/main" noChangeAspect="1"/>
+            </wp:cNvGraphicFramePr>
+            <a:graphic xmlns:a="http://schemas.openxmlformats.org/drawingml/2006/main">
+              <a:graphicData uri="http://schemas.openxmlformats.org/drawingml/2006/picture">
+                <pic:pic xmlns:pic="http://schemas.openxmlformats.org/drawingml/2006/picture">
+                  <pic:nvPicPr>
+                    <pic:cNvPr id="55" name="F-C.Q1.PNG"/>
+                    <pic:cNvPicPr/>
+                  </pic:nvPicPr>
+                  <pic:blipFill>
+                    <a:blip r:embed="rId20">
+                      <a:extLst>
+                        <a:ext uri="{28A0092B-C50C-407E-A947-70E740481C1C}">
+                          <a14:useLocalDpi xmlns:a14="http://schemas.microsoft.com/office/drawing/2010/main" val="0"/>
+                        </a:ext>
+                      </a:extLst>
+                    </a:blip>
+                    <a:stretch>
+                      <a:fillRect/>
+                    </a:stretch>
+                  </pic:blipFill>
+                  <pic:spPr>
+                    <a:xfrm>
+                      <a:off x="0" y="0"/>
+                      <a:ext cx="5943600" cy="961390"/>
+                    </a:xfrm>
+                    <a:prstGeom prst="rect">
+                      <a:avLst/>
+                    </a:prstGeom>
+                  </pic:spPr>
+                </pic:pic>
+              </a:graphicData>
+            </a:graphic>
+          </wp:inline>
+        </w:drawing>
+      </w:r>
+    </w:p>
+    <w:p>
+      <w:pPr>
+        <w:pStyle w:val="Heading3"/>
+        <w:ind w:left="720" w:firstLine="720"/>
+      </w:pPr>
+      <w:r>
+        <w:t>Q2.</w:t>
+      </w:r>
+    </w:p>
+    <w:p>
+      <w:r>
+        <w:tab/>
+        <w:t xml:space="preserve">Estimated Cost for this query with the above execution plan was 0.00 + </w:t>
+      </w:r>
+      <w:r>
+        <w:t>11285.0</w:t>
+      </w:r>
+      <w:r>
+        <w:t>0.</w:t>
+      </w:r>
+    </w:p>
+    <w:p>
+      <w:pPr>
+        <w:pStyle w:val="Heading3"/>
+        <w:ind w:left="720" w:firstLine="720"/>
+      </w:pPr>
+      <w:r>
+        <w:t>Q3.</w:t>
+      </w:r>
+    </w:p>
+    <w:p>
+      <w:pPr>
+        <w:rPr>
+          <w:rFonts w:ascii="Times-Italic" w:hAnsi="Times-Italic"/>
+          <w:i/>
+          <w:iCs/>
+          <w:sz w:val="24"/>
+          <w:szCs w:val="24"/>
+        </w:rPr>
+      </w:pPr>
+      <w:r>
+        <w:tab/>
+      </w:r>
+      <w:r>
+        <w:rPr>
+          <w:rFonts w:ascii="Times-Italic" w:hAnsi="Times-Italic"/>
+          <w:i/>
+          <w:iCs/>
+          <w:sz w:val="24"/>
+          <w:szCs w:val="24"/>
+        </w:rPr>
+        <w:t>CREATE INDEX rating_indexing ON cup_matches (rating);</w:t>
+      </w:r>
+    </w:p>
+    <w:p>
+      <w:pPr>
+        <w:ind w:firstLine="720"/>
+        <w:rPr>
+          <w:rFonts w:ascii="Times-Italic" w:hAnsi="Times-Italic" w:cs="Times-Italic"/>
+          <w:i/>
+          <w:iCs/>
+          <w:sz w:val="24"/>
+          <w:szCs w:val="24"/>
+        </w:rPr>
+      </w:pPr>
+      <w:r>
+        <w:rPr>
+          <w:rFonts w:ascii="Times-Italic" w:hAnsi="Times-Italic" w:cs="Times-Italic"/>
+          <w:i/>
+          <w:iCs/>
+          <w:sz w:val="24"/>
+          <w:szCs w:val="24"/>
+        </w:rPr>
+        <w:t>EXPLAIN ANALYZE SELECT * from cup_matches WHERE rating*3 &gt; 20;</w:t>
+      </w:r>
+    </w:p>
+    <w:p>
+      <w:pPr>
+        <w:ind w:firstLine="720"/>
+        <w:rPr>
+          <w:rFonts w:cstheme="minorHAnsi"/>
+          <w:sz w:val="24"/>
+          <w:szCs w:val="24"/>
+        </w:rPr>
+      </w:pPr>
+      <w:r>
+        <w:rPr>
+          <w:rFonts w:cstheme="minorHAnsi"/>
+          <w:sz w:val="24"/>
+          <w:szCs w:val="24"/>
+        </w:rPr>
+        <w:t>Execution Plan: Sequential Scan</w:t>
+      </w:r>
+    </w:p>
+    <w:p>
+      <w:pPr>
+        <w:ind w:left="720"/>
+      </w:pPr>
+      <w:r>
+        <w:rPr>
+          <w:noProof/>
+        </w:rPr>
+        <w:drawing>
+          <wp:inline distT="0" distB="0" distL="0" distR="0">
+            <wp:extent cx="5943600" cy="984250"/>
+            <wp:effectExtent l="0" t="0" r="0" b="6350"/>
+            <wp:docPr id="56" name="Picture 56"/>
+            <wp:cNvGraphicFramePr>
+              <a:graphicFrameLocks xmlns:a="http://schemas.openxmlformats.org/drawingml/2006/main" noChangeAspect="1"/>
+            </wp:cNvGraphicFramePr>
+            <a:graphic xmlns:a="http://schemas.openxmlformats.org/drawingml/2006/main">
+              <a:graphicData uri="http://schemas.openxmlformats.org/drawingml/2006/picture">
+                <pic:pic xmlns:pic="http://schemas.openxmlformats.org/drawingml/2006/picture">
+                  <pic:nvPicPr>
+                    <pic:cNvPr id="56" name="F-C.Q3.PNG"/>
+                    <pic:cNvPicPr/>
+                  </pic:nvPicPr>
+                  <pic:blipFill>
+                    <a:blip r:embed="rId21">
+                      <a:extLst>
+                        <a:ext uri="{28A0092B-C50C-407E-A947-70E740481C1C}">
+                          <a14:useLocalDpi xmlns:a14="http://schemas.microsoft.com/office/drawing/2010/main" val="0"/>
+                        </a:ext>
+                      </a:extLst>
+                    </a:blip>
+                    <a:stretch>
+                      <a:fillRect/>
+                    </a:stretch>
+                  </pic:blipFill>
+                  <pic:spPr>
+                    <a:xfrm>
+                      <a:off x="0" y="0"/>
+                      <a:ext cx="5943600" cy="984250"/>
+                    </a:xfrm>
+                    <a:prstGeom prst="rect">
+                      <a:avLst/>
+                    </a:prstGeom>
+                  </pic:spPr>
+                </pic:pic>
+              </a:graphicData>
+            </a:graphic>
+          </wp:inline>
+        </w:drawing>
+      </w:r>
+    </w:p>
+    <w:p>
+      <w:pPr>
+        <w:pStyle w:val="Heading3"/>
+        <w:ind w:left="720" w:firstLine="720"/>
+      </w:pPr>
+      <w:r>
+        <w:t>Q4.</w:t>
+      </w:r>
+    </w:p>
+    <w:p>
+      <w:r>
+        <w:tab/>
+        <w:t xml:space="preserve">Estimated Cost for this query with the above execution plan was 0.00 + </w:t>
+      </w:r>
+      <w:r>
+        <w:t>11285.0</w:t>
+      </w:r>
+      <w:bookmarkStart w:id="0" w:name="_GoBack"/>
+      <w:bookmarkEnd w:id="0"/>
+      <w:r>
+        <w:t>0.</w:t>
+      </w:r>
+    </w:p>
+    <w:p>
+      <w:pPr>
+        <w:pStyle w:val="Heading3"/>
+        <w:ind w:left="720" w:firstLine="720"/>
+      </w:pPr>
+      <w:r>
+        <w:t>Q5.</w:t>
+      </w:r>
+    </w:p>
+    <w:p>
+      <w:pPr>
+        <w:ind w:left="720"/>
+      </w:pPr>
+      <w:r>
+        <w:t>No, the cost did not change as no indexing was needed for this query because index is only available for direct comparisons, not post-evaluation comparisons.</w:t>
+      </w:r>
+    </w:p>
+    <w:p/>
+    <w:p/>
+    <w:p>
+      <w:pPr>
+        <w:pStyle w:val="Heading2"/>
+        <w:ind w:firstLine="720"/>
+        <w:rPr>
+          <w:rFonts w:ascii="Lato" w:hAnsi="Lato"/>
+          <w:b/>
+          <w:bCs/>
+          <w:color w:val="000000" w:themeColor="text1"/>
+        </w:rPr>
+      </w:pPr>
+      <w:r>
+        <w:rPr>
+          <w:rFonts w:ascii="Lato" w:hAnsi="Lato"/>
+          <w:b/>
+          <w:bCs/>
+          <w:color w:val="000000" w:themeColor="text1"/>
+        </w:rPr>
+        <w:lastRenderedPageBreak/>
+        <w:t>Part D</w:t>
+      </w:r>
+    </w:p>
+    <w:p>
+      <w:pPr>
+        <w:pStyle w:val="Heading3"/>
+        <w:ind w:left="720" w:firstLine="720"/>
+      </w:pPr>
+      <w:r>
+        <w:t>Q1.</w:t>
+      </w:r>
+    </w:p>
+    <w:p>
+      <w:pPr>
+        <w:ind w:left="720"/>
+        <w:rPr>
+          <w:rFonts w:ascii="Times-Italic" w:hAnsi="Times-Italic" w:cs="Times-Italic"/>
+          <w:i/>
+          <w:iCs/>
+          <w:sz w:val="24"/>
+          <w:szCs w:val="24"/>
+        </w:rPr>
+      </w:pPr>
+      <w:r>
+        <w:rPr>
+          <w:rFonts w:ascii="Times-Italic" w:hAnsi="Times-Italic" w:cs="Times-Italic"/>
+          <w:i/>
+          <w:iCs/>
+          <w:sz w:val="24"/>
+          <w:szCs w:val="24"/>
+        </w:rPr>
+        <w:t xml:space="preserve">EXPLAIN ANALYZE </w:t>
+      </w:r>
+      <w:r>
+        <w:rPr>
+          <w:rFonts w:ascii="Times-Italic" w:hAnsi="Times-Italic" w:cs="Times-Italic"/>
+          <w:i/>
+          <w:iCs/>
+          <w:sz w:val="24"/>
+          <w:szCs w:val="24"/>
+        </w:rPr>
+        <w:t>SELECT * from cup_matches, played_in WHERE cup_matches.year=played_in.year;</w:t>
+      </w:r>
+    </w:p>
+    <w:p>
+      <w:pPr>
+        <w:ind w:firstLine="720"/>
+        <w:rPr>
+          <w:rFonts w:cstheme="minorHAnsi"/>
+          <w:sz w:val="24"/>
+          <w:szCs w:val="24"/>
+        </w:rPr>
+      </w:pPr>
+      <w:r>
+        <w:rPr>
+          <w:rFonts w:cstheme="minorHAnsi"/>
+          <w:sz w:val="24"/>
+          <w:szCs w:val="24"/>
+        </w:rPr>
+        <w:t>Execution Plan: Sequential Scan</w:t>
+      </w:r>
+    </w:p>
+    <w:p>
+      <w:pPr>
+        <w:ind w:firstLine="720"/>
+        <w:rPr>
+          <w:rFonts w:cstheme="minorHAnsi"/>
+          <w:color w:val="000000" w:themeColor="text1"/>
+        </w:rPr>
+      </w:pPr>
+      <w:r>
+        <w:rPr>
+          <w:rFonts w:cstheme="minorHAnsi"/>
+          <w:noProof/>
+          <w:color w:val="000000" w:themeColor="text1"/>
+        </w:rPr>
+        <w:drawing>
+          <wp:inline distT="0" distB="0" distL="0" distR="0" wp14:anchorId="7AE14351" wp14:editId="2EE08592">
+            <wp:extent cx="5943600" cy="1612900"/>
+            <wp:effectExtent l="0" t="0" r="0" b="6350"/>
+            <wp:docPr id="43" name="Picture 43"/>
+            <wp:cNvGraphicFramePr>
+              <a:graphicFrameLocks xmlns:a="http://schemas.openxmlformats.org/drawingml/2006/main" noChangeAspect="1"/>
+            </wp:cNvGraphicFramePr>
+            <a:graphic xmlns:a="http://schemas.openxmlformats.org/drawingml/2006/main">
+              <a:graphicData uri="http://schemas.openxmlformats.org/drawingml/2006/picture">
+                <pic:pic xmlns:pic="http://schemas.openxmlformats.org/drawingml/2006/picture">
+                  <pic:nvPicPr>
+                    <pic:cNvPr id="8" name="D.Q1.PNG"/>
+                    <pic:cNvPicPr/>
+                  </pic:nvPicPr>
+                  <pic:blipFill>
+                    <a:blip r:embed="rId11">
+                      <a:extLst>
+                        <a:ext uri="{28A0092B-C50C-407E-A947-70E740481C1C}">
+                          <a14:useLocalDpi xmlns:a14="http://schemas.microsoft.com/office/drawing/2010/main" val="0"/>
+                        </a:ext>
+                      </a:extLst>
+                    </a:blip>
+                    <a:stretch>
+                      <a:fillRect/>
+                    </a:stretch>
+                  </pic:blipFill>
+                  <pic:spPr>
+                    <a:xfrm>
+                      <a:off x="0" y="0"/>
+                      <a:ext cx="5943600" cy="1612900"/>
+                    </a:xfrm>
+                    <a:prstGeom prst="rect">
+                      <a:avLst/>
+                    </a:prstGeom>
+                  </pic:spPr>
+                </pic:pic>
+              </a:graphicData>
+            </a:graphic>
+          </wp:inline>
+        </w:drawing>
+      </w:r>
+    </w:p>
+    <w:p>
+      <w:pPr>
+        <w:pStyle w:val="Heading3"/>
+        <w:ind w:left="720" w:firstLine="720"/>
+      </w:pPr>
+      <w:r>
+        <w:t>Q2.</w:t>
+      </w:r>
+    </w:p>
+    <w:p>
+      <w:r>
+        <w:tab/>
+        <w:t>Estimated Cost for this query with the above execution plan was 81.30 + 1778781.30.</w:t>
+      </w:r>
+    </w:p>
+    <w:p>
+      <w:pPr>
+        <w:pStyle w:val="Heading3"/>
+        <w:ind w:left="720" w:firstLine="720"/>
+      </w:pPr>
+      <w:r>
+        <w:t>Q3.</w:t>
+      </w:r>
+    </w:p>
+    <w:p>
+      <w:pPr>
+        <w:rPr>
+          <w:rFonts w:ascii="Times-Italic" w:hAnsi="Times-Italic"/>
+          <w:i/>
+          <w:iCs/>
+          <w:sz w:val="24"/>
+          <w:szCs w:val="24"/>
+        </w:rPr>
+      </w:pPr>
+      <w:r>
+        <w:tab/>
+      </w:r>
+      <w:r>
+        <w:rPr>
+          <w:rFonts w:ascii="Times-Italic" w:hAnsi="Times-Italic"/>
+          <w:i/>
+          <w:iCs/>
+          <w:sz w:val="24"/>
+          <w:szCs w:val="24"/>
+        </w:rPr>
+        <w:t>CREATE INDEX year_indexing ON cup_matches (year)</w:t>
+      </w:r>
+      <w:r>
+        <w:rPr>
+          <w:rFonts w:ascii="Times-Italic" w:hAnsi="Times-Italic"/>
+          <w:i/>
+          <w:iCs/>
+          <w:sz w:val="24"/>
+          <w:szCs w:val="24"/>
+        </w:rPr>
+        <w:t>;</w:t>
+      </w:r>
+    </w:p>
+    <w:p>
+      <w:pPr>
+        <w:ind w:left="720"/>
+        <w:rPr>
+          <w:rFonts w:ascii="Times-Italic" w:hAnsi="Times-Italic" w:cs="Times-Italic"/>
+          <w:i/>
+          <w:iCs/>
+          <w:sz w:val="24"/>
+          <w:szCs w:val="24"/>
+        </w:rPr>
+      </w:pPr>
+      <w:r>
+        <w:rPr>
+          <w:rFonts w:ascii="Times-Italic" w:hAnsi="Times-Italic" w:cs="Times-Italic"/>
+          <w:i/>
+          <w:iCs/>
+          <w:sz w:val="24"/>
+          <w:szCs w:val="24"/>
+        </w:rPr>
+        <w:t>EXPLAIN ANALYZE SELECT * from cup_matches, played_in WHERE cup_matches.year=played_in.year;</w:t>
+      </w:r>
+    </w:p>
+    <w:p>
+      <w:pPr>
+        <w:ind w:firstLine="720"/>
+        <w:rPr>
+          <w:rFonts w:cstheme="minorHAnsi"/>
+          <w:sz w:val="24"/>
+          <w:szCs w:val="24"/>
+        </w:rPr>
+      </w:pPr>
+      <w:r>
+        <w:rPr>
+          <w:rFonts w:cstheme="minorHAnsi"/>
+          <w:sz w:val="24"/>
+          <w:szCs w:val="24"/>
+        </w:rPr>
+        <w:t>Execution Plan: Sequential Scan</w:t>
+      </w:r>
+    </w:p>
+    <w:p>
+      <w:pPr>
+        <w:ind w:left="720"/>
+      </w:pPr>
+      <w:r>
+        <w:rPr>
+          <w:noProof/>
+        </w:rPr>
+        <w:drawing>
+          <wp:inline distT="0" distB="0" distL="0" distR="0" wp14:anchorId="7670F15A" wp14:editId="65E7F631">
+            <wp:extent cx="5943600" cy="1631950"/>
+            <wp:effectExtent l="0" t="0" r="0" b="6350"/>
+            <wp:docPr id="44" name="Picture 44"/>
+            <wp:cNvGraphicFramePr>
+              <a:graphicFrameLocks xmlns:a="http://schemas.openxmlformats.org/drawingml/2006/main" noChangeAspect="1"/>
+            </wp:cNvGraphicFramePr>
+            <a:graphic xmlns:a="http://schemas.openxmlformats.org/drawingml/2006/main">
+              <a:graphicData uri="http://schemas.openxmlformats.org/drawingml/2006/picture">
+                <pic:pic xmlns:pic="http://schemas.openxmlformats.org/drawingml/2006/picture">
+                  <pic:nvPicPr>
+                    <pic:cNvPr id="10" name="D.Q3.PNG"/>
+                    <pic:cNvPicPr/>
+                  </pic:nvPicPr>
+                  <pic:blipFill>
+                    <a:blip r:embed="rId12">
+                      <a:extLst>
+                        <a:ext uri="{28A0092B-C50C-407E-A947-70E740481C1C}">
+                          <a14:useLocalDpi xmlns:a14="http://schemas.microsoft.com/office/drawing/2010/main" val="0"/>
+                        </a:ext>
+                      </a:extLst>
+                    </a:blip>
+                    <a:stretch>
+                      <a:fillRect/>
+                    </a:stretch>
+                  </pic:blipFill>
+                  <pic:spPr>
+                    <a:xfrm>
+                      <a:off x="0" y="0"/>
+                      <a:ext cx="5943600" cy="1631950"/>
+                    </a:xfrm>
+                    <a:prstGeom prst="rect">
+                      <a:avLst/>
+                    </a:prstGeom>
+                  </pic:spPr>
+                </pic:pic>
+              </a:graphicData>
+            </a:graphic>
+          </wp:inline>
+        </w:drawing>
+      </w:r>
+    </w:p>
+    <w:p>
+      <w:pPr>
+        <w:pStyle w:val="Heading3"/>
+        <w:ind w:left="720" w:firstLine="720"/>
+      </w:pPr>
+      <w:r>
+        <w:t>Q4.</w:t>
+      </w:r>
+    </w:p>
+    <w:p>
+      <w:r>
+        <w:tab/>
+        <w:t>Estimated Cost for this query with the above execution plan was 81.30 + 1778781.30.</w:t>
+      </w:r>
+    </w:p>
+    <w:p>
+      <w:pPr>
+        <w:pStyle w:val="Heading3"/>
+        <w:ind w:left="720" w:firstLine="720"/>
+      </w:pPr>
+      <w:r>
+        <w:t>Q5.</w:t>
+      </w:r>
+    </w:p>
+    <w:p>
+      <w:r>
+        <w:tab/>
+      </w:r>
+    </w:p>
+    <w:p/>
+    <w:p/>
+    <w:p>
+      <w:pPr>
+        <w:pStyle w:val="Heading2"/>
+        <w:ind w:firstLine="720"/>
+        <w:rPr>
+          <w:rFonts w:ascii="Lato" w:hAnsi="Lato"/>
+          <w:b/>
+          <w:bCs/>
+          <w:color w:val="000000" w:themeColor="text1"/>
+        </w:rPr>
+      </w:pPr>
+      <w:r>
+        <w:rPr>
+          <w:rFonts w:ascii="Lato" w:hAnsi="Lato"/>
+          <w:b/>
+          <w:bCs/>
+          <w:color w:val="000000" w:themeColor="text1"/>
+        </w:rPr>
+        <w:t>Part E</w:t>
+      </w:r>
+    </w:p>
+    <w:p>
+      <w:pPr>
+        <w:pStyle w:val="Heading3"/>
+        <w:ind w:left="720" w:firstLine="720"/>
+      </w:pPr>
+      <w:r>
+        <w:t>Q1.</w:t>
+      </w:r>
+    </w:p>
+    <w:p>
+      <w:pPr>
+        <w:ind w:left="720"/>
+        <w:rPr>
+          <w:rFonts w:ascii="Times-Italic" w:hAnsi="Times-Italic" w:cs="Times-Italic"/>
+          <w:i/>
+          <w:iCs/>
+          <w:sz w:val="24"/>
+          <w:szCs w:val="24"/>
+        </w:rPr>
+      </w:pPr>
+      <w:r>
+        <w:rPr>
+          <w:rFonts w:ascii="Times-Italic" w:hAnsi="Times-Italic" w:cs="Times-Italic"/>
+          <w:i/>
+          <w:iCs/>
+          <w:sz w:val="24"/>
+          <w:szCs w:val="24"/>
+        </w:rPr>
+        <w:t xml:space="preserve">EXPLAIN ANALYZE </w:t>
+      </w:r>
+      <w:r>
+        <w:rPr>
+          <w:rFonts w:ascii="Times-Italic" w:hAnsi="Times-Italic" w:cs="Times-Italic"/>
+          <w:i/>
+          <w:iCs/>
+          <w:sz w:val="24"/>
+          <w:szCs w:val="24"/>
+        </w:rPr>
+        <w:t>SELECT * from cup_matches, played_in WHERE cup_matches.mid=played_in.mid;</w:t>
+      </w:r>
+    </w:p>
+    <w:p>
+      <w:pPr>
+        <w:ind w:firstLine="720"/>
+        <w:rPr>
+          <w:rFonts w:cstheme="minorHAnsi"/>
+          <w:sz w:val="24"/>
+          <w:szCs w:val="24"/>
+        </w:rPr>
+      </w:pPr>
+      <w:r>
+        <w:rPr>
+          <w:rFonts w:cstheme="minorHAnsi"/>
+          <w:sz w:val="24"/>
+          <w:szCs w:val="24"/>
+        </w:rPr>
+        <w:t>Execution Plan: Sequential Scan</w:t>
+      </w:r>
+    </w:p>
+    <w:p>
+      <w:pPr>
+        <w:ind w:firstLine="720"/>
+        <w:rPr>
+          <w:rFonts w:cstheme="minorHAnsi"/>
+          <w:sz w:val="24"/>
+          <w:szCs w:val="24"/>
+        </w:rPr>
+      </w:pPr>
+      <w:r>
+        <w:rPr>
+          <w:rFonts w:cstheme="minorHAnsi"/>
+          <w:sz w:val="24"/>
+          <w:szCs w:val="24"/>
+        </w:rPr>
+        <w:t>Join Algorithm: Hash Join</w:t>
+      </w:r>
+    </w:p>
+    <w:p>
+      <w:pPr>
+        <w:ind w:firstLine="720"/>
+        <w:rPr>
+          <w:rFonts w:cstheme="minorHAnsi"/>
+          <w:color w:val="000000" w:themeColor="text1"/>
+        </w:rPr>
+      </w:pPr>
+      <w:r>
+        <w:rPr>
+          <w:rFonts w:cstheme="minorHAnsi"/>
+          <w:noProof/>
+          <w:color w:val="000000" w:themeColor="text1"/>
+        </w:rPr>
+        <w:drawing>
+          <wp:inline distT="0" distB="0" distL="0" distR="0" wp14:anchorId="0EDC903E" wp14:editId="3E965737">
+            <wp:extent cx="5943600" cy="1637665"/>
+            <wp:effectExtent l="0" t="0" r="0" b="635"/>
+            <wp:docPr id="45" name="Picture 45"/>
+            <wp:cNvGraphicFramePr>
+              <a:graphicFrameLocks xmlns:a="http://schemas.openxmlformats.org/drawingml/2006/main" noChangeAspect="1"/>
+            </wp:cNvGraphicFramePr>
+            <a:graphic xmlns:a="http://schemas.openxmlformats.org/drawingml/2006/main">
+              <a:graphicData uri="http://schemas.openxmlformats.org/drawingml/2006/picture">
+                <pic:pic xmlns:pic="http://schemas.openxmlformats.org/drawingml/2006/picture">
+                  <pic:nvPicPr>
+                    <pic:cNvPr id="11" name="E.Q1.png"/>
+                    <pic:cNvPicPr/>
+                  </pic:nvPicPr>
+                  <pic:blipFill>
+                    <a:blip r:embed="rId13">
+                      <a:extLst>
+                        <a:ext uri="{28A0092B-C50C-407E-A947-70E740481C1C}">
+                          <a14:useLocalDpi xmlns:a14="http://schemas.microsoft.com/office/drawing/2010/main" val="0"/>
+                        </a:ext>
+                      </a:extLst>
+                    </a:blip>
+                    <a:stretch>
+                      <a:fillRect/>
+                    </a:stretch>
+                  </pic:blipFill>
+                  <pic:spPr>
+                    <a:xfrm>
+                      <a:off x="0" y="0"/>
+                      <a:ext cx="5943600" cy="1637665"/>
+                    </a:xfrm>
+                    <a:prstGeom prst="rect">
+                      <a:avLst/>
+                    </a:prstGeom>
+                  </pic:spPr>
+                </pic:pic>
+              </a:graphicData>
+            </a:graphic>
+          </wp:inline>
+        </w:drawing>
+      </w:r>
+    </w:p>
+    <w:p>
+      <w:pPr>
+        <w:ind w:firstLine="720"/>
+        <w:rPr>
+          <w:rFonts w:cstheme="minorHAnsi"/>
+          <w:color w:val="000000" w:themeColor="text1"/>
+        </w:rPr>
+      </w:pPr>
+      <w:r>
+        <w:t>Estimated Cost for this query with the above execution plan was 81.30 + 1734.07.</w:t>
+      </w:r>
+    </w:p>
+    <w:p>
+      <w:pPr>
+        <w:pStyle w:val="Heading3"/>
+        <w:ind w:left="720" w:firstLine="720"/>
+      </w:pPr>
+      <w:r>
+        <w:t>Q2.</w:t>
+      </w:r>
+    </w:p>
+    <w:p>
+      <w:pPr>
+        <w:rPr>
+          <w:rFonts w:ascii="Times-Italic" w:hAnsi="Times-Italic"/>
+          <w:i/>
+          <w:iCs/>
+          <w:sz w:val="24"/>
+          <w:szCs w:val="24"/>
+        </w:rPr>
+      </w:pPr>
+      <w:r>
+        <w:tab/>
+      </w:r>
+      <w:r>
+        <w:rPr>
+          <w:rFonts w:ascii="Times-Italic" w:hAnsi="Times-Italic"/>
+          <w:i/>
+          <w:iCs/>
+          <w:sz w:val="24"/>
+          <w:szCs w:val="24"/>
+        </w:rPr>
+        <w:t>SET enable_hashjoin=false;</w:t>
+      </w:r>
+    </w:p>
+    <w:p>
+      <w:pPr>
+        <w:ind w:left="720"/>
+        <w:rPr>
+          <w:rFonts w:ascii="Times-Italic" w:hAnsi="Times-Italic" w:cs="Times-Italic"/>
+          <w:i/>
+          <w:iCs/>
+          <w:sz w:val="24"/>
+          <w:szCs w:val="24"/>
+        </w:rPr>
+      </w:pPr>
+      <w:r>
+        <w:rPr>
+          <w:rFonts w:ascii="Times-Italic" w:hAnsi="Times-Italic" w:cs="Times-Italic"/>
+          <w:i/>
+          <w:iCs/>
+          <w:sz w:val="24"/>
+          <w:szCs w:val="24"/>
+        </w:rPr>
+        <w:t xml:space="preserve">EXPLAIN ANALYZE </w:t>
+      </w:r>
+      <w:r>
+        <w:rPr>
+          <w:rFonts w:ascii="Times-Italic" w:hAnsi="Times-Italic" w:cs="Times-Italic"/>
+          <w:i/>
+          <w:iCs/>
+          <w:sz w:val="24"/>
+          <w:szCs w:val="24"/>
+        </w:rPr>
+        <w:t xml:space="preserve">SELECT * from cup_matches, played_in WHERE cup_matches.mid=played_in.mid; </w:t>
+      </w:r>
+    </w:p>
+    <w:p>
+      <w:pPr>
+        <w:ind w:left="720"/>
+        <w:rPr>
+          <w:rFonts w:cstheme="minorHAnsi"/>
+          <w:sz w:val="24"/>
+          <w:szCs w:val="24"/>
+        </w:rPr>
+      </w:pPr>
+      <w:r>
+        <w:rPr>
+          <w:rFonts w:cstheme="minorHAnsi"/>
+          <w:sz w:val="24"/>
+          <w:szCs w:val="24"/>
+        </w:rPr>
+        <w:t>Execution Plan: Index Scan</w:t>
+      </w:r>
+    </w:p>
+    <w:p>
+      <w:pPr>
+        <w:ind w:left="720"/>
+        <w:rPr>
+          <w:rFonts w:cstheme="minorHAnsi"/>
+          <w:sz w:val="24"/>
+          <w:szCs w:val="24"/>
+        </w:rPr>
+      </w:pPr>
+      <w:r>
+        <w:rPr>
+          <w:rFonts w:cstheme="minorHAnsi"/>
+          <w:sz w:val="24"/>
+          <w:szCs w:val="24"/>
+        </w:rPr>
+        <w:t>Join Algorithm: Merge Join</w:t>
+      </w:r>
+    </w:p>
+    <w:p>
+      <w:pPr>
+        <w:ind w:left="720"/>
+        <w:rPr>
+          <w:rFonts w:cstheme="minorHAnsi"/>
+          <w:sz w:val="24"/>
+          <w:szCs w:val="24"/>
+        </w:rPr>
+      </w:pPr>
+      <w:r>
+        <w:rPr>
+          <w:rFonts w:cstheme="minorHAnsi"/>
+          <w:noProof/>
+          <w:sz w:val="24"/>
+          <w:szCs w:val="24"/>
+        </w:rPr>
+        <w:drawing>
+          <wp:inline distT="0" distB="0" distL="0" distR="0" wp14:anchorId="289CB7C4" wp14:editId="1F42AB6D">
+            <wp:extent cx="5943600" cy="1018540"/>
+            <wp:effectExtent l="0" t="0" r="0" b="0"/>
+            <wp:docPr id="46" name="Picture 46"/>
+            <wp:cNvGraphicFramePr>
+              <a:graphicFrameLocks xmlns:a="http://schemas.openxmlformats.org/drawingml/2006/main" noChangeAspect="1"/>
+            </wp:cNvGraphicFramePr>
+            <a:graphic xmlns:a="http://schemas.openxmlformats.org/drawingml/2006/main">
+              <a:graphicData uri="http://schemas.openxmlformats.org/drawingml/2006/picture">
+                <pic:pic xmlns:pic="http://schemas.openxmlformats.org/drawingml/2006/picture">
+                  <pic:nvPicPr>
+                    <pic:cNvPr id="12" name="E.Q2.PNG"/>
+                    <pic:cNvPicPr/>
+                  </pic:nvPicPr>
+                  <pic:blipFill>
+                    <a:blip r:embed="rId14">
+                      <a:extLst>
+                        <a:ext uri="{28A0092B-C50C-407E-A947-70E740481C1C}">
+                          <a14:useLocalDpi xmlns:a14="http://schemas.microsoft.com/office/drawing/2010/main" val="0"/>
+                        </a:ext>
+                      </a:extLst>
+                    </a:blip>
+                    <a:stretch>
+                      <a:fillRect/>
+                    </a:stretch>
+                  </pic:blipFill>
+                  <pic:spPr>
+                    <a:xfrm>
+                      <a:off x="0" y="0"/>
+                      <a:ext cx="5943600" cy="1018540"/>
+                    </a:xfrm>
+                    <a:prstGeom prst="rect">
+                      <a:avLst/>
+                    </a:prstGeom>
+                  </pic:spPr>
+                </pic:pic>
+              </a:graphicData>
+            </a:graphic>
+          </wp:inline>
+        </w:drawing>
+      </w:r>
+    </w:p>
+    <w:p>
+      <w:r>
+        <w:tab/>
+        <w:t>Estimated Cost for this query with the above execution plan was 0.57 + 4748.87.</w:t>
+      </w:r>
+    </w:p>
+    <w:p>
+      <w:pPr>
+        <w:pStyle w:val="Heading3"/>
+        <w:ind w:left="720" w:firstLine="720"/>
+      </w:pPr>
+      <w:r>
+        <w:t>Q3.</w:t>
+      </w:r>
+    </w:p>
+    <w:p>
+      <w:pPr>
+        <w:rPr>
+          <w:rFonts w:ascii="Times-Italic" w:hAnsi="Times-Italic"/>
+          <w:i/>
+          <w:iCs/>
+          <w:sz w:val="24"/>
+          <w:szCs w:val="24"/>
+        </w:rPr>
+      </w:pPr>
+      <w:r>
+        <w:tab/>
+      </w:r>
+      <w:r>
+        <w:rPr>
+          <w:rFonts w:ascii="Times-Italic" w:hAnsi="Times-Italic"/>
+          <w:i/>
+          <w:iCs/>
+          <w:sz w:val="24"/>
+          <w:szCs w:val="24"/>
+        </w:rPr>
+        <w:t>SET enable_</w:t>
+      </w:r>
+      <w:r>
+        <w:rPr>
+          <w:rFonts w:ascii="Times-Italic" w:hAnsi="Times-Italic"/>
+          <w:i/>
+          <w:iCs/>
+          <w:sz w:val="24"/>
+          <w:szCs w:val="24"/>
+        </w:rPr>
+        <w:t>merge</w:t>
+      </w:r>
+      <w:r>
+        <w:rPr>
+          <w:rFonts w:ascii="Times-Italic" w:hAnsi="Times-Italic"/>
+          <w:i/>
+          <w:iCs/>
+          <w:sz w:val="24"/>
+          <w:szCs w:val="24"/>
+        </w:rPr>
+        <w:t>join=false;</w:t>
+      </w:r>
+    </w:p>
+    <w:p>
+      <w:pPr>
+        <w:ind w:left="720"/>
+        <w:rPr>
+          <w:rFonts w:ascii="Times-Italic" w:hAnsi="Times-Italic" w:cs="Times-Italic"/>
+          <w:i/>
+          <w:iCs/>
+          <w:sz w:val="24"/>
+          <w:szCs w:val="24"/>
+        </w:rPr>
+      </w:pPr>
+      <w:r>
+        <w:rPr>
+          <w:rFonts w:ascii="Times-Italic" w:hAnsi="Times-Italic" w:cs="Times-Italic"/>
+          <w:i/>
+          <w:iCs/>
+          <w:sz w:val="24"/>
+          <w:szCs w:val="24"/>
+        </w:rPr>
+        <w:t xml:space="preserve">EXPLAIN ANALYZE </w:t>
+      </w:r>
+      <w:r>
+        <w:rPr>
+          <w:rFonts w:ascii="Times-Italic" w:hAnsi="Times-Italic" w:cs="Times-Italic"/>
+          <w:i/>
+          <w:iCs/>
+          <w:sz w:val="24"/>
+          <w:szCs w:val="24"/>
+        </w:rPr>
+        <w:t xml:space="preserve">SELECT * from cup_matches, played_in WHERE cup_matches.mid=played_in.mid; </w:t>
+      </w:r>
+    </w:p>
+    <w:p>
+      <w:pPr>
+        <w:ind w:left="720"/>
+        <w:rPr>
+          <w:rFonts w:cstheme="minorHAnsi"/>
+          <w:sz w:val="24"/>
+          <w:szCs w:val="24"/>
+        </w:rPr>
+      </w:pPr>
+      <w:r>
+        <w:rPr>
+          <w:rFonts w:cstheme="minorHAnsi"/>
+          <w:sz w:val="24"/>
+          <w:szCs w:val="24"/>
+        </w:rPr>
+        <w:t>Execution Plan: Sequential Scan</w:t>
+      </w:r>
+    </w:p>
+    <w:p>
+      <w:pPr>
+        <w:ind w:left="720"/>
+        <w:rPr>
+          <w:rFonts w:cstheme="minorHAnsi"/>
+          <w:sz w:val="24"/>
+          <w:szCs w:val="24"/>
+        </w:rPr>
+      </w:pPr>
+      <w:r>
+        <w:rPr>
+          <w:rFonts w:cstheme="minorHAnsi"/>
+          <w:sz w:val="24"/>
+          <w:szCs w:val="24"/>
+        </w:rPr>
+        <w:t>Join Algorithm: Nested Loop</w:t>
+      </w:r>
+    </w:p>
+    <w:p>
+      <w:pPr>
+        <w:ind w:left="720"/>
+      </w:pPr>
+      <w:r>
+        <w:rPr>
+          <w:noProof/>
+        </w:rPr>
+        <w:drawing>
+          <wp:inline distT="0" distB="0" distL="0" distR="0" wp14:anchorId="5BB74A8A" wp14:editId="21B37716">
+            <wp:extent cx="5943600" cy="1089025"/>
+            <wp:effectExtent l="0" t="0" r="0" b="0"/>
+            <wp:docPr id="47" name="Picture 47"/>
+            <wp:cNvGraphicFramePr>
+              <a:graphicFrameLocks xmlns:a="http://schemas.openxmlformats.org/drawingml/2006/main" noChangeAspect="1"/>
+            </wp:cNvGraphicFramePr>
+            <a:graphic xmlns:a="http://schemas.openxmlformats.org/drawingml/2006/main">
+              <a:graphicData uri="http://schemas.openxmlformats.org/drawingml/2006/picture">
+                <pic:pic xmlns:pic="http://schemas.openxmlformats.org/drawingml/2006/picture">
+                  <pic:nvPicPr>
+                    <pic:cNvPr id="13" name="E.Q3.PNG"/>
+                    <pic:cNvPicPr/>
+                  </pic:nvPicPr>
+                  <pic:blipFill>
+                    <a:blip r:embed="rId15">
+                      <a:extLst>
+                        <a:ext uri="{28A0092B-C50C-407E-A947-70E740481C1C}">
+                          <a14:useLocalDpi xmlns:a14="http://schemas.microsoft.com/office/drawing/2010/main" val="0"/>
+                        </a:ext>
+                      </a:extLst>
+                    </a:blip>
+                    <a:stretch>
+                      <a:fillRect/>
+                    </a:stretch>
+                  </pic:blipFill>
+                  <pic:spPr>
+                    <a:xfrm>
+                      <a:off x="0" y="0"/>
+                      <a:ext cx="5943600" cy="1089025"/>
+                    </a:xfrm>
+                    <a:prstGeom prst="rect">
+                      <a:avLst/>
+                    </a:prstGeom>
+                  </pic:spPr>
+                </pic:pic>
+              </a:graphicData>
+            </a:graphic>
+          </wp:inline>
+        </w:drawing>
+      </w:r>
+    </w:p>
+    <w:p>
+      <w:r>
+        <w:tab/>
+        <w:t>Estimated Cost for this query with the above execution plan was 81.30 + 1778781.30.</w:t>
       </w:r>
     </w:p>
     <w:p/>
@@ -2477,6 +4404,29 @@
       <w:szCs w:val="26"/>
     </w:rPr>
   </w:style>
+  <w:style w:type="paragraph" w:styleId="Heading3">
+    <w:name w:val="heading 3"/>
+    <w:basedOn w:val="Normal"/>
+    <w:next w:val="Normal"/>
+    <w:link w:val="Heading3Char"/>
+    <w:uiPriority w:val="9"/>
+    <w:semiHidden/>
+    <w:unhideWhenUsed/>
+    <w:qFormat/>
+    <w:rsid w:val="00FC30AC"/>
+    <w:pPr>
+      <w:keepNext/>
+      <w:keepLines/>
+      <w:spacing w:before="40" w:after="0"/>
+      <w:outlineLvl w:val="2"/>
+    </w:pPr>
+    <w:rPr>
+      <w:rFonts w:asciiTheme="majorHAnsi" w:eastAsiaTheme="majorEastAsia" w:hAnsiTheme="majorHAnsi" w:cstheme="majorBidi"/>
+      <w:color w:val="1F4D78" w:themeColor="accent1" w:themeShade="7F"/>
+      <w:sz w:val="24"/>
+      <w:szCs w:val="24"/>
+    </w:rPr>
+  </w:style>
   <w:style w:type="character" w:default="1" w:styleId="DefaultParagraphFont">
     <w:name w:val="Default Paragraph Font"/>
     <w:uiPriority w:val="1"/>
@@ -2558,6 +4508,20 @@
       <w:rFonts w:ascii="Segoe UI" w:hAnsi="Segoe UI" w:cs="Segoe UI"/>
       <w:sz w:val="18"/>
       <w:szCs w:val="18"/>
+    </w:rPr>
+  </w:style>
+  <w:style w:type="character" w:customStyle="1" w:styleId="Heading3Char">
+    <w:name w:val="Heading 3 Char"/>
+    <w:basedOn w:val="DefaultParagraphFont"/>
+    <w:link w:val="Heading3"/>
+    <w:uiPriority w:val="9"/>
+    <w:semiHidden/>
+    <w:rsid w:val="00FC30AC"/>
+    <w:rPr>
+      <w:rFonts w:asciiTheme="majorHAnsi" w:eastAsiaTheme="majorEastAsia" w:hAnsiTheme="majorHAnsi" w:cstheme="majorBidi"/>
+      <w:color w:val="1F4D78" w:themeColor="accent1" w:themeShade="7F"/>
+      <w:sz w:val="24"/>
+      <w:szCs w:val="24"/>
     </w:rPr>
   </w:style>
 </w:styles>
@@ -2829,7 +4793,7 @@
 </file>
 
 <file path=customXml/itemProps1.xml><?xml version="1.0" encoding="utf-8"?>
-<ds:datastoreItem xmlns:ds="http://schemas.openxmlformats.org/officeDocument/2006/customXml" ds:itemID="{13F98705-6A32-4BEC-B197-E4D8E427FCF8}">
+<ds:datastoreItem xmlns:ds="http://schemas.openxmlformats.org/officeDocument/2006/customXml" ds:itemID="{172B5225-0F77-4275-99F0-33DB599CC549}">
   <ds:schemaRefs>
     <ds:schemaRef ds:uri="http://schemas.openxmlformats.org/officeDocument/2006/bibliography"/>
   </ds:schemaRefs>

</xml_diff>

<commit_message>
Ready for submission, missing ids
</commit_message>
<xml_diff>
--- a/Database Solutions.docx
+++ b/Database Solutions.docx
@@ -59,29 +59,7 @@
           <w:sz w:val="24"/>
           <w:szCs w:val="24"/>
         </w:rPr>
-        <w:t xml:space="preserve">SELECT * from </w:t>
-      </w:r>
-      <w:proofErr w:type="spellStart"/>
-      <w:r>
-        <w:rPr>
-          <w:rFonts w:ascii="Times-Italic" w:hAnsi="Times-Italic" w:cs="Times-Italic"/>
-          <w:i/>
-          <w:iCs/>
-          <w:sz w:val="24"/>
-          <w:szCs w:val="24"/>
-        </w:rPr>
-        <w:t>played_in</w:t>
-      </w:r>
-      <w:proofErr w:type="spellEnd"/>
-      <w:r>
-        <w:rPr>
-          <w:rFonts w:ascii="Times-Italic" w:hAnsi="Times-Italic" w:cs="Times-Italic"/>
-          <w:i/>
-          <w:iCs/>
-          <w:sz w:val="24"/>
-          <w:szCs w:val="24"/>
-        </w:rPr>
-        <w:t xml:space="preserve"> WHERE position=1;</w:t>
+        <w:t>SELECT * from played_in WHERE position=1;</w:t>
       </w:r>
     </w:p>
     <w:p>
@@ -232,7 +210,6 @@
         </w:rPr>
         <w:t xml:space="preserve"> </w:t>
       </w:r>
-      <w:proofErr w:type="spellStart"/>
       <w:r>
         <w:rPr>
           <w:rFonts w:ascii="Times-Italic" w:hAnsi="Times-Italic"/>
@@ -247,26 +224,25 @@
           <w:sz w:val="24"/>
           <w:szCs w:val="24"/>
         </w:rPr>
-        <w:t>_indexing</w:t>
-      </w:r>
-      <w:proofErr w:type="spellEnd"/>
+        <w:t xml:space="preserve">_indexing </w:t>
+      </w:r>
       <w:r>
         <w:rPr>
           <w:rFonts w:ascii="Times-Italic" w:hAnsi="Times-Italic"/>
-          <w:sz w:val="24"/>
-          <w:szCs w:val="24"/>
-        </w:rPr>
-        <w:t xml:space="preserve"> </w:t>
+          <w:i/>
+          <w:iCs/>
+          <w:sz w:val="24"/>
+          <w:szCs w:val="24"/>
+        </w:rPr>
+        <w:t>ON</w:t>
       </w:r>
       <w:r>
         <w:rPr>
           <w:rFonts w:ascii="Times-Italic" w:hAnsi="Times-Italic"/>
-          <w:i/>
-          <w:iCs/>
-          <w:sz w:val="24"/>
-          <w:szCs w:val="24"/>
-        </w:rPr>
-        <w:t>ON</w:t>
+          <w:sz w:val="24"/>
+          <w:szCs w:val="24"/>
+        </w:rPr>
+        <w:t xml:space="preserve"> played_in (</w:t>
       </w:r>
       <w:r>
         <w:rPr>
@@ -274,40 +250,14 @@
           <w:sz w:val="24"/>
           <w:szCs w:val="24"/>
         </w:rPr>
-        <w:t xml:space="preserve"> </w:t>
-      </w:r>
-      <w:proofErr w:type="spellStart"/>
+        <w:t>position</w:t>
+      </w:r>
       <w:r>
         <w:rPr>
           <w:rFonts w:ascii="Times-Italic" w:hAnsi="Times-Italic"/>
           <w:sz w:val="24"/>
           <w:szCs w:val="24"/>
         </w:rPr>
-        <w:t>played_in</w:t>
-      </w:r>
-      <w:proofErr w:type="spellEnd"/>
-      <w:r>
-        <w:rPr>
-          <w:rFonts w:ascii="Times-Italic" w:hAnsi="Times-Italic"/>
-          <w:sz w:val="24"/>
-          <w:szCs w:val="24"/>
-        </w:rPr>
-        <w:t xml:space="preserve"> (</w:t>
-      </w:r>
-      <w:r>
-        <w:rPr>
-          <w:rFonts w:ascii="Times-Italic" w:hAnsi="Times-Italic"/>
-          <w:sz w:val="24"/>
-          <w:szCs w:val="24"/>
-        </w:rPr>
-        <w:t>position</w:t>
-      </w:r>
-      <w:r>
-        <w:rPr>
-          <w:rFonts w:ascii="Times-Italic" w:hAnsi="Times-Italic"/>
-          <w:sz w:val="24"/>
-          <w:szCs w:val="24"/>
-        </w:rPr>
         <w:t>);</w:t>
       </w:r>
     </w:p>
@@ -330,29 +280,7 @@
           <w:sz w:val="24"/>
           <w:szCs w:val="24"/>
         </w:rPr>
-        <w:t xml:space="preserve">EXPLAIN ANALYZE SELECT * from </w:t>
-      </w:r>
-      <w:proofErr w:type="spellStart"/>
-      <w:r>
-        <w:rPr>
-          <w:rFonts w:ascii="Times-Italic" w:hAnsi="Times-Italic" w:cs="Times-Italic"/>
-          <w:i/>
-          <w:iCs/>
-          <w:sz w:val="24"/>
-          <w:szCs w:val="24"/>
-        </w:rPr>
-        <w:t>played_in</w:t>
-      </w:r>
-      <w:proofErr w:type="spellEnd"/>
-      <w:r>
-        <w:rPr>
-          <w:rFonts w:ascii="Times-Italic" w:hAnsi="Times-Italic" w:cs="Times-Italic"/>
-          <w:i/>
-          <w:iCs/>
-          <w:sz w:val="24"/>
-          <w:szCs w:val="24"/>
-        </w:rPr>
-        <w:t xml:space="preserve"> WHERE position=1;</w:t>
+        <w:t>EXPLAIN ANALYZE SELECT * from played_in WHERE position=1;</w:t>
       </w:r>
       <w:r>
         <w:rPr>
@@ -536,53 +464,7 @@
           <w:sz w:val="24"/>
           <w:szCs w:val="24"/>
         </w:rPr>
-        <w:t xml:space="preserve">EXPLAIN ANALYZE SELECT * from </w:t>
-      </w:r>
-      <w:proofErr w:type="spellStart"/>
-      <w:r>
-        <w:rPr>
-          <w:rFonts w:ascii="Times-Italic" w:hAnsi="Times-Italic" w:cs="Times-Italic"/>
-          <w:i/>
-          <w:iCs/>
-          <w:sz w:val="24"/>
-          <w:szCs w:val="24"/>
-        </w:rPr>
-        <w:t>played_in</w:t>
-      </w:r>
-      <w:proofErr w:type="spellEnd"/>
-      <w:r>
-        <w:rPr>
-          <w:rFonts w:ascii="Times-Italic" w:hAnsi="Times-Italic" w:cs="Times-Italic"/>
-          <w:i/>
-          <w:iCs/>
-          <w:sz w:val="24"/>
-          <w:szCs w:val="24"/>
-        </w:rPr>
-        <w:t xml:space="preserve"> WHERE name like '%</w:t>
-      </w:r>
-      <w:proofErr w:type="spellStart"/>
-      <w:proofErr w:type="gramStart"/>
-      <w:r>
-        <w:rPr>
-          <w:rFonts w:ascii="Times-Italic" w:hAnsi="Times-Italic" w:cs="Times-Italic"/>
-          <w:i/>
-          <w:iCs/>
-          <w:sz w:val="24"/>
-          <w:szCs w:val="24"/>
-        </w:rPr>
-        <w:t>pele</w:t>
-      </w:r>
-      <w:proofErr w:type="spellEnd"/>
-      <w:proofErr w:type="gramEnd"/>
-      <w:r>
-        <w:rPr>
-          <w:rFonts w:ascii="Times-Italic" w:hAnsi="Times-Italic" w:cs="Times-Italic"/>
-          <w:i/>
-          <w:iCs/>
-          <w:sz w:val="24"/>
-          <w:szCs w:val="24"/>
-        </w:rPr>
-        <w:t>%';</w:t>
+        <w:t>EXPLAIN ANALYZE SELECT * from played_in WHERE name like '%pele%';</w:t>
       </w:r>
     </w:p>
     <w:p>
@@ -726,61 +608,25 @@
           <w:sz w:val="24"/>
           <w:szCs w:val="24"/>
         </w:rPr>
-        <w:t xml:space="preserve"> </w:t>
-      </w:r>
-      <w:proofErr w:type="spellStart"/>
+        <w:t xml:space="preserve"> name_indexing </w:t>
+      </w:r>
       <w:r>
         <w:rPr>
           <w:rFonts w:ascii="Times-Italic" w:hAnsi="Times-Italic"/>
-          <w:sz w:val="24"/>
-          <w:szCs w:val="24"/>
-        </w:rPr>
-        <w:t>name_indexing</w:t>
-      </w:r>
-      <w:proofErr w:type="spellEnd"/>
+          <w:i/>
+          <w:iCs/>
+          <w:sz w:val="24"/>
+          <w:szCs w:val="24"/>
+        </w:rPr>
+        <w:t>ON</w:t>
+      </w:r>
       <w:r>
         <w:rPr>
           <w:rFonts w:ascii="Times-Italic" w:hAnsi="Times-Italic"/>
           <w:sz w:val="24"/>
           <w:szCs w:val="24"/>
         </w:rPr>
-        <w:t xml:space="preserve"> </w:t>
-      </w:r>
-      <w:r>
-        <w:rPr>
-          <w:rFonts w:ascii="Times-Italic" w:hAnsi="Times-Italic"/>
-          <w:i/>
-          <w:iCs/>
-          <w:sz w:val="24"/>
-          <w:szCs w:val="24"/>
-        </w:rPr>
-        <w:t>ON</w:t>
-      </w:r>
-      <w:r>
-        <w:rPr>
-          <w:rFonts w:ascii="Times-Italic" w:hAnsi="Times-Italic"/>
-          <w:sz w:val="24"/>
-          <w:szCs w:val="24"/>
-        </w:rPr>
-        <w:t xml:space="preserve"> </w:t>
-      </w:r>
-      <w:proofErr w:type="spellStart"/>
-      <w:r>
-        <w:rPr>
-          <w:rFonts w:ascii="Times-Italic" w:hAnsi="Times-Italic"/>
-          <w:sz w:val="24"/>
-          <w:szCs w:val="24"/>
-        </w:rPr>
-        <w:t>played_in</w:t>
-      </w:r>
-      <w:proofErr w:type="spellEnd"/>
-      <w:r>
-        <w:rPr>
-          <w:rFonts w:ascii="Times-Italic" w:hAnsi="Times-Italic"/>
-          <w:sz w:val="24"/>
-          <w:szCs w:val="24"/>
-        </w:rPr>
-        <w:t xml:space="preserve"> (name);</w:t>
+        <w:t xml:space="preserve"> played_in (name);</w:t>
       </w:r>
     </w:p>
     <w:p>
@@ -802,53 +648,7 @@
           <w:sz w:val="24"/>
           <w:szCs w:val="24"/>
         </w:rPr>
-        <w:t xml:space="preserve">EXPLAIN ANALYZE SELECT * from </w:t>
-      </w:r>
-      <w:proofErr w:type="spellStart"/>
-      <w:r>
-        <w:rPr>
-          <w:rFonts w:ascii="Times-Italic" w:hAnsi="Times-Italic" w:cs="Times-Italic"/>
-          <w:i/>
-          <w:iCs/>
-          <w:sz w:val="24"/>
-          <w:szCs w:val="24"/>
-        </w:rPr>
-        <w:t>played_in</w:t>
-      </w:r>
-      <w:proofErr w:type="spellEnd"/>
-      <w:r>
-        <w:rPr>
-          <w:rFonts w:ascii="Times-Italic" w:hAnsi="Times-Italic" w:cs="Times-Italic"/>
-          <w:i/>
-          <w:iCs/>
-          <w:sz w:val="24"/>
-          <w:szCs w:val="24"/>
-        </w:rPr>
-        <w:t xml:space="preserve"> WHERE name like '%</w:t>
-      </w:r>
-      <w:proofErr w:type="spellStart"/>
-      <w:proofErr w:type="gramStart"/>
-      <w:r>
-        <w:rPr>
-          <w:rFonts w:ascii="Times-Italic" w:hAnsi="Times-Italic" w:cs="Times-Italic"/>
-          <w:i/>
-          <w:iCs/>
-          <w:sz w:val="24"/>
-          <w:szCs w:val="24"/>
-        </w:rPr>
-        <w:t>pele</w:t>
-      </w:r>
-      <w:proofErr w:type="spellEnd"/>
-      <w:proofErr w:type="gramEnd"/>
-      <w:r>
-        <w:rPr>
-          <w:rFonts w:ascii="Times-Italic" w:hAnsi="Times-Italic" w:cs="Times-Italic"/>
-          <w:i/>
-          <w:iCs/>
-          <w:sz w:val="24"/>
-          <w:szCs w:val="24"/>
-        </w:rPr>
-        <w:t>%';</w:t>
+        <w:t>EXPLAIN ANALYZE SELECT * from played_in WHERE name like '%pele%';</w:t>
       </w:r>
     </w:p>
     <w:p>
@@ -1026,29 +826,7 @@
           <w:sz w:val="24"/>
           <w:szCs w:val="24"/>
         </w:rPr>
-        <w:t xml:space="preserve">EXPLAIN ANALYZE SELECT * from </w:t>
-      </w:r>
-      <w:proofErr w:type="spellStart"/>
-      <w:r>
-        <w:rPr>
-          <w:rFonts w:ascii="Times-Italic" w:hAnsi="Times-Italic" w:cs="Times-Italic"/>
-          <w:i/>
-          <w:iCs/>
-          <w:sz w:val="24"/>
-          <w:szCs w:val="24"/>
-        </w:rPr>
-        <w:t>cup_matches</w:t>
-      </w:r>
-      <w:proofErr w:type="spellEnd"/>
-      <w:r>
-        <w:rPr>
-          <w:rFonts w:ascii="Times-Italic" w:hAnsi="Times-Italic" w:cs="Times-Italic"/>
-          <w:i/>
-          <w:iCs/>
-          <w:sz w:val="24"/>
-          <w:szCs w:val="24"/>
-        </w:rPr>
-        <w:t xml:space="preserve"> WHERE rating*3 &gt; 20;</w:t>
+        <w:t>EXPLAIN ANALYZE SELECT * from cup_matches WHERE rating*3 &gt; 20;</w:t>
       </w:r>
     </w:p>
     <w:p>
@@ -1182,51 +960,7 @@
           <w:sz w:val="24"/>
           <w:szCs w:val="24"/>
         </w:rPr>
-        <w:t xml:space="preserve">CREATE INDEX </w:t>
-      </w:r>
-      <w:proofErr w:type="spellStart"/>
-      <w:r>
-        <w:rPr>
-          <w:rFonts w:ascii="Times-Italic" w:hAnsi="Times-Italic"/>
-          <w:i/>
-          <w:iCs/>
-          <w:sz w:val="24"/>
-          <w:szCs w:val="24"/>
-        </w:rPr>
-        <w:t>rating_indexing</w:t>
-      </w:r>
-      <w:proofErr w:type="spellEnd"/>
-      <w:r>
-        <w:rPr>
-          <w:rFonts w:ascii="Times-Italic" w:hAnsi="Times-Italic"/>
-          <w:i/>
-          <w:iCs/>
-          <w:sz w:val="24"/>
-          <w:szCs w:val="24"/>
-        </w:rPr>
-        <w:t xml:space="preserve"> ON </w:t>
-      </w:r>
-      <w:proofErr w:type="spellStart"/>
-      <w:r>
-        <w:rPr>
-          <w:rFonts w:ascii="Times-Italic" w:hAnsi="Times-Italic"/>
-          <w:i/>
-          <w:iCs/>
-          <w:sz w:val="24"/>
-          <w:szCs w:val="24"/>
-        </w:rPr>
-        <w:t>cup_matches</w:t>
-      </w:r>
-      <w:proofErr w:type="spellEnd"/>
-      <w:r>
-        <w:rPr>
-          <w:rFonts w:ascii="Times-Italic" w:hAnsi="Times-Italic"/>
-          <w:i/>
-          <w:iCs/>
-          <w:sz w:val="24"/>
-          <w:szCs w:val="24"/>
-        </w:rPr>
-        <w:t xml:space="preserve"> (rating);</w:t>
+        <w:t>CREATE INDEX rating_indexing ON cup_matches (rating);</w:t>
       </w:r>
     </w:p>
     <w:p>
@@ -1248,29 +982,7 @@
           <w:sz w:val="24"/>
           <w:szCs w:val="24"/>
         </w:rPr>
-        <w:t xml:space="preserve">EXPLAIN ANALYZE SELECT * from </w:t>
-      </w:r>
-      <w:proofErr w:type="spellStart"/>
-      <w:r>
-        <w:rPr>
-          <w:rFonts w:ascii="Times-Italic" w:hAnsi="Times-Italic" w:cs="Times-Italic"/>
-          <w:i/>
-          <w:iCs/>
-          <w:sz w:val="24"/>
-          <w:szCs w:val="24"/>
-        </w:rPr>
-        <w:t>cup_matches</w:t>
-      </w:r>
-      <w:proofErr w:type="spellEnd"/>
-      <w:r>
-        <w:rPr>
-          <w:rFonts w:ascii="Times-Italic" w:hAnsi="Times-Italic" w:cs="Times-Italic"/>
-          <w:i/>
-          <w:iCs/>
-          <w:sz w:val="24"/>
-          <w:szCs w:val="24"/>
-        </w:rPr>
-        <w:t xml:space="preserve"> WHERE rating*3 &gt; 20;</w:t>
+        <w:t>EXPLAIN ANALYZE SELECT * from cup_matches WHERE rating*3 &gt; 20;</w:t>
       </w:r>
     </w:p>
     <w:p>
@@ -1457,95 +1169,7 @@
           <w:sz w:val="24"/>
           <w:szCs w:val="24"/>
         </w:rPr>
-        <w:t xml:space="preserve">SELECT * from </w:t>
-      </w:r>
-      <w:proofErr w:type="spellStart"/>
-      <w:r>
-        <w:rPr>
-          <w:rFonts w:ascii="Times-Italic" w:hAnsi="Times-Italic" w:cs="Times-Italic"/>
-          <w:i/>
-          <w:iCs/>
-          <w:sz w:val="24"/>
-          <w:szCs w:val="24"/>
-        </w:rPr>
-        <w:t>cup_matches</w:t>
-      </w:r>
-      <w:proofErr w:type="spellEnd"/>
-      <w:r>
-        <w:rPr>
-          <w:rFonts w:ascii="Times-Italic" w:hAnsi="Times-Italic" w:cs="Times-Italic"/>
-          <w:i/>
-          <w:iCs/>
-          <w:sz w:val="24"/>
-          <w:szCs w:val="24"/>
-        </w:rPr>
-        <w:t xml:space="preserve">, </w:t>
-      </w:r>
-      <w:proofErr w:type="spellStart"/>
-      <w:r>
-        <w:rPr>
-          <w:rFonts w:ascii="Times-Italic" w:hAnsi="Times-Italic" w:cs="Times-Italic"/>
-          <w:i/>
-          <w:iCs/>
-          <w:sz w:val="24"/>
-          <w:szCs w:val="24"/>
-        </w:rPr>
-        <w:t>played_in</w:t>
-      </w:r>
-      <w:proofErr w:type="spellEnd"/>
-      <w:r>
-        <w:rPr>
-          <w:rFonts w:ascii="Times-Italic" w:hAnsi="Times-Italic" w:cs="Times-Italic"/>
-          <w:i/>
-          <w:iCs/>
-          <w:sz w:val="24"/>
-          <w:szCs w:val="24"/>
-        </w:rPr>
-        <w:t xml:space="preserve"> WHERE </w:t>
-      </w:r>
-      <w:proofErr w:type="spellStart"/>
-      <w:r>
-        <w:rPr>
-          <w:rFonts w:ascii="Times-Italic" w:hAnsi="Times-Italic" w:cs="Times-Italic"/>
-          <w:i/>
-          <w:iCs/>
-          <w:sz w:val="24"/>
-          <w:szCs w:val="24"/>
-        </w:rPr>
-        <w:t>cup_matches.year</w:t>
-      </w:r>
-      <w:proofErr w:type="spellEnd"/>
-      <w:r>
-        <w:rPr>
-          <w:rFonts w:ascii="Times-Italic" w:hAnsi="Times-Italic" w:cs="Times-Italic"/>
-          <w:i/>
-          <w:iCs/>
-          <w:sz w:val="24"/>
-          <w:szCs w:val="24"/>
-        </w:rPr>
-        <w:t>=</w:t>
-      </w:r>
-      <w:proofErr w:type="spellStart"/>
-      <w:r>
-        <w:rPr>
-          <w:rFonts w:ascii="Times-Italic" w:hAnsi="Times-Italic" w:cs="Times-Italic"/>
-          <w:i/>
-          <w:iCs/>
-          <w:sz w:val="24"/>
-          <w:szCs w:val="24"/>
-        </w:rPr>
-        <w:t>played_in.year</w:t>
-      </w:r>
-      <w:proofErr w:type="spellEnd"/>
-      <w:r>
-        <w:rPr>
-          <w:rFonts w:ascii="Times-Italic" w:hAnsi="Times-Italic" w:cs="Times-Italic"/>
-          <w:i/>
-          <w:iCs/>
-          <w:sz w:val="24"/>
-          <w:szCs w:val="24"/>
-        </w:rPr>
-        <w:t>;</w:t>
+        <w:t>SELECT * from cup_matches, played_in WHERE cup_matches.year=played_in.year;</w:t>
       </w:r>
     </w:p>
     <w:p>
@@ -1678,9 +1302,8 @@
           <w:sz w:val="24"/>
           <w:szCs w:val="24"/>
         </w:rPr>
-        <w:t xml:space="preserve">CREATE INDEX </w:t>
-      </w:r>
-      <w:proofErr w:type="spellStart"/>
+        <w:t>CREATE INDEX year_indexing ON cup_matches (year)</w:t>
+      </w:r>
       <w:r>
         <w:rPr>
           <w:rFonts w:ascii="Times-Italic" w:hAnsi="Times-Italic"/>
@@ -1689,49 +1312,6 @@
           <w:sz w:val="24"/>
           <w:szCs w:val="24"/>
         </w:rPr>
-        <w:t>year_indexing</w:t>
-      </w:r>
-      <w:proofErr w:type="spellEnd"/>
-      <w:r>
-        <w:rPr>
-          <w:rFonts w:ascii="Times-Italic" w:hAnsi="Times-Italic"/>
-          <w:i/>
-          <w:iCs/>
-          <w:sz w:val="24"/>
-          <w:szCs w:val="24"/>
-        </w:rPr>
-        <w:t xml:space="preserve"> ON </w:t>
-      </w:r>
-      <w:proofErr w:type="spellStart"/>
-      <w:r>
-        <w:rPr>
-          <w:rFonts w:ascii="Times-Italic" w:hAnsi="Times-Italic"/>
-          <w:i/>
-          <w:iCs/>
-          <w:sz w:val="24"/>
-          <w:szCs w:val="24"/>
-        </w:rPr>
-        <w:t>cup_matches</w:t>
-      </w:r>
-      <w:proofErr w:type="spellEnd"/>
-      <w:r>
-        <w:rPr>
-          <w:rFonts w:ascii="Times-Italic" w:hAnsi="Times-Italic"/>
-          <w:i/>
-          <w:iCs/>
-          <w:sz w:val="24"/>
-          <w:szCs w:val="24"/>
-        </w:rPr>
-        <w:t xml:space="preserve"> (year)</w:t>
-      </w:r>
-      <w:r>
-        <w:rPr>
-          <w:rFonts w:ascii="Times-Italic" w:hAnsi="Times-Italic"/>
-          <w:i/>
-          <w:iCs/>
-          <w:sz w:val="24"/>
-          <w:szCs w:val="24"/>
-        </w:rPr>
         <w:t>;</w:t>
       </w:r>
     </w:p>
@@ -1754,95 +1334,7 @@
           <w:sz w:val="24"/>
           <w:szCs w:val="24"/>
         </w:rPr>
-        <w:t xml:space="preserve">EXPLAIN ANALYZE SELECT * from </w:t>
-      </w:r>
-      <w:proofErr w:type="spellStart"/>
-      <w:r>
-        <w:rPr>
-          <w:rFonts w:ascii="Times-Italic" w:hAnsi="Times-Italic" w:cs="Times-Italic"/>
-          <w:i/>
-          <w:iCs/>
-          <w:sz w:val="24"/>
-          <w:szCs w:val="24"/>
-        </w:rPr>
-        <w:t>cup_matches</w:t>
-      </w:r>
-      <w:proofErr w:type="spellEnd"/>
-      <w:r>
-        <w:rPr>
-          <w:rFonts w:ascii="Times-Italic" w:hAnsi="Times-Italic" w:cs="Times-Italic"/>
-          <w:i/>
-          <w:iCs/>
-          <w:sz w:val="24"/>
-          <w:szCs w:val="24"/>
-        </w:rPr>
-        <w:t xml:space="preserve">, </w:t>
-      </w:r>
-      <w:proofErr w:type="spellStart"/>
-      <w:r>
-        <w:rPr>
-          <w:rFonts w:ascii="Times-Italic" w:hAnsi="Times-Italic" w:cs="Times-Italic"/>
-          <w:i/>
-          <w:iCs/>
-          <w:sz w:val="24"/>
-          <w:szCs w:val="24"/>
-        </w:rPr>
-        <w:t>played_in</w:t>
-      </w:r>
-      <w:proofErr w:type="spellEnd"/>
-      <w:r>
-        <w:rPr>
-          <w:rFonts w:ascii="Times-Italic" w:hAnsi="Times-Italic" w:cs="Times-Italic"/>
-          <w:i/>
-          <w:iCs/>
-          <w:sz w:val="24"/>
-          <w:szCs w:val="24"/>
-        </w:rPr>
-        <w:t xml:space="preserve"> WHERE </w:t>
-      </w:r>
-      <w:proofErr w:type="spellStart"/>
-      <w:r>
-        <w:rPr>
-          <w:rFonts w:ascii="Times-Italic" w:hAnsi="Times-Italic" w:cs="Times-Italic"/>
-          <w:i/>
-          <w:iCs/>
-          <w:sz w:val="24"/>
-          <w:szCs w:val="24"/>
-        </w:rPr>
-        <w:t>cup_matches.year</w:t>
-      </w:r>
-      <w:proofErr w:type="spellEnd"/>
-      <w:r>
-        <w:rPr>
-          <w:rFonts w:ascii="Times-Italic" w:hAnsi="Times-Italic" w:cs="Times-Italic"/>
-          <w:i/>
-          <w:iCs/>
-          <w:sz w:val="24"/>
-          <w:szCs w:val="24"/>
-        </w:rPr>
-        <w:t>=</w:t>
-      </w:r>
-      <w:proofErr w:type="spellStart"/>
-      <w:r>
-        <w:rPr>
-          <w:rFonts w:ascii="Times-Italic" w:hAnsi="Times-Italic" w:cs="Times-Italic"/>
-          <w:i/>
-          <w:iCs/>
-          <w:sz w:val="24"/>
-          <w:szCs w:val="24"/>
-        </w:rPr>
-        <w:t>played_in.year</w:t>
-      </w:r>
-      <w:proofErr w:type="spellEnd"/>
-      <w:r>
-        <w:rPr>
-          <w:rFonts w:ascii="Times-Italic" w:hAnsi="Times-Italic" w:cs="Times-Italic"/>
-          <w:i/>
-          <w:iCs/>
-          <w:sz w:val="24"/>
-          <w:szCs w:val="24"/>
-        </w:rPr>
-        <w:t>;</w:t>
+        <w:t>EXPLAIN ANALYZE SELECT * from cup_matches, played_in WHERE cup_matches.year=played_in.year;</w:t>
       </w:r>
     </w:p>
     <w:p>
@@ -1953,10 +1445,7 @@
         <w:ind w:left="720"/>
       </w:pPr>
       <w:r>
-        <w:t xml:space="preserve">No, the cost did not change as no indexing was needed for this query because </w:t>
-      </w:r>
-      <w:r>
-        <w:t xml:space="preserve">of the equality condition for over the indexed parameter (yea), thus a Sequential Scan must be performed with no </w:t>
+        <w:t xml:space="preserve">No, the cost did not change as no indexing was needed for this query because of the equality condition for over the indexed parameter (yea), thus a Sequential Scan must be performed with no </w:t>
       </w:r>
       <w:r>
         <w:t>use of the created index</w:t>
@@ -2025,51 +1514,7 @@
           <w:sz w:val="24"/>
           <w:szCs w:val="24"/>
         </w:rPr>
-        <w:t xml:space="preserve">SELECT * from </w:t>
-      </w:r>
-      <w:proofErr w:type="spellStart"/>
-      <w:r>
-        <w:rPr>
-          <w:rFonts w:ascii="Times-Italic" w:hAnsi="Times-Italic" w:cs="Times-Italic"/>
-          <w:i/>
-          <w:iCs/>
-          <w:sz w:val="24"/>
-          <w:szCs w:val="24"/>
-        </w:rPr>
-        <w:t>cup_matches</w:t>
-      </w:r>
-      <w:proofErr w:type="spellEnd"/>
-      <w:r>
-        <w:rPr>
-          <w:rFonts w:ascii="Times-Italic" w:hAnsi="Times-Italic" w:cs="Times-Italic"/>
-          <w:i/>
-          <w:iCs/>
-          <w:sz w:val="24"/>
-          <w:szCs w:val="24"/>
-        </w:rPr>
-        <w:t xml:space="preserve">, </w:t>
-      </w:r>
-      <w:proofErr w:type="spellStart"/>
-      <w:r>
-        <w:rPr>
-          <w:rFonts w:ascii="Times-Italic" w:hAnsi="Times-Italic" w:cs="Times-Italic"/>
-          <w:i/>
-          <w:iCs/>
-          <w:sz w:val="24"/>
-          <w:szCs w:val="24"/>
-        </w:rPr>
-        <w:t>played_in</w:t>
-      </w:r>
-      <w:proofErr w:type="spellEnd"/>
-      <w:r>
-        <w:rPr>
-          <w:rFonts w:ascii="Times-Italic" w:hAnsi="Times-Italic" w:cs="Times-Italic"/>
-          <w:i/>
-          <w:iCs/>
-          <w:sz w:val="24"/>
-          <w:szCs w:val="24"/>
-        </w:rPr>
-        <w:t xml:space="preserve"> WHERE cup_matches.mid=played_in.mid;</w:t>
+        <w:t>SELECT * from cup_matches, played_in WHERE cup_matches.mid=played_in.mid;</w:t>
       </w:r>
     </w:p>
     <w:p>
@@ -2206,29 +1651,7 @@
           <w:sz w:val="24"/>
           <w:szCs w:val="24"/>
         </w:rPr>
-        <w:t xml:space="preserve">SET </w:t>
-      </w:r>
-      <w:proofErr w:type="spellStart"/>
-      <w:r>
-        <w:rPr>
-          <w:rFonts w:ascii="Times-Italic" w:hAnsi="Times-Italic"/>
-          <w:i/>
-          <w:iCs/>
-          <w:sz w:val="24"/>
-          <w:szCs w:val="24"/>
-        </w:rPr>
-        <w:t>enable_hashjoin</w:t>
-      </w:r>
-      <w:proofErr w:type="spellEnd"/>
-      <w:r>
-        <w:rPr>
-          <w:rFonts w:ascii="Times-Italic" w:hAnsi="Times-Italic"/>
-          <w:i/>
-          <w:iCs/>
-          <w:sz w:val="24"/>
-          <w:szCs w:val="24"/>
-        </w:rPr>
-        <w:t>=false;</w:t>
+        <w:t>SET enable_hashjoin=false;</w:t>
       </w:r>
     </w:p>
     <w:p>
@@ -2260,51 +1683,7 @@
           <w:sz w:val="24"/>
           <w:szCs w:val="24"/>
         </w:rPr>
-        <w:t xml:space="preserve">SELECT * from </w:t>
-      </w:r>
-      <w:proofErr w:type="spellStart"/>
-      <w:r>
-        <w:rPr>
-          <w:rFonts w:ascii="Times-Italic" w:hAnsi="Times-Italic" w:cs="Times-Italic"/>
-          <w:i/>
-          <w:iCs/>
-          <w:sz w:val="24"/>
-          <w:szCs w:val="24"/>
-        </w:rPr>
-        <w:t>cup_matches</w:t>
-      </w:r>
-      <w:proofErr w:type="spellEnd"/>
-      <w:r>
-        <w:rPr>
-          <w:rFonts w:ascii="Times-Italic" w:hAnsi="Times-Italic" w:cs="Times-Italic"/>
-          <w:i/>
-          <w:iCs/>
-          <w:sz w:val="24"/>
-          <w:szCs w:val="24"/>
-        </w:rPr>
-        <w:t xml:space="preserve">, </w:t>
-      </w:r>
-      <w:proofErr w:type="spellStart"/>
-      <w:r>
-        <w:rPr>
-          <w:rFonts w:ascii="Times-Italic" w:hAnsi="Times-Italic" w:cs="Times-Italic"/>
-          <w:i/>
-          <w:iCs/>
-          <w:sz w:val="24"/>
-          <w:szCs w:val="24"/>
-        </w:rPr>
-        <w:t>played_in</w:t>
-      </w:r>
-      <w:proofErr w:type="spellEnd"/>
-      <w:r>
-        <w:rPr>
-          <w:rFonts w:ascii="Times-Italic" w:hAnsi="Times-Italic" w:cs="Times-Italic"/>
-          <w:i/>
-          <w:iCs/>
-          <w:sz w:val="24"/>
-          <w:szCs w:val="24"/>
-        </w:rPr>
-        <w:t xml:space="preserve"> WHERE cup_matches.mid=played_in.mid; </w:t>
+        <w:t xml:space="preserve">SELECT * from cup_matches, played_in WHERE cup_matches.mid=played_in.mid; </w:t>
       </w:r>
     </w:p>
     <w:p>
@@ -2449,9 +1828,8 @@
           <w:sz w:val="24"/>
           <w:szCs w:val="24"/>
         </w:rPr>
-        <w:t xml:space="preserve">SET </w:t>
-      </w:r>
-      <w:proofErr w:type="spellStart"/>
+        <w:t>SET enable_</w:t>
+      </w:r>
       <w:r>
         <w:rPr>
           <w:rFonts w:ascii="Times-Italic" w:hAnsi="Times-Italic"/>
@@ -2460,7 +1838,7 @@
           <w:sz w:val="24"/>
           <w:szCs w:val="24"/>
         </w:rPr>
-        <w:t>enable_</w:t>
+        <w:t>merge</w:t>
       </w:r>
       <w:r>
         <w:rPr>
@@ -2470,28 +1848,7 @@
           <w:sz w:val="24"/>
           <w:szCs w:val="24"/>
         </w:rPr>
-        <w:t>merge</w:t>
-      </w:r>
-      <w:r>
-        <w:rPr>
-          <w:rFonts w:ascii="Times-Italic" w:hAnsi="Times-Italic"/>
-          <w:i/>
-          <w:iCs/>
-          <w:sz w:val="24"/>
-          <w:szCs w:val="24"/>
-        </w:rPr>
-        <w:t>join</w:t>
-      </w:r>
-      <w:proofErr w:type="spellEnd"/>
-      <w:r>
-        <w:rPr>
-          <w:rFonts w:ascii="Times-Italic" w:hAnsi="Times-Italic"/>
-          <w:i/>
-          <w:iCs/>
-          <w:sz w:val="24"/>
-          <w:szCs w:val="24"/>
-        </w:rPr>
-        <w:t>=false;</w:t>
+        <w:t>join=false;</w:t>
       </w:r>
     </w:p>
     <w:p>
@@ -2523,51 +1880,7 @@
           <w:sz w:val="24"/>
           <w:szCs w:val="24"/>
         </w:rPr>
-        <w:t xml:space="preserve">SELECT * from </w:t>
-      </w:r>
-      <w:proofErr w:type="spellStart"/>
-      <w:r>
-        <w:rPr>
-          <w:rFonts w:ascii="Times-Italic" w:hAnsi="Times-Italic" w:cs="Times-Italic"/>
-          <w:i/>
-          <w:iCs/>
-          <w:sz w:val="24"/>
-          <w:szCs w:val="24"/>
-        </w:rPr>
-        <w:t>cup_matches</w:t>
-      </w:r>
-      <w:proofErr w:type="spellEnd"/>
-      <w:r>
-        <w:rPr>
-          <w:rFonts w:ascii="Times-Italic" w:hAnsi="Times-Italic" w:cs="Times-Italic"/>
-          <w:i/>
-          <w:iCs/>
-          <w:sz w:val="24"/>
-          <w:szCs w:val="24"/>
-        </w:rPr>
-        <w:t xml:space="preserve">, </w:t>
-      </w:r>
-      <w:proofErr w:type="spellStart"/>
-      <w:r>
-        <w:rPr>
-          <w:rFonts w:ascii="Times-Italic" w:hAnsi="Times-Italic" w:cs="Times-Italic"/>
-          <w:i/>
-          <w:iCs/>
-          <w:sz w:val="24"/>
-          <w:szCs w:val="24"/>
-        </w:rPr>
-        <w:t>played_in</w:t>
-      </w:r>
-      <w:proofErr w:type="spellEnd"/>
-      <w:r>
-        <w:rPr>
-          <w:rFonts w:ascii="Times-Italic" w:hAnsi="Times-Italic" w:cs="Times-Italic"/>
-          <w:i/>
-          <w:iCs/>
-          <w:sz w:val="24"/>
-          <w:szCs w:val="24"/>
-        </w:rPr>
-        <w:t xml:space="preserve"> WHERE cup_matches.mid=played_in.mid; </w:t>
+        <w:t xml:space="preserve">SELECT * from cup_matches, played_in WHERE cup_matches.mid=played_in.mid; </w:t>
       </w:r>
     </w:p>
     <w:p>
@@ -2743,46 +2056,24 @@
     </w:p>
     <w:p>
       <w:pPr>
-        <w:ind w:firstLine="720"/>
-        <w:rPr>
-          <w:rFonts w:ascii="Times-Italic" w:hAnsi="Times-Italic" w:cs="Times-Italic"/>
-          <w:i/>
-          <w:iCs/>
-          <w:sz w:val="24"/>
-          <w:szCs w:val="24"/>
-        </w:rPr>
-      </w:pPr>
-      <w:r>
-        <w:rPr>
-          <w:rFonts w:ascii="Times-Italic" w:hAnsi="Times-Italic" w:cs="Times-Italic"/>
-          <w:i/>
-          <w:iCs/>
-          <w:sz w:val="24"/>
-          <w:szCs w:val="24"/>
-        </w:rPr>
-        <w:t xml:space="preserve">EXPLAIN ANALYZE SELECT * from </w:t>
-      </w:r>
-      <w:proofErr w:type="spellStart"/>
-      <w:r>
-        <w:rPr>
-          <w:rFonts w:ascii="Times-Italic" w:hAnsi="Times-Italic" w:cs="Times-Italic"/>
-          <w:i/>
-          <w:iCs/>
-          <w:sz w:val="24"/>
-          <w:szCs w:val="24"/>
-        </w:rPr>
-        <w:t>played_in</w:t>
-      </w:r>
-      <w:proofErr w:type="spellEnd"/>
-      <w:r>
-        <w:rPr>
-          <w:rFonts w:ascii="Times-Italic" w:hAnsi="Times-Italic" w:cs="Times-Italic"/>
-          <w:i/>
-          <w:iCs/>
-          <w:sz w:val="24"/>
-          <w:szCs w:val="24"/>
-        </w:rPr>
-        <w:t xml:space="preserve"> WHERE position=1;</w:t>
+        <w:ind w:left="720"/>
+        <w:rPr>
+          <w:rFonts w:ascii="Times-Italic" w:hAnsi="Times-Italic" w:cs="Times-Italic"/>
+          <w:i/>
+          <w:iCs/>
+          <w:sz w:val="24"/>
+          <w:szCs w:val="24"/>
+        </w:rPr>
+      </w:pPr>
+      <w:r>
+        <w:rPr>
+          <w:rFonts w:ascii="Times-Italic" w:hAnsi="Times-Italic" w:cs="Times-Italic"/>
+          <w:i/>
+          <w:iCs/>
+          <w:sz w:val="24"/>
+          <w:szCs w:val="24"/>
+        </w:rPr>
+        <w:t>EXPLAIN ANALYZE SELECT * from played_in WHERE position=1;</w:t>
       </w:r>
     </w:p>
     <w:p>
@@ -2941,7 +2232,6 @@
         </w:rPr>
         <w:t xml:space="preserve"> </w:t>
       </w:r>
-      <w:proofErr w:type="spellStart"/>
       <w:r>
         <w:rPr>
           <w:rFonts w:ascii="Times-Italic" w:hAnsi="Times-Italic"/>
@@ -2956,26 +2246,25 @@
           <w:sz w:val="24"/>
           <w:szCs w:val="24"/>
         </w:rPr>
-        <w:t>_indexing</w:t>
-      </w:r>
-      <w:proofErr w:type="spellEnd"/>
+        <w:t xml:space="preserve">_indexing </w:t>
+      </w:r>
       <w:r>
         <w:rPr>
           <w:rFonts w:ascii="Times-Italic" w:hAnsi="Times-Italic"/>
-          <w:sz w:val="24"/>
-          <w:szCs w:val="24"/>
-        </w:rPr>
-        <w:t xml:space="preserve"> </w:t>
+          <w:i/>
+          <w:iCs/>
+          <w:sz w:val="24"/>
+          <w:szCs w:val="24"/>
+        </w:rPr>
+        <w:t>ON</w:t>
       </w:r>
       <w:r>
         <w:rPr>
           <w:rFonts w:ascii="Times-Italic" w:hAnsi="Times-Italic"/>
-          <w:i/>
-          <w:iCs/>
-          <w:sz w:val="24"/>
-          <w:szCs w:val="24"/>
-        </w:rPr>
-        <w:t>ON</w:t>
+          <w:sz w:val="24"/>
+          <w:szCs w:val="24"/>
+        </w:rPr>
+        <w:t xml:space="preserve"> played_in (</w:t>
       </w:r>
       <w:r>
         <w:rPr>
@@ -2983,40 +2272,14 @@
           <w:sz w:val="24"/>
           <w:szCs w:val="24"/>
         </w:rPr>
-        <w:t xml:space="preserve"> </w:t>
-      </w:r>
-      <w:proofErr w:type="spellStart"/>
+        <w:t>position</w:t>
+      </w:r>
       <w:r>
         <w:rPr>
           <w:rFonts w:ascii="Times-Italic" w:hAnsi="Times-Italic"/>
           <w:sz w:val="24"/>
           <w:szCs w:val="24"/>
         </w:rPr>
-        <w:t>played_in</w:t>
-      </w:r>
-      <w:proofErr w:type="spellEnd"/>
-      <w:r>
-        <w:rPr>
-          <w:rFonts w:ascii="Times-Italic" w:hAnsi="Times-Italic"/>
-          <w:sz w:val="24"/>
-          <w:szCs w:val="24"/>
-        </w:rPr>
-        <w:t xml:space="preserve"> (</w:t>
-      </w:r>
-      <w:r>
-        <w:rPr>
-          <w:rFonts w:ascii="Times-Italic" w:hAnsi="Times-Italic"/>
-          <w:sz w:val="24"/>
-          <w:szCs w:val="24"/>
-        </w:rPr>
-        <w:t>position</w:t>
-      </w:r>
-      <w:r>
-        <w:rPr>
-          <w:rFonts w:ascii="Times-Italic" w:hAnsi="Times-Italic"/>
-          <w:sz w:val="24"/>
-          <w:szCs w:val="24"/>
-        </w:rPr>
         <w:t>);</w:t>
       </w:r>
     </w:p>
@@ -3039,29 +2302,7 @@
           <w:sz w:val="24"/>
           <w:szCs w:val="24"/>
         </w:rPr>
-        <w:t xml:space="preserve">EXPLAIN ANALYZE SELECT * from </w:t>
-      </w:r>
-      <w:proofErr w:type="spellStart"/>
-      <w:r>
-        <w:rPr>
-          <w:rFonts w:ascii="Times-Italic" w:hAnsi="Times-Italic" w:cs="Times-Italic"/>
-          <w:i/>
-          <w:iCs/>
-          <w:sz w:val="24"/>
-          <w:szCs w:val="24"/>
-        </w:rPr>
-        <w:t>played_in</w:t>
-      </w:r>
-      <w:proofErr w:type="spellEnd"/>
-      <w:r>
-        <w:rPr>
-          <w:rFonts w:ascii="Times-Italic" w:hAnsi="Times-Italic" w:cs="Times-Italic"/>
-          <w:i/>
-          <w:iCs/>
-          <w:sz w:val="24"/>
-          <w:szCs w:val="24"/>
-        </w:rPr>
-        <w:t xml:space="preserve"> WHERE position=1; </w:t>
+        <w:t xml:space="preserve">EXPLAIN ANALYZE SELECT * from played_in WHERE position=1; </w:t>
       </w:r>
     </w:p>
     <w:p>
@@ -3254,53 +2495,7 @@
           <w:sz w:val="24"/>
           <w:szCs w:val="24"/>
         </w:rPr>
-        <w:t xml:space="preserve">EXPLAIN ANALYZE SELECT * from </w:t>
-      </w:r>
-      <w:proofErr w:type="spellStart"/>
-      <w:r>
-        <w:rPr>
-          <w:rFonts w:ascii="Times-Italic" w:hAnsi="Times-Italic" w:cs="Times-Italic"/>
-          <w:i/>
-          <w:iCs/>
-          <w:sz w:val="24"/>
-          <w:szCs w:val="24"/>
-        </w:rPr>
-        <w:t>played_in</w:t>
-      </w:r>
-      <w:proofErr w:type="spellEnd"/>
-      <w:r>
-        <w:rPr>
-          <w:rFonts w:ascii="Times-Italic" w:hAnsi="Times-Italic" w:cs="Times-Italic"/>
-          <w:i/>
-          <w:iCs/>
-          <w:sz w:val="24"/>
-          <w:szCs w:val="24"/>
-        </w:rPr>
-        <w:t xml:space="preserve"> WHERE name like '%</w:t>
-      </w:r>
-      <w:proofErr w:type="spellStart"/>
-      <w:proofErr w:type="gramStart"/>
-      <w:r>
-        <w:rPr>
-          <w:rFonts w:ascii="Times-Italic" w:hAnsi="Times-Italic" w:cs="Times-Italic"/>
-          <w:i/>
-          <w:iCs/>
-          <w:sz w:val="24"/>
-          <w:szCs w:val="24"/>
-        </w:rPr>
-        <w:t>pele</w:t>
-      </w:r>
-      <w:proofErr w:type="spellEnd"/>
-      <w:proofErr w:type="gramEnd"/>
-      <w:r>
-        <w:rPr>
-          <w:rFonts w:ascii="Times-Italic" w:hAnsi="Times-Italic" w:cs="Times-Italic"/>
-          <w:i/>
-          <w:iCs/>
-          <w:sz w:val="24"/>
-          <w:szCs w:val="24"/>
-        </w:rPr>
-        <w:t>%';</w:t>
+        <w:t>EXPLAIN ANALYZE SELECT * from played_in WHERE name like '%pele%';</w:t>
       </w:r>
     </w:p>
     <w:p>
@@ -3451,61 +2646,25 @@
           <w:sz w:val="24"/>
           <w:szCs w:val="24"/>
         </w:rPr>
-        <w:t xml:space="preserve"> </w:t>
-      </w:r>
-      <w:proofErr w:type="spellStart"/>
+        <w:t xml:space="preserve"> name_indexing </w:t>
+      </w:r>
       <w:r>
         <w:rPr>
           <w:rFonts w:ascii="Times-Italic" w:hAnsi="Times-Italic"/>
-          <w:sz w:val="24"/>
-          <w:szCs w:val="24"/>
-        </w:rPr>
-        <w:t>name_indexing</w:t>
-      </w:r>
-      <w:proofErr w:type="spellEnd"/>
+          <w:i/>
+          <w:iCs/>
+          <w:sz w:val="24"/>
+          <w:szCs w:val="24"/>
+        </w:rPr>
+        <w:t>ON</w:t>
+      </w:r>
       <w:r>
         <w:rPr>
           <w:rFonts w:ascii="Times-Italic" w:hAnsi="Times-Italic"/>
           <w:sz w:val="24"/>
           <w:szCs w:val="24"/>
         </w:rPr>
-        <w:t xml:space="preserve"> </w:t>
-      </w:r>
-      <w:r>
-        <w:rPr>
-          <w:rFonts w:ascii="Times-Italic" w:hAnsi="Times-Italic"/>
-          <w:i/>
-          <w:iCs/>
-          <w:sz w:val="24"/>
-          <w:szCs w:val="24"/>
-        </w:rPr>
-        <w:t>ON</w:t>
-      </w:r>
-      <w:r>
-        <w:rPr>
-          <w:rFonts w:ascii="Times-Italic" w:hAnsi="Times-Italic"/>
-          <w:sz w:val="24"/>
-          <w:szCs w:val="24"/>
-        </w:rPr>
-        <w:t xml:space="preserve"> </w:t>
-      </w:r>
-      <w:proofErr w:type="spellStart"/>
-      <w:r>
-        <w:rPr>
-          <w:rFonts w:ascii="Times-Italic" w:hAnsi="Times-Italic"/>
-          <w:sz w:val="24"/>
-          <w:szCs w:val="24"/>
-        </w:rPr>
-        <w:t>played_in</w:t>
-      </w:r>
-      <w:proofErr w:type="spellEnd"/>
-      <w:r>
-        <w:rPr>
-          <w:rFonts w:ascii="Times-Italic" w:hAnsi="Times-Italic"/>
-          <w:sz w:val="24"/>
-          <w:szCs w:val="24"/>
-        </w:rPr>
-        <w:t xml:space="preserve"> (name);</w:t>
+        <w:t xml:space="preserve"> played_in (name);</w:t>
       </w:r>
     </w:p>
     <w:p>
@@ -3527,53 +2686,7 @@
           <w:sz w:val="24"/>
           <w:szCs w:val="24"/>
         </w:rPr>
-        <w:t xml:space="preserve">EXPLAIN ANALYZE SELECT * from </w:t>
-      </w:r>
-      <w:proofErr w:type="spellStart"/>
-      <w:r>
-        <w:rPr>
-          <w:rFonts w:ascii="Times-Italic" w:hAnsi="Times-Italic" w:cs="Times-Italic"/>
-          <w:i/>
-          <w:iCs/>
-          <w:sz w:val="24"/>
-          <w:szCs w:val="24"/>
-        </w:rPr>
-        <w:t>played_in</w:t>
-      </w:r>
-      <w:proofErr w:type="spellEnd"/>
-      <w:r>
-        <w:rPr>
-          <w:rFonts w:ascii="Times-Italic" w:hAnsi="Times-Italic" w:cs="Times-Italic"/>
-          <w:i/>
-          <w:iCs/>
-          <w:sz w:val="24"/>
-          <w:szCs w:val="24"/>
-        </w:rPr>
-        <w:t xml:space="preserve"> WHERE name like '%</w:t>
-      </w:r>
-      <w:proofErr w:type="spellStart"/>
-      <w:proofErr w:type="gramStart"/>
-      <w:r>
-        <w:rPr>
-          <w:rFonts w:ascii="Times-Italic" w:hAnsi="Times-Italic" w:cs="Times-Italic"/>
-          <w:i/>
-          <w:iCs/>
-          <w:sz w:val="24"/>
-          <w:szCs w:val="24"/>
-        </w:rPr>
-        <w:t>pele</w:t>
-      </w:r>
-      <w:proofErr w:type="spellEnd"/>
-      <w:proofErr w:type="gramEnd"/>
-      <w:r>
-        <w:rPr>
-          <w:rFonts w:ascii="Times-Italic" w:hAnsi="Times-Italic" w:cs="Times-Italic"/>
-          <w:i/>
-          <w:iCs/>
-          <w:sz w:val="24"/>
-          <w:szCs w:val="24"/>
-        </w:rPr>
-        <w:t>%';</w:t>
+        <w:t>EXPLAIN ANALYZE SELECT * from played_in WHERE name like '%pele%';</w:t>
       </w:r>
     </w:p>
     <w:p>
@@ -3731,6 +2844,7 @@
           <w:bCs/>
           <w:color w:val="000000" w:themeColor="text1"/>
         </w:rPr>
+        <w:lastRenderedPageBreak/>
         <w:t>Part C</w:t>
       </w:r>
     </w:p>
@@ -3762,29 +2876,7 @@
           <w:sz w:val="24"/>
           <w:szCs w:val="24"/>
         </w:rPr>
-        <w:t xml:space="preserve">EXPLAIN ANALYZE SELECT * from </w:t>
-      </w:r>
-      <w:proofErr w:type="spellStart"/>
-      <w:r>
-        <w:rPr>
-          <w:rFonts w:ascii="Times-Italic" w:hAnsi="Times-Italic" w:cs="Times-Italic"/>
-          <w:i/>
-          <w:iCs/>
-          <w:sz w:val="24"/>
-          <w:szCs w:val="24"/>
-        </w:rPr>
-        <w:t>cup_matches</w:t>
-      </w:r>
-      <w:proofErr w:type="spellEnd"/>
-      <w:r>
-        <w:rPr>
-          <w:rFonts w:ascii="Times-Italic" w:hAnsi="Times-Italic" w:cs="Times-Italic"/>
-          <w:i/>
-          <w:iCs/>
-          <w:sz w:val="24"/>
-          <w:szCs w:val="24"/>
-        </w:rPr>
-        <w:t xml:space="preserve"> WHERE rating*3 &gt; 20;</w:t>
+        <w:t>EXPLAIN ANALYZE SELECT * from cup_matches WHERE rating*3 &gt; 20;</w:t>
       </w:r>
     </w:p>
     <w:p>
@@ -3913,51 +3005,7 @@
           <w:sz w:val="24"/>
           <w:szCs w:val="24"/>
         </w:rPr>
-        <w:t xml:space="preserve">CREATE INDEX </w:t>
-      </w:r>
-      <w:proofErr w:type="spellStart"/>
-      <w:r>
-        <w:rPr>
-          <w:rFonts w:ascii="Times-Italic" w:hAnsi="Times-Italic"/>
-          <w:i/>
-          <w:iCs/>
-          <w:sz w:val="24"/>
-          <w:szCs w:val="24"/>
-        </w:rPr>
-        <w:t>rating_indexing</w:t>
-      </w:r>
-      <w:proofErr w:type="spellEnd"/>
-      <w:r>
-        <w:rPr>
-          <w:rFonts w:ascii="Times-Italic" w:hAnsi="Times-Italic"/>
-          <w:i/>
-          <w:iCs/>
-          <w:sz w:val="24"/>
-          <w:szCs w:val="24"/>
-        </w:rPr>
-        <w:t xml:space="preserve"> ON </w:t>
-      </w:r>
-      <w:proofErr w:type="spellStart"/>
-      <w:r>
-        <w:rPr>
-          <w:rFonts w:ascii="Times-Italic" w:hAnsi="Times-Italic"/>
-          <w:i/>
-          <w:iCs/>
-          <w:sz w:val="24"/>
-          <w:szCs w:val="24"/>
-        </w:rPr>
-        <w:t>cup_matches</w:t>
-      </w:r>
-      <w:proofErr w:type="spellEnd"/>
-      <w:r>
-        <w:rPr>
-          <w:rFonts w:ascii="Times-Italic" w:hAnsi="Times-Italic"/>
-          <w:i/>
-          <w:iCs/>
-          <w:sz w:val="24"/>
-          <w:szCs w:val="24"/>
-        </w:rPr>
-        <w:t xml:space="preserve"> (rating);</w:t>
+        <w:t>CREATE INDEX rating_indexing ON cup_matches (rating);</w:t>
       </w:r>
     </w:p>
     <w:p>
@@ -3979,29 +3027,7 @@
           <w:sz w:val="24"/>
           <w:szCs w:val="24"/>
         </w:rPr>
-        <w:t xml:space="preserve">EXPLAIN ANALYZE SELECT * from </w:t>
-      </w:r>
-      <w:proofErr w:type="spellStart"/>
-      <w:r>
-        <w:rPr>
-          <w:rFonts w:ascii="Times-Italic" w:hAnsi="Times-Italic" w:cs="Times-Italic"/>
-          <w:i/>
-          <w:iCs/>
-          <w:sz w:val="24"/>
-          <w:szCs w:val="24"/>
-        </w:rPr>
-        <w:t>cup_matches</w:t>
-      </w:r>
-      <w:proofErr w:type="spellEnd"/>
-      <w:r>
-        <w:rPr>
-          <w:rFonts w:ascii="Times-Italic" w:hAnsi="Times-Italic" w:cs="Times-Italic"/>
-          <w:i/>
-          <w:iCs/>
-          <w:sz w:val="24"/>
-          <w:szCs w:val="24"/>
-        </w:rPr>
-        <w:t xml:space="preserve"> WHERE rating*3 &gt; 20;</w:t>
+        <w:t>EXPLAIN ANALYZE SELECT * from cup_matches WHERE rating*3 &gt; 20;</w:t>
       </w:r>
     </w:p>
     <w:p>
@@ -4167,95 +3193,7 @@
           <w:sz w:val="24"/>
           <w:szCs w:val="24"/>
         </w:rPr>
-        <w:t xml:space="preserve">EXPLAIN SELECT * from </w:t>
-      </w:r>
-      <w:proofErr w:type="spellStart"/>
-      <w:r>
-        <w:rPr>
-          <w:rFonts w:ascii="Times-Italic" w:hAnsi="Times-Italic" w:cs="Times-Italic"/>
-          <w:i/>
-          <w:iCs/>
-          <w:sz w:val="24"/>
-          <w:szCs w:val="24"/>
-        </w:rPr>
-        <w:t>cup_matches</w:t>
-      </w:r>
-      <w:proofErr w:type="spellEnd"/>
-      <w:r>
-        <w:rPr>
-          <w:rFonts w:ascii="Times-Italic" w:hAnsi="Times-Italic" w:cs="Times-Italic"/>
-          <w:i/>
-          <w:iCs/>
-          <w:sz w:val="24"/>
-          <w:szCs w:val="24"/>
-        </w:rPr>
-        <w:t xml:space="preserve">, </w:t>
-      </w:r>
-      <w:proofErr w:type="spellStart"/>
-      <w:r>
-        <w:rPr>
-          <w:rFonts w:ascii="Times-Italic" w:hAnsi="Times-Italic" w:cs="Times-Italic"/>
-          <w:i/>
-          <w:iCs/>
-          <w:sz w:val="24"/>
-          <w:szCs w:val="24"/>
-        </w:rPr>
-        <w:t>played_in</w:t>
-      </w:r>
-      <w:proofErr w:type="spellEnd"/>
-      <w:r>
-        <w:rPr>
-          <w:rFonts w:ascii="Times-Italic" w:hAnsi="Times-Italic" w:cs="Times-Italic"/>
-          <w:i/>
-          <w:iCs/>
-          <w:sz w:val="24"/>
-          <w:szCs w:val="24"/>
-        </w:rPr>
-        <w:t xml:space="preserve"> WHERE </w:t>
-      </w:r>
-      <w:proofErr w:type="spellStart"/>
-      <w:r>
-        <w:rPr>
-          <w:rFonts w:ascii="Times-Italic" w:hAnsi="Times-Italic" w:cs="Times-Italic"/>
-          <w:i/>
-          <w:iCs/>
-          <w:sz w:val="24"/>
-          <w:szCs w:val="24"/>
-        </w:rPr>
-        <w:t>cup_matches.year</w:t>
-      </w:r>
-      <w:proofErr w:type="spellEnd"/>
-      <w:r>
-        <w:rPr>
-          <w:rFonts w:ascii="Times-Italic" w:hAnsi="Times-Italic" w:cs="Times-Italic"/>
-          <w:i/>
-          <w:iCs/>
-          <w:sz w:val="24"/>
-          <w:szCs w:val="24"/>
-        </w:rPr>
-        <w:t>=</w:t>
-      </w:r>
-      <w:proofErr w:type="spellStart"/>
-      <w:r>
-        <w:rPr>
-          <w:rFonts w:ascii="Times-Italic" w:hAnsi="Times-Italic" w:cs="Times-Italic"/>
-          <w:i/>
-          <w:iCs/>
-          <w:sz w:val="24"/>
-          <w:szCs w:val="24"/>
-        </w:rPr>
-        <w:t>played_in.year</w:t>
-      </w:r>
-      <w:proofErr w:type="spellEnd"/>
-      <w:r>
-        <w:rPr>
-          <w:rFonts w:ascii="Times-Italic" w:hAnsi="Times-Italic" w:cs="Times-Italic"/>
-          <w:i/>
-          <w:iCs/>
-          <w:sz w:val="24"/>
-          <w:szCs w:val="24"/>
-        </w:rPr>
-        <w:t>;</w:t>
+        <w:t>EXPLAIN SELECT * from cup_matches, played_in WHERE cup_matches.year=played_in.year;</w:t>
       </w:r>
     </w:p>
     <w:p>
@@ -4384,9 +3322,8 @@
           <w:sz w:val="24"/>
           <w:szCs w:val="24"/>
         </w:rPr>
-        <w:t xml:space="preserve">CREATE INDEX </w:t>
-      </w:r>
-      <w:proofErr w:type="spellStart"/>
+        <w:t>CREATE INDEX year_indexing ON cup_matches (year)</w:t>
+      </w:r>
       <w:r>
         <w:rPr>
           <w:rFonts w:ascii="Times-Italic" w:hAnsi="Times-Italic"/>
@@ -4395,49 +3332,6 @@
           <w:sz w:val="24"/>
           <w:szCs w:val="24"/>
         </w:rPr>
-        <w:t>year_indexing</w:t>
-      </w:r>
-      <w:proofErr w:type="spellEnd"/>
-      <w:r>
-        <w:rPr>
-          <w:rFonts w:ascii="Times-Italic" w:hAnsi="Times-Italic"/>
-          <w:i/>
-          <w:iCs/>
-          <w:sz w:val="24"/>
-          <w:szCs w:val="24"/>
-        </w:rPr>
-        <w:t xml:space="preserve"> ON </w:t>
-      </w:r>
-      <w:proofErr w:type="spellStart"/>
-      <w:r>
-        <w:rPr>
-          <w:rFonts w:ascii="Times-Italic" w:hAnsi="Times-Italic"/>
-          <w:i/>
-          <w:iCs/>
-          <w:sz w:val="24"/>
-          <w:szCs w:val="24"/>
-        </w:rPr>
-        <w:t>cup_matches</w:t>
-      </w:r>
-      <w:proofErr w:type="spellEnd"/>
-      <w:r>
-        <w:rPr>
-          <w:rFonts w:ascii="Times-Italic" w:hAnsi="Times-Italic"/>
-          <w:i/>
-          <w:iCs/>
-          <w:sz w:val="24"/>
-          <w:szCs w:val="24"/>
-        </w:rPr>
-        <w:t xml:space="preserve"> (year)</w:t>
-      </w:r>
-      <w:r>
-        <w:rPr>
-          <w:rFonts w:ascii="Times-Italic" w:hAnsi="Times-Italic"/>
-          <w:i/>
-          <w:iCs/>
-          <w:sz w:val="24"/>
-          <w:szCs w:val="24"/>
-        </w:rPr>
         <w:t>;</w:t>
       </w:r>
     </w:p>
@@ -4460,95 +3354,7 @@
           <w:sz w:val="24"/>
           <w:szCs w:val="24"/>
         </w:rPr>
-        <w:t xml:space="preserve">EXPLAIN ANALYZE SELECT * from </w:t>
-      </w:r>
-      <w:proofErr w:type="spellStart"/>
-      <w:r>
-        <w:rPr>
-          <w:rFonts w:ascii="Times-Italic" w:hAnsi="Times-Italic" w:cs="Times-Italic"/>
-          <w:i/>
-          <w:iCs/>
-          <w:sz w:val="24"/>
-          <w:szCs w:val="24"/>
-        </w:rPr>
-        <w:t>cup_matches</w:t>
-      </w:r>
-      <w:proofErr w:type="spellEnd"/>
-      <w:r>
-        <w:rPr>
-          <w:rFonts w:ascii="Times-Italic" w:hAnsi="Times-Italic" w:cs="Times-Italic"/>
-          <w:i/>
-          <w:iCs/>
-          <w:sz w:val="24"/>
-          <w:szCs w:val="24"/>
-        </w:rPr>
-        <w:t xml:space="preserve">, </w:t>
-      </w:r>
-      <w:proofErr w:type="spellStart"/>
-      <w:r>
-        <w:rPr>
-          <w:rFonts w:ascii="Times-Italic" w:hAnsi="Times-Italic" w:cs="Times-Italic"/>
-          <w:i/>
-          <w:iCs/>
-          <w:sz w:val="24"/>
-          <w:szCs w:val="24"/>
-        </w:rPr>
-        <w:t>played_in</w:t>
-      </w:r>
-      <w:proofErr w:type="spellEnd"/>
-      <w:r>
-        <w:rPr>
-          <w:rFonts w:ascii="Times-Italic" w:hAnsi="Times-Italic" w:cs="Times-Italic"/>
-          <w:i/>
-          <w:iCs/>
-          <w:sz w:val="24"/>
-          <w:szCs w:val="24"/>
-        </w:rPr>
-        <w:t xml:space="preserve"> WHERE </w:t>
-      </w:r>
-      <w:proofErr w:type="spellStart"/>
-      <w:r>
-        <w:rPr>
-          <w:rFonts w:ascii="Times-Italic" w:hAnsi="Times-Italic" w:cs="Times-Italic"/>
-          <w:i/>
-          <w:iCs/>
-          <w:sz w:val="24"/>
-          <w:szCs w:val="24"/>
-        </w:rPr>
-        <w:t>cup_matches.year</w:t>
-      </w:r>
-      <w:proofErr w:type="spellEnd"/>
-      <w:r>
-        <w:rPr>
-          <w:rFonts w:ascii="Times-Italic" w:hAnsi="Times-Italic" w:cs="Times-Italic"/>
-          <w:i/>
-          <w:iCs/>
-          <w:sz w:val="24"/>
-          <w:szCs w:val="24"/>
-        </w:rPr>
-        <w:t>=</w:t>
-      </w:r>
-      <w:proofErr w:type="spellStart"/>
-      <w:r>
-        <w:rPr>
-          <w:rFonts w:ascii="Times-Italic" w:hAnsi="Times-Italic" w:cs="Times-Italic"/>
-          <w:i/>
-          <w:iCs/>
-          <w:sz w:val="24"/>
-          <w:szCs w:val="24"/>
-        </w:rPr>
-        <w:t>played_in.year</w:t>
-      </w:r>
-      <w:proofErr w:type="spellEnd"/>
-      <w:r>
-        <w:rPr>
-          <w:rFonts w:ascii="Times-Italic" w:hAnsi="Times-Italic" w:cs="Times-Italic"/>
-          <w:i/>
-          <w:iCs/>
-          <w:sz w:val="24"/>
-          <w:szCs w:val="24"/>
-        </w:rPr>
-        <w:t>;</w:t>
+        <w:t>EXPLAIN ANALYZE SELECT * from cup_matches, played_in WHERE cup_matches.year=played_in.year;</w:t>
       </w:r>
     </w:p>
     <w:p>
@@ -4721,51 +3527,7 @@
           <w:sz w:val="24"/>
           <w:szCs w:val="24"/>
         </w:rPr>
-        <w:t xml:space="preserve">SELECT * from </w:t>
-      </w:r>
-      <w:proofErr w:type="spellStart"/>
-      <w:r>
-        <w:rPr>
-          <w:rFonts w:ascii="Times-Italic" w:hAnsi="Times-Italic" w:cs="Times-Italic"/>
-          <w:i/>
-          <w:iCs/>
-          <w:sz w:val="24"/>
-          <w:szCs w:val="24"/>
-        </w:rPr>
-        <w:t>cup_matches</w:t>
-      </w:r>
-      <w:proofErr w:type="spellEnd"/>
-      <w:r>
-        <w:rPr>
-          <w:rFonts w:ascii="Times-Italic" w:hAnsi="Times-Italic" w:cs="Times-Italic"/>
-          <w:i/>
-          <w:iCs/>
-          <w:sz w:val="24"/>
-          <w:szCs w:val="24"/>
-        </w:rPr>
-        <w:t xml:space="preserve">, </w:t>
-      </w:r>
-      <w:proofErr w:type="spellStart"/>
-      <w:r>
-        <w:rPr>
-          <w:rFonts w:ascii="Times-Italic" w:hAnsi="Times-Italic" w:cs="Times-Italic"/>
-          <w:i/>
-          <w:iCs/>
-          <w:sz w:val="24"/>
-          <w:szCs w:val="24"/>
-        </w:rPr>
-        <w:t>played_in</w:t>
-      </w:r>
-      <w:proofErr w:type="spellEnd"/>
-      <w:r>
-        <w:rPr>
-          <w:rFonts w:ascii="Times-Italic" w:hAnsi="Times-Italic" w:cs="Times-Italic"/>
-          <w:i/>
-          <w:iCs/>
-          <w:sz w:val="24"/>
-          <w:szCs w:val="24"/>
-        </w:rPr>
-        <w:t xml:space="preserve"> WHERE cup_matches.mid=played_in.mid;</w:t>
+        <w:t>SELECT * from cup_matches, played_in WHERE cup_matches.mid=played_in.mid;</w:t>
       </w:r>
     </w:p>
     <w:p>
@@ -4941,29 +3703,7 @@
           <w:sz w:val="24"/>
           <w:szCs w:val="24"/>
         </w:rPr>
-        <w:t xml:space="preserve">SET </w:t>
-      </w:r>
-      <w:proofErr w:type="spellStart"/>
-      <w:r>
-        <w:rPr>
-          <w:rFonts w:ascii="Times-Italic" w:hAnsi="Times-Italic"/>
-          <w:i/>
-          <w:iCs/>
-          <w:sz w:val="24"/>
-          <w:szCs w:val="24"/>
-        </w:rPr>
-        <w:t>enable_hashjoin</w:t>
-      </w:r>
-      <w:proofErr w:type="spellEnd"/>
-      <w:r>
-        <w:rPr>
-          <w:rFonts w:ascii="Times-Italic" w:hAnsi="Times-Italic"/>
-          <w:i/>
-          <w:iCs/>
-          <w:sz w:val="24"/>
-          <w:szCs w:val="24"/>
-        </w:rPr>
-        <w:t>=false;</w:t>
+        <w:t>SET enable_hashjoin=false;</w:t>
       </w:r>
     </w:p>
     <w:p>
@@ -4995,51 +3735,7 @@
           <w:sz w:val="24"/>
           <w:szCs w:val="24"/>
         </w:rPr>
-        <w:t xml:space="preserve">SELECT * from </w:t>
-      </w:r>
-      <w:proofErr w:type="spellStart"/>
-      <w:r>
-        <w:rPr>
-          <w:rFonts w:ascii="Times-Italic" w:hAnsi="Times-Italic" w:cs="Times-Italic"/>
-          <w:i/>
-          <w:iCs/>
-          <w:sz w:val="24"/>
-          <w:szCs w:val="24"/>
-        </w:rPr>
-        <w:t>cup_matches</w:t>
-      </w:r>
-      <w:proofErr w:type="spellEnd"/>
-      <w:r>
-        <w:rPr>
-          <w:rFonts w:ascii="Times-Italic" w:hAnsi="Times-Italic" w:cs="Times-Italic"/>
-          <w:i/>
-          <w:iCs/>
-          <w:sz w:val="24"/>
-          <w:szCs w:val="24"/>
-        </w:rPr>
-        <w:t xml:space="preserve">, </w:t>
-      </w:r>
-      <w:proofErr w:type="spellStart"/>
-      <w:r>
-        <w:rPr>
-          <w:rFonts w:ascii="Times-Italic" w:hAnsi="Times-Italic" w:cs="Times-Italic"/>
-          <w:i/>
-          <w:iCs/>
-          <w:sz w:val="24"/>
-          <w:szCs w:val="24"/>
-        </w:rPr>
-        <w:t>played_in</w:t>
-      </w:r>
-      <w:proofErr w:type="spellEnd"/>
-      <w:r>
-        <w:rPr>
-          <w:rFonts w:ascii="Times-Italic" w:hAnsi="Times-Italic" w:cs="Times-Italic"/>
-          <w:i/>
-          <w:iCs/>
-          <w:sz w:val="24"/>
-          <w:szCs w:val="24"/>
-        </w:rPr>
-        <w:t xml:space="preserve"> WHERE cup_matches.mid=played_in.mid; </w:t>
+        <w:t xml:space="preserve">SELECT * from cup_matches, played_in WHERE cup_matches.mid=played_in.mid; </w:t>
       </w:r>
     </w:p>
     <w:p>
@@ -5073,7 +3769,17 @@
           <w:sz w:val="24"/>
           <w:szCs w:val="24"/>
         </w:rPr>
-        <w:t>Index Scan</w:t>
+        <w:t>Sequential</w:t>
+      </w:r>
+      <w:bookmarkStart w:id="0" w:name="_GoBack"/>
+      <w:bookmarkEnd w:id="0"/>
+      <w:r>
+        <w:rPr>
+          <w:rFonts w:cstheme="minorHAnsi"/>
+          <w:sz w:val="24"/>
+          <w:szCs w:val="24"/>
+        </w:rPr>
+        <w:t xml:space="preserve"> Scan</w:t>
       </w:r>
     </w:p>
     <w:p>
@@ -5212,9 +3918,8 @@
           <w:sz w:val="24"/>
           <w:szCs w:val="24"/>
         </w:rPr>
-        <w:t xml:space="preserve">SET </w:t>
-      </w:r>
-      <w:proofErr w:type="spellStart"/>
+        <w:t>SET enable_</w:t>
+      </w:r>
       <w:r>
         <w:rPr>
           <w:rFonts w:ascii="Times-Italic" w:hAnsi="Times-Italic"/>
@@ -5223,7 +3928,7 @@
           <w:sz w:val="24"/>
           <w:szCs w:val="24"/>
         </w:rPr>
-        <w:t>enable_</w:t>
+        <w:t>merge</w:t>
       </w:r>
       <w:r>
         <w:rPr>
@@ -5233,28 +3938,7 @@
           <w:sz w:val="24"/>
           <w:szCs w:val="24"/>
         </w:rPr>
-        <w:t>merge</w:t>
-      </w:r>
-      <w:r>
-        <w:rPr>
-          <w:rFonts w:ascii="Times-Italic" w:hAnsi="Times-Italic"/>
-          <w:i/>
-          <w:iCs/>
-          <w:sz w:val="24"/>
-          <w:szCs w:val="24"/>
-        </w:rPr>
-        <w:t>join</w:t>
-      </w:r>
-      <w:proofErr w:type="spellEnd"/>
-      <w:r>
-        <w:rPr>
-          <w:rFonts w:ascii="Times-Italic" w:hAnsi="Times-Italic"/>
-          <w:i/>
-          <w:iCs/>
-          <w:sz w:val="24"/>
-          <w:szCs w:val="24"/>
-        </w:rPr>
-        <w:t>=false;</w:t>
+        <w:t>join=false;</w:t>
       </w:r>
     </w:p>
     <w:p>
@@ -5278,61 +3962,15 @@
         </w:rPr>
         <w:t xml:space="preserve">EXPLAIN </w:t>
       </w:r>
-      <w:bookmarkStart w:id="0" w:name="_GoBack"/>
-      <w:bookmarkEnd w:id="0"/>
-      <w:r>
-        <w:rPr>
-          <w:rFonts w:ascii="Times-Italic" w:hAnsi="Times-Italic" w:cs="Times-Italic"/>
-          <w:i/>
-          <w:iCs/>
-          <w:sz w:val="24"/>
-          <w:szCs w:val="24"/>
-        </w:rPr>
-        <w:t xml:space="preserve">SELECT * from </w:t>
-      </w:r>
-      <w:proofErr w:type="spellStart"/>
-      <w:r>
-        <w:rPr>
-          <w:rFonts w:ascii="Times-Italic" w:hAnsi="Times-Italic" w:cs="Times-Italic"/>
-          <w:i/>
-          <w:iCs/>
-          <w:sz w:val="24"/>
-          <w:szCs w:val="24"/>
-        </w:rPr>
-        <w:t>cup_matches</w:t>
-      </w:r>
-      <w:proofErr w:type="spellEnd"/>
-      <w:r>
-        <w:rPr>
-          <w:rFonts w:ascii="Times-Italic" w:hAnsi="Times-Italic" w:cs="Times-Italic"/>
-          <w:i/>
-          <w:iCs/>
-          <w:sz w:val="24"/>
-          <w:szCs w:val="24"/>
-        </w:rPr>
-        <w:t xml:space="preserve">, </w:t>
-      </w:r>
-      <w:proofErr w:type="spellStart"/>
-      <w:r>
-        <w:rPr>
-          <w:rFonts w:ascii="Times-Italic" w:hAnsi="Times-Italic" w:cs="Times-Italic"/>
-          <w:i/>
-          <w:iCs/>
-          <w:sz w:val="24"/>
-          <w:szCs w:val="24"/>
-        </w:rPr>
-        <w:t>played_in</w:t>
-      </w:r>
-      <w:proofErr w:type="spellEnd"/>
-      <w:r>
-        <w:rPr>
-          <w:rFonts w:ascii="Times-Italic" w:hAnsi="Times-Italic" w:cs="Times-Italic"/>
-          <w:i/>
-          <w:iCs/>
-          <w:sz w:val="24"/>
-          <w:szCs w:val="24"/>
-        </w:rPr>
-        <w:t xml:space="preserve"> WHERE cup_matches.mid=played_in.mid; </w:t>
+      <w:r>
+        <w:rPr>
+          <w:rFonts w:ascii="Times-Italic" w:hAnsi="Times-Italic" w:cs="Times-Italic"/>
+          <w:i/>
+          <w:iCs/>
+          <w:sz w:val="24"/>
+          <w:szCs w:val="24"/>
+        </w:rPr>
+        <w:t xml:space="preserve">SELECT * from cup_matches, played_in WHERE cup_matches.mid=played_in.mid; </w:t>
       </w:r>
     </w:p>
     <w:p>
@@ -6411,7 +5049,7 @@
 </file>
 
 <file path=customXml/itemProps1.xml><?xml version="1.0" encoding="utf-8"?>
-<ds:datastoreItem xmlns:ds="http://schemas.openxmlformats.org/officeDocument/2006/customXml" ds:itemID="{28BE43E4-BE00-4ADE-B30C-1D03AE6F48D8}">
+<ds:datastoreItem xmlns:ds="http://schemas.openxmlformats.org/officeDocument/2006/customXml" ds:itemID="{85EDD349-12B2-4D10-9A1C-14C93D4041D8}">
   <ds:schemaRefs>
     <ds:schemaRef ds:uri="http://schemas.openxmlformats.org/officeDocument/2006/bibliography"/>
   </ds:schemaRefs>

</xml_diff>